<commit_message>
added updates to my resume
</commit_message>
<xml_diff>
--- a/Christian_Aaron_Gould_R.docx
+++ b/Christian_Aaron_Gould_R.docx
@@ -1,6 +1,6 @@
 
 <file path=word/document.xml><?xml version="1.0" encoding="utf-8"?>
-<w:document xmlns:wpc="http://schemas.microsoft.com/office/word/2010/wordprocessingCanvas" xmlns:cx="http://schemas.microsoft.com/office/drawing/2014/chartex" xmlns:cx1="http://schemas.microsoft.com/office/drawing/2015/9/8/chartex" xmlns:cx2="http://schemas.microsoft.com/office/drawing/2015/10/21/chartex" xmlns:cx3="http://schemas.microsoft.com/office/drawing/2016/5/9/chartex" xmlns:cx4="http://schemas.microsoft.com/office/drawing/2016/5/10/chartex" xmlns:cx5="http://schemas.microsoft.com/office/drawing/2016/5/11/chartex" xmlns:cx6="http://schemas.microsoft.com/office/drawing/2016/5/12/chartex" xmlns:cx7="http://schemas.microsoft.com/office/drawing/2016/5/13/chartex" xmlns:cx8="http://schemas.microsoft.com/office/drawing/2016/5/14/chartex" xmlns:mc="http://schemas.openxmlformats.org/markup-compatibility/2006" xmlns:aink="http://schemas.microsoft.com/office/drawing/2016/ink" xmlns:am3d="http://schemas.microsoft.com/office/drawing/2017/model3d" xmlns:o="urn:schemas-microsoft-com:office:office" xmlns:r="http://schemas.openxmlformats.org/officeDocument/2006/relationships" xmlns:m="http://schemas.openxmlformats.org/officeDocument/2006/math" xmlns:v="urn:schemas-microsoft-com:vml" xmlns:wp14="http://schemas.microsoft.com/office/word/2010/wordprocessingDrawing" xmlns:wp="http://schemas.openxmlformats.org/drawingml/2006/wordprocessingDrawing" xmlns:w10="urn:schemas-microsoft-com:office:word" xmlns:w="http://schemas.openxmlformats.org/wordprocessingml/2006/main" xmlns:w14="http://schemas.microsoft.com/office/word/2010/wordml" xmlns:w15="http://schemas.microsoft.com/office/word/2012/wordml" xmlns:w16cex="http://schemas.microsoft.com/office/word/2018/wordml/cex" xmlns:w16cid="http://schemas.microsoft.com/office/word/2016/wordml/cid" xmlns:w16="http://schemas.microsoft.com/office/word/2018/wordml" xmlns:w16sdtdh="http://schemas.microsoft.com/office/word/2020/wordml/sdtdatahash" xmlns:w16se="http://schemas.microsoft.com/office/word/2015/wordml/symex" xmlns:wpg="http://schemas.microsoft.com/office/word/2010/wordprocessingGroup" xmlns:wpi="http://schemas.microsoft.com/office/word/2010/wordprocessingInk" xmlns:wne="http://schemas.microsoft.com/office/word/2006/wordml" xmlns:wps="http://schemas.microsoft.com/office/word/2010/wordprocessingShape" mc:Ignorable="w14 w15 w16se w16cid w16 w16cex w16sdtdh wp14">
+<w:document xmlns:wpc="http://schemas.microsoft.com/office/word/2010/wordprocessingCanvas" xmlns:cx="http://schemas.microsoft.com/office/drawing/2014/chartex" xmlns:cx1="http://schemas.microsoft.com/office/drawing/2015/9/8/chartex" xmlns:cx2="http://schemas.microsoft.com/office/drawing/2015/10/21/chartex" xmlns:cx3="http://schemas.microsoft.com/office/drawing/2016/5/9/chartex" xmlns:cx4="http://schemas.microsoft.com/office/drawing/2016/5/10/chartex" xmlns:cx5="http://schemas.microsoft.com/office/drawing/2016/5/11/chartex" xmlns:cx6="http://schemas.microsoft.com/office/drawing/2016/5/12/chartex" xmlns:cx7="http://schemas.microsoft.com/office/drawing/2016/5/13/chartex" xmlns:cx8="http://schemas.microsoft.com/office/drawing/2016/5/14/chartex" xmlns:mc="http://schemas.openxmlformats.org/markup-compatibility/2006" xmlns:aink="http://schemas.microsoft.com/office/drawing/2016/ink" xmlns:am3d="http://schemas.microsoft.com/office/drawing/2017/model3d" xmlns:o="urn:schemas-microsoft-com:office:office" xmlns:oel="http://schemas.microsoft.com/office/2019/extlst" xmlns:r="http://schemas.openxmlformats.org/officeDocument/2006/relationships" xmlns:m="http://schemas.openxmlformats.org/officeDocument/2006/math" xmlns:v="urn:schemas-microsoft-com:vml" xmlns:wp14="http://schemas.microsoft.com/office/word/2010/wordprocessingDrawing" xmlns:wp="http://schemas.openxmlformats.org/drawingml/2006/wordprocessingDrawing" xmlns:w10="urn:schemas-microsoft-com:office:word" xmlns:w="http://schemas.openxmlformats.org/wordprocessingml/2006/main" xmlns:w14="http://schemas.microsoft.com/office/word/2010/wordml" xmlns:w15="http://schemas.microsoft.com/office/word/2012/wordml" xmlns:w16cex="http://schemas.microsoft.com/office/word/2018/wordml/cex" xmlns:w16cid="http://schemas.microsoft.com/office/word/2016/wordml/cid" xmlns:w16="http://schemas.microsoft.com/office/word/2018/wordml" xmlns:w16sdtdh="http://schemas.microsoft.com/office/word/2020/wordml/sdtdatahash" xmlns:w16se="http://schemas.microsoft.com/office/word/2015/wordml/symex" xmlns:wpg="http://schemas.microsoft.com/office/word/2010/wordprocessingGroup" xmlns:wpi="http://schemas.microsoft.com/office/word/2010/wordprocessingInk" xmlns:wne="http://schemas.microsoft.com/office/word/2006/wordml" xmlns:wps="http://schemas.microsoft.com/office/word/2010/wordprocessingShape" mc:Ignorable="w14 w15 w16se w16cid w16 w16cex w16sdtdh wp14">
   <w:body>
     <w:p>
       <w:pPr>
@@ -115,12 +115,225 @@
         </w:pBdr>
         <w:rPr>
           <w:rFonts w:ascii="Calibri" w:eastAsia="Calibri" w:hAnsi="Calibri" w:cs="Calibri"/>
+          <w:color w:val="000000"/>
+          <w:sz w:val="22"/>
+          <w:szCs w:val="22"/>
+        </w:rPr>
+      </w:pPr>
+      <w:r>
+        <w:rPr>
+          <w:rFonts w:ascii="Calibri" w:eastAsia="Calibri" w:hAnsi="Calibri" w:cs="Calibri"/>
           <w:b/>
+          <w:color w:val="000000"/>
           <w:sz w:val="22"/>
           <w:szCs w:val="22"/>
           <w:u w:val="single"/>
         </w:rPr>
-      </w:pPr>
+        <w:t>EDUCATION:</w:t>
+      </w:r>
+      <w:r>
+        <w:rPr>
+          <w:rFonts w:ascii="Calibri" w:eastAsia="Calibri" w:hAnsi="Calibri" w:cs="Calibri"/>
+          <w:b/>
+          <w:color w:val="000000"/>
+          <w:sz w:val="22"/>
+          <w:szCs w:val="22"/>
+        </w:rPr>
+        <w:tab/>
+        <w:t>Southern Methodist University</w:t>
+      </w:r>
+      <w:r>
+        <w:rPr>
+          <w:rFonts w:ascii="Calibri" w:eastAsia="Calibri" w:hAnsi="Calibri" w:cs="Calibri"/>
+          <w:color w:val="000000"/>
+          <w:sz w:val="22"/>
+          <w:szCs w:val="22"/>
+        </w:rPr>
+        <w:t xml:space="preserve"> </w:t>
+      </w:r>
+      <w:r>
+        <w:rPr>
+          <w:rFonts w:ascii="Calibri" w:eastAsia="Calibri" w:hAnsi="Calibri" w:cs="Calibri"/>
+          <w:color w:val="000000"/>
+          <w:sz w:val="22"/>
+          <w:szCs w:val="22"/>
+        </w:rPr>
+        <w:tab/>
+      </w:r>
+      <w:r>
+        <w:rPr>
+          <w:rFonts w:ascii="Calibri" w:eastAsia="Calibri" w:hAnsi="Calibri" w:cs="Calibri"/>
+          <w:color w:val="000000"/>
+          <w:sz w:val="22"/>
+          <w:szCs w:val="22"/>
+        </w:rPr>
+        <w:tab/>
+      </w:r>
+      <w:r>
+        <w:rPr>
+          <w:rFonts w:ascii="Calibri" w:eastAsia="Calibri" w:hAnsi="Calibri" w:cs="Calibri"/>
+          <w:color w:val="000000"/>
+          <w:sz w:val="22"/>
+          <w:szCs w:val="22"/>
+        </w:rPr>
+        <w:tab/>
+      </w:r>
+      <w:r>
+        <w:rPr>
+          <w:rFonts w:ascii="Calibri" w:eastAsia="Calibri" w:hAnsi="Calibri" w:cs="Calibri"/>
+          <w:color w:val="000000"/>
+          <w:sz w:val="22"/>
+          <w:szCs w:val="22"/>
+        </w:rPr>
+        <w:tab/>
+      </w:r>
+      <w:r>
+        <w:rPr>
+          <w:rFonts w:ascii="Calibri" w:eastAsia="Calibri" w:hAnsi="Calibri" w:cs="Calibri"/>
+          <w:color w:val="000000"/>
+          <w:sz w:val="22"/>
+          <w:szCs w:val="22"/>
+        </w:rPr>
+        <w:tab/>
+      </w:r>
+      <w:r>
+        <w:rPr>
+          <w:rFonts w:ascii="Calibri" w:eastAsia="Calibri" w:hAnsi="Calibri" w:cs="Calibri"/>
+          <w:color w:val="000000"/>
+          <w:sz w:val="22"/>
+          <w:szCs w:val="22"/>
+        </w:rPr>
+        <w:tab/>
+      </w:r>
+      <w:r>
+        <w:rPr>
+          <w:rFonts w:ascii="Calibri" w:eastAsia="Calibri" w:hAnsi="Calibri" w:cs="Calibri"/>
+          <w:color w:val="000000"/>
+          <w:sz w:val="22"/>
+          <w:szCs w:val="22"/>
+        </w:rPr>
+        <w:tab/>
+      </w:r>
+      <w:r>
+        <w:rPr>
+          <w:rFonts w:ascii="Calibri" w:eastAsia="Calibri" w:hAnsi="Calibri" w:cs="Calibri"/>
+          <w:color w:val="000000"/>
+          <w:sz w:val="22"/>
+          <w:szCs w:val="22"/>
+        </w:rPr>
+        <w:tab/>
+        <w:t xml:space="preserve">           Dallas, TX Bobby B. Lyle School of Engineering</w:t>
+      </w:r>
+      <w:r>
+        <w:rPr>
+          <w:rFonts w:ascii="Calibri" w:eastAsia="Calibri" w:hAnsi="Calibri" w:cs="Calibri"/>
+          <w:color w:val="000000"/>
+          <w:sz w:val="22"/>
+          <w:szCs w:val="22"/>
+        </w:rPr>
+        <w:tab/>
+        <w:t xml:space="preserve">    </w:t>
+      </w:r>
+      <w:r>
+        <w:rPr>
+          <w:rFonts w:ascii="Calibri" w:eastAsia="Calibri" w:hAnsi="Calibri" w:cs="Calibri"/>
+          <w:color w:val="000000"/>
+          <w:sz w:val="22"/>
+          <w:szCs w:val="22"/>
+        </w:rPr>
+        <w:tab/>
+      </w:r>
+      <w:r>
+        <w:rPr>
+          <w:rFonts w:ascii="Calibri" w:eastAsia="Calibri" w:hAnsi="Calibri" w:cs="Calibri"/>
+          <w:color w:val="000000"/>
+          <w:sz w:val="22"/>
+          <w:szCs w:val="22"/>
+        </w:rPr>
+        <w:tab/>
+      </w:r>
+      <w:r>
+        <w:rPr>
+          <w:rFonts w:ascii="Calibri" w:eastAsia="Calibri" w:hAnsi="Calibri" w:cs="Calibri"/>
+          <w:color w:val="000000"/>
+          <w:sz w:val="22"/>
+          <w:szCs w:val="22"/>
+        </w:rPr>
+        <w:tab/>
+        <w:t xml:space="preserve">    </w:t>
+      </w:r>
+      <w:r>
+        <w:rPr>
+          <w:rFonts w:ascii="Calibri" w:eastAsia="Calibri" w:hAnsi="Calibri" w:cs="Calibri"/>
+          <w:color w:val="000000"/>
+          <w:sz w:val="22"/>
+          <w:szCs w:val="22"/>
+        </w:rPr>
+        <w:tab/>
+      </w:r>
+      <w:r>
+        <w:rPr>
+          <w:rFonts w:ascii="Calibri" w:eastAsia="Calibri" w:hAnsi="Calibri" w:cs="Calibri"/>
+          <w:color w:val="000000"/>
+          <w:sz w:val="22"/>
+          <w:szCs w:val="22"/>
+        </w:rPr>
+        <w:tab/>
+        <w:t xml:space="preserve">   </w:t>
+      </w:r>
+      <w:r>
+        <w:rPr>
+          <w:rFonts w:ascii="Calibri" w:eastAsia="Calibri" w:hAnsi="Calibri" w:cs="Calibri"/>
+          <w:color w:val="000000"/>
+          <w:sz w:val="22"/>
+          <w:szCs w:val="22"/>
+        </w:rPr>
+        <w:tab/>
+      </w:r>
+      <w:r>
+        <w:rPr>
+          <w:rFonts w:ascii="Calibri" w:eastAsia="Calibri" w:hAnsi="Calibri" w:cs="Calibri"/>
+          <w:color w:val="000000"/>
+          <w:sz w:val="22"/>
+          <w:szCs w:val="22"/>
+        </w:rPr>
+        <w:t xml:space="preserve">     </w:t>
+      </w:r>
+      <w:r>
+        <w:rPr>
+          <w:rFonts w:ascii="Calibri" w:eastAsia="Calibri" w:hAnsi="Calibri" w:cs="Calibri"/>
+          <w:color w:val="000000"/>
+          <w:sz w:val="22"/>
+          <w:szCs w:val="22"/>
+        </w:rPr>
+        <w:tab/>
+      </w:r>
+      <w:r>
+        <w:rPr>
+          <w:rFonts w:ascii="Calibri" w:eastAsia="Calibri" w:hAnsi="Calibri" w:cs="Calibri"/>
+          <w:color w:val="000000"/>
+          <w:sz w:val="22"/>
+          <w:szCs w:val="22"/>
+        </w:rPr>
+        <w:t xml:space="preserve">    </w:t>
+      </w:r>
+      <w:r>
+        <w:rPr>
+          <w:rFonts w:ascii="Calibri" w:eastAsia="Calibri" w:hAnsi="Calibri" w:cs="Calibri"/>
+          <w:color w:val="000000"/>
+          <w:sz w:val="22"/>
+          <w:szCs w:val="22"/>
+        </w:rPr>
+        <w:t xml:space="preserve">Grad Date:  May </w:t>
+      </w:r>
+      <w:r>
+        <w:rPr>
+          <w:rFonts w:ascii="Calibri" w:eastAsia="Calibri" w:hAnsi="Calibri" w:cs="Calibri"/>
+          <w:sz w:val="22"/>
+          <w:szCs w:val="22"/>
+        </w:rPr>
+        <w:t>2023</w:t>
+      </w:r>
     </w:p>
     <w:p>
       <w:pPr>
@@ -133,32 +346,44 @@
         </w:pBdr>
         <w:rPr>
           <w:rFonts w:ascii="Calibri" w:eastAsia="Calibri" w:hAnsi="Calibri" w:cs="Calibri"/>
+          <w:sz w:val="22"/>
+          <w:szCs w:val="22"/>
+        </w:rPr>
+      </w:pPr>
+      <w:r>
+        <w:rPr>
+          <w:rFonts w:ascii="Calibri" w:eastAsia="Calibri" w:hAnsi="Calibri" w:cs="Calibri"/>
           <w:color w:val="000000"/>
           <w:sz w:val="22"/>
           <w:szCs w:val="22"/>
         </w:rPr>
-      </w:pPr>
-      <w:r>
-        <w:rPr>
-          <w:rFonts w:ascii="Calibri" w:eastAsia="Calibri" w:hAnsi="Calibri" w:cs="Calibri"/>
-          <w:b/>
+        <w:t xml:space="preserve">Bachelor of Science in </w:t>
+      </w:r>
+      <w:r>
+        <w:rPr>
+          <w:rFonts w:ascii="Calibri" w:eastAsia="Calibri" w:hAnsi="Calibri" w:cs="Calibri"/>
+          <w:sz w:val="22"/>
+          <w:szCs w:val="22"/>
+        </w:rPr>
+        <w:t xml:space="preserve">Computer </w:t>
+      </w:r>
+      <w:r>
+        <w:rPr>
+          <w:rFonts w:ascii="Calibri" w:eastAsia="Calibri" w:hAnsi="Calibri" w:cs="Calibri"/>
           <w:color w:val="000000"/>
           <w:sz w:val="22"/>
           <w:szCs w:val="22"/>
-          <w:u w:val="single"/>
-        </w:rPr>
-        <w:t>EDUCATION:</w:t>
-      </w:r>
-      <w:r>
-        <w:rPr>
-          <w:rFonts w:ascii="Calibri" w:eastAsia="Calibri" w:hAnsi="Calibri" w:cs="Calibri"/>
-          <w:b/>
+        </w:rPr>
+        <w:t>Science</w:t>
+      </w:r>
+      <w:r>
+        <w:rPr>
+          <w:rFonts w:ascii="Calibri" w:eastAsia="Calibri" w:hAnsi="Calibri" w:cs="Calibri"/>
           <w:color w:val="000000"/>
           <w:sz w:val="22"/>
           <w:szCs w:val="22"/>
         </w:rPr>
         <w:tab/>
-        <w:t>Southern Methodist University</w:t>
       </w:r>
       <w:r>
         <w:rPr>
@@ -167,7 +392,7 @@
           <w:sz w:val="22"/>
           <w:szCs w:val="22"/>
         </w:rPr>
-        <w:t xml:space="preserve"> </w:t>
+        <w:tab/>
       </w:r>
       <w:r>
         <w:rPr>
@@ -204,153 +429,15 @@
           <w:szCs w:val="22"/>
         </w:rPr>
         <w:tab/>
-      </w:r>
-      <w:r>
-        <w:rPr>
-          <w:rFonts w:ascii="Calibri" w:eastAsia="Calibri" w:hAnsi="Calibri" w:cs="Calibri"/>
-          <w:color w:val="000000"/>
-          <w:sz w:val="22"/>
-          <w:szCs w:val="22"/>
-        </w:rPr>
-        <w:tab/>
-      </w:r>
-      <w:r>
-        <w:rPr>
-          <w:rFonts w:ascii="Calibri" w:eastAsia="Calibri" w:hAnsi="Calibri" w:cs="Calibri"/>
-          <w:color w:val="000000"/>
-          <w:sz w:val="22"/>
-          <w:szCs w:val="22"/>
-        </w:rPr>
-        <w:tab/>
-      </w:r>
-      <w:r>
-        <w:rPr>
-          <w:rFonts w:ascii="Calibri" w:eastAsia="Calibri" w:hAnsi="Calibri" w:cs="Calibri"/>
-          <w:color w:val="000000"/>
-          <w:sz w:val="22"/>
-          <w:szCs w:val="22"/>
-        </w:rPr>
-        <w:tab/>
-      </w:r>
-      <w:r>
-        <w:rPr>
-          <w:rFonts w:ascii="Calibri" w:eastAsia="Calibri" w:hAnsi="Calibri" w:cs="Calibri"/>
-          <w:color w:val="000000"/>
-          <w:sz w:val="22"/>
-          <w:szCs w:val="22"/>
-        </w:rPr>
-        <w:tab/>
-        <w:t xml:space="preserve">           Dallas, TX Bobby B. Lyle School of Engineering</w:t>
-      </w:r>
-      <w:r>
-        <w:rPr>
-          <w:rFonts w:ascii="Calibri" w:eastAsia="Calibri" w:hAnsi="Calibri" w:cs="Calibri"/>
-          <w:color w:val="000000"/>
-          <w:sz w:val="22"/>
-          <w:szCs w:val="22"/>
-        </w:rPr>
-        <w:tab/>
-        <w:t xml:space="preserve">    </w:t>
-      </w:r>
-      <w:r>
-        <w:rPr>
-          <w:rFonts w:ascii="Calibri" w:eastAsia="Calibri" w:hAnsi="Calibri" w:cs="Calibri"/>
-          <w:color w:val="000000"/>
-          <w:sz w:val="22"/>
-          <w:szCs w:val="22"/>
-        </w:rPr>
-        <w:tab/>
-      </w:r>
-      <w:r>
-        <w:rPr>
-          <w:rFonts w:ascii="Calibri" w:eastAsia="Calibri" w:hAnsi="Calibri" w:cs="Calibri"/>
-          <w:color w:val="000000"/>
-          <w:sz w:val="22"/>
-          <w:szCs w:val="22"/>
-        </w:rPr>
-        <w:tab/>
-      </w:r>
-      <w:r>
-        <w:rPr>
-          <w:rFonts w:ascii="Calibri" w:eastAsia="Calibri" w:hAnsi="Calibri" w:cs="Calibri"/>
-          <w:color w:val="000000"/>
-          <w:sz w:val="22"/>
-          <w:szCs w:val="22"/>
-        </w:rPr>
-        <w:tab/>
-        <w:t xml:space="preserve">    </w:t>
-      </w:r>
-      <w:r>
-        <w:rPr>
-          <w:rFonts w:ascii="Calibri" w:eastAsia="Calibri" w:hAnsi="Calibri" w:cs="Calibri"/>
-          <w:color w:val="000000"/>
-          <w:sz w:val="22"/>
-          <w:szCs w:val="22"/>
-        </w:rPr>
-        <w:tab/>
-      </w:r>
-      <w:r>
-        <w:rPr>
-          <w:rFonts w:ascii="Calibri" w:eastAsia="Calibri" w:hAnsi="Calibri" w:cs="Calibri"/>
-          <w:color w:val="000000"/>
-          <w:sz w:val="22"/>
-          <w:szCs w:val="22"/>
-        </w:rPr>
-        <w:tab/>
-        <w:t xml:space="preserve">   </w:t>
-      </w:r>
-      <w:r>
-        <w:rPr>
-          <w:rFonts w:ascii="Calibri" w:eastAsia="Calibri" w:hAnsi="Calibri" w:cs="Calibri"/>
-          <w:color w:val="000000"/>
-          <w:sz w:val="22"/>
-          <w:szCs w:val="22"/>
-        </w:rPr>
-        <w:tab/>
-      </w:r>
-      <w:r>
-        <w:rPr>
-          <w:rFonts w:ascii="Calibri" w:eastAsia="Calibri" w:hAnsi="Calibri" w:cs="Calibri"/>
-          <w:color w:val="000000"/>
-          <w:sz w:val="22"/>
-          <w:szCs w:val="22"/>
-        </w:rPr>
-        <w:t xml:space="preserve">     </w:t>
-      </w:r>
-      <w:r>
-        <w:rPr>
-          <w:rFonts w:ascii="Calibri" w:eastAsia="Calibri" w:hAnsi="Calibri" w:cs="Calibri"/>
-          <w:color w:val="000000"/>
-          <w:sz w:val="22"/>
-          <w:szCs w:val="22"/>
-        </w:rPr>
-        <w:tab/>
-      </w:r>
-      <w:r>
-        <w:rPr>
-          <w:rFonts w:ascii="Calibri" w:eastAsia="Calibri" w:hAnsi="Calibri" w:cs="Calibri"/>
-          <w:color w:val="000000"/>
-          <w:sz w:val="22"/>
-          <w:szCs w:val="22"/>
-        </w:rPr>
-        <w:t xml:space="preserve">    </w:t>
-      </w:r>
-      <w:r>
-        <w:rPr>
-          <w:rFonts w:ascii="Calibri" w:eastAsia="Calibri" w:hAnsi="Calibri" w:cs="Calibri"/>
-          <w:color w:val="000000"/>
-          <w:sz w:val="22"/>
-          <w:szCs w:val="22"/>
-        </w:rPr>
-        <w:t xml:space="preserve">Grad Date:  May </w:t>
-      </w:r>
-      <w:r>
-        <w:rPr>
-          <w:rFonts w:ascii="Calibri" w:eastAsia="Calibri" w:hAnsi="Calibri" w:cs="Calibri"/>
-          <w:sz w:val="22"/>
-          <w:szCs w:val="22"/>
-        </w:rPr>
-        <w:t>2023</w:t>
+        <w:t xml:space="preserve">                                        GPA: 3.</w:t>
+      </w:r>
+      <w:r>
+        <w:rPr>
+          <w:rFonts w:ascii="Calibri" w:eastAsia="Calibri" w:hAnsi="Calibri" w:cs="Calibri"/>
+          <w:sz w:val="22"/>
+          <w:szCs w:val="22"/>
+        </w:rPr>
+        <w:t>85</w:t>
       </w:r>
     </w:p>
     <w:p>
@@ -368,129 +455,85 @@
           <w:szCs w:val="22"/>
         </w:rPr>
       </w:pPr>
-      <w:r>
-        <w:rPr>
-          <w:rFonts w:ascii="Calibri" w:eastAsia="Calibri" w:hAnsi="Calibri" w:cs="Calibri"/>
-          <w:color w:val="000000"/>
-          <w:sz w:val="22"/>
-          <w:szCs w:val="22"/>
-        </w:rPr>
-        <w:t xml:space="preserve">Bachelor of Science in </w:t>
-      </w:r>
-      <w:r>
-        <w:rPr>
-          <w:rFonts w:ascii="Calibri" w:eastAsia="Calibri" w:hAnsi="Calibri" w:cs="Calibri"/>
-          <w:sz w:val="22"/>
-          <w:szCs w:val="22"/>
-        </w:rPr>
-        <w:t xml:space="preserve">Computer </w:t>
-      </w:r>
-      <w:r>
-        <w:rPr>
-          <w:rFonts w:ascii="Calibri" w:eastAsia="Calibri" w:hAnsi="Calibri" w:cs="Calibri"/>
-          <w:color w:val="000000"/>
-          <w:sz w:val="22"/>
-          <w:szCs w:val="22"/>
-        </w:rPr>
-        <w:t>Science</w:t>
-      </w:r>
-      <w:r>
-        <w:rPr>
-          <w:rFonts w:ascii="Calibri" w:eastAsia="Calibri" w:hAnsi="Calibri" w:cs="Calibri"/>
-          <w:color w:val="000000"/>
-          <w:sz w:val="22"/>
-          <w:szCs w:val="22"/>
-        </w:rPr>
-        <w:tab/>
-      </w:r>
-      <w:r>
-        <w:rPr>
-          <w:rFonts w:ascii="Calibri" w:eastAsia="Calibri" w:hAnsi="Calibri" w:cs="Calibri"/>
-          <w:color w:val="000000"/>
-          <w:sz w:val="22"/>
-          <w:szCs w:val="22"/>
-        </w:rPr>
-        <w:tab/>
-      </w:r>
-      <w:r>
-        <w:rPr>
-          <w:rFonts w:ascii="Calibri" w:eastAsia="Calibri" w:hAnsi="Calibri" w:cs="Calibri"/>
-          <w:color w:val="000000"/>
-          <w:sz w:val="22"/>
-          <w:szCs w:val="22"/>
-        </w:rPr>
-        <w:tab/>
-      </w:r>
-      <w:r>
-        <w:rPr>
-          <w:rFonts w:ascii="Calibri" w:eastAsia="Calibri" w:hAnsi="Calibri" w:cs="Calibri"/>
-          <w:color w:val="000000"/>
-          <w:sz w:val="22"/>
-          <w:szCs w:val="22"/>
-        </w:rPr>
-        <w:tab/>
-      </w:r>
-      <w:r>
-        <w:rPr>
-          <w:rFonts w:ascii="Calibri" w:eastAsia="Calibri" w:hAnsi="Calibri" w:cs="Calibri"/>
-          <w:color w:val="000000"/>
-          <w:sz w:val="22"/>
-          <w:szCs w:val="22"/>
-        </w:rPr>
-        <w:tab/>
-      </w:r>
-      <w:r>
-        <w:rPr>
-          <w:rFonts w:ascii="Calibri" w:eastAsia="Calibri" w:hAnsi="Calibri" w:cs="Calibri"/>
-          <w:color w:val="000000"/>
-          <w:sz w:val="22"/>
-          <w:szCs w:val="22"/>
-        </w:rPr>
-        <w:tab/>
-        <w:t xml:space="preserve">                                         GPA: 3.</w:t>
-      </w:r>
-      <w:r>
-        <w:rPr>
-          <w:rFonts w:ascii="Calibri" w:eastAsia="Calibri" w:hAnsi="Calibri" w:cs="Calibri"/>
-          <w:sz w:val="22"/>
-          <w:szCs w:val="22"/>
-        </w:rPr>
-        <w:t>7</w:t>
-      </w:r>
     </w:p>
     <w:p>
       <w:pPr>
-        <w:pBdr>
-          <w:top w:val="nil"/>
-          <w:left w:val="nil"/>
-          <w:bottom w:val="nil"/>
-          <w:right w:val="nil"/>
-          <w:between w:val="nil"/>
-        </w:pBdr>
-        <w:rPr>
-          <w:rFonts w:ascii="Calibri" w:eastAsia="Calibri" w:hAnsi="Calibri" w:cs="Calibri"/>
-          <w:sz w:val="22"/>
-          <w:szCs w:val="22"/>
-        </w:rPr>
-      </w:pPr>
+        <w:rPr>
+          <w:rFonts w:ascii="Calibri" w:eastAsia="Calibri" w:hAnsi="Calibri" w:cs="Calibri"/>
+          <w:sz w:val="22"/>
+          <w:szCs w:val="22"/>
+        </w:rPr>
+      </w:pPr>
+      <w:r>
+        <w:rPr>
+          <w:rFonts w:ascii="Calibri" w:eastAsia="Calibri" w:hAnsi="Calibri" w:cs="Calibri"/>
+          <w:b/>
+          <w:sz w:val="22"/>
+          <w:szCs w:val="22"/>
+          <w:u w:val="single"/>
+        </w:rPr>
+        <w:t>RELEVANT</w:t>
+      </w:r>
+      <w:r>
+        <w:rPr>
+          <w:rFonts w:ascii="Calibri" w:eastAsia="Calibri" w:hAnsi="Calibri" w:cs="Calibri"/>
+          <w:b/>
+          <w:sz w:val="22"/>
+          <w:szCs w:val="22"/>
+        </w:rPr>
+        <w:tab/>
+      </w:r>
+      <w:r>
+        <w:rPr>
+          <w:rFonts w:ascii="Calibri" w:eastAsia="Calibri" w:hAnsi="Calibri" w:cs="Calibri"/>
+          <w:sz w:val="22"/>
+          <w:szCs w:val="22"/>
+        </w:rPr>
+        <w:t xml:space="preserve">Data Structures, Discrete </w:t>
+      </w:r>
+      <w:r>
+        <w:rPr>
+          <w:rFonts w:ascii="Calibri" w:eastAsia="Calibri" w:hAnsi="Calibri" w:cs="Calibri"/>
+          <w:sz w:val="22"/>
+          <w:szCs w:val="22"/>
+        </w:rPr>
+        <w:t>Math</w:t>
+      </w:r>
+      <w:r>
+        <w:rPr>
+          <w:rFonts w:ascii="Calibri" w:eastAsia="Calibri" w:hAnsi="Calibri" w:cs="Calibri"/>
+          <w:sz w:val="22"/>
+          <w:szCs w:val="22"/>
+        </w:rPr>
+        <w:t>, Fundamentals of Algorithms, Assembly Language</w:t>
+      </w:r>
+      <w:r>
+        <w:rPr>
+          <w:rFonts w:ascii="Calibri" w:eastAsia="Calibri" w:hAnsi="Calibri" w:cs="Calibri"/>
+          <w:sz w:val="22"/>
+          <w:szCs w:val="22"/>
+        </w:rPr>
+        <w:t>, Database Systems,</w:t>
+      </w:r>
     </w:p>
     <w:p>
       <w:pPr>
         <w:rPr>
           <w:rFonts w:ascii="Calibri" w:eastAsia="Calibri" w:hAnsi="Calibri" w:cs="Calibri"/>
-          <w:sz w:val="22"/>
-          <w:szCs w:val="22"/>
-        </w:rPr>
-      </w:pPr>
-      <w:r>
-        <w:rPr>
-          <w:rFonts w:ascii="Calibri" w:eastAsia="Calibri" w:hAnsi="Calibri" w:cs="Calibri"/>
           <w:b/>
           <w:sz w:val="22"/>
           <w:szCs w:val="22"/>
+        </w:rPr>
+      </w:pPr>
+      <w:r>
+        <w:rPr>
+          <w:rFonts w:ascii="Calibri" w:eastAsia="Calibri" w:hAnsi="Calibri" w:cs="Calibri"/>
+          <w:b/>
+          <w:sz w:val="22"/>
+          <w:szCs w:val="22"/>
           <w:u w:val="single"/>
         </w:rPr>
-        <w:t>RELEVANT</w:t>
+        <w:t>COURSES:</w:t>
       </w:r>
       <w:r>
         <w:rPr>
@@ -507,31 +550,31 @@
           <w:sz w:val="22"/>
           <w:szCs w:val="22"/>
         </w:rPr>
-        <w:t xml:space="preserve">Data Structures, Discrete </w:t>
-      </w:r>
-      <w:r>
-        <w:rPr>
-          <w:rFonts w:ascii="Calibri" w:eastAsia="Calibri" w:hAnsi="Calibri" w:cs="Calibri"/>
-          <w:sz w:val="22"/>
-          <w:szCs w:val="22"/>
-        </w:rPr>
-        <w:t>Math</w:t>
-      </w:r>
-      <w:r>
-        <w:rPr>
-          <w:rFonts w:ascii="Calibri" w:eastAsia="Calibri" w:hAnsi="Calibri" w:cs="Calibri"/>
-          <w:sz w:val="22"/>
-          <w:szCs w:val="22"/>
-        </w:rPr>
-        <w:t>, Fundamentals of Algorithms, Assembly Language</w:t>
-      </w:r>
-      <w:r>
-        <w:rPr>
-          <w:rFonts w:ascii="Calibri" w:eastAsia="Calibri" w:hAnsi="Calibri" w:cs="Calibri"/>
-          <w:sz w:val="22"/>
-          <w:szCs w:val="22"/>
-        </w:rPr>
-        <w:t>, Database Systems,</w:t>
+        <w:t>Calculus I &amp; II, Linear Algebra, Intro to Engineering Design, GUI, NLP, Applied ML</w:t>
+      </w:r>
+      <w:r>
+        <w:rPr>
+          <w:rFonts w:ascii="Calibri" w:eastAsia="Calibri" w:hAnsi="Calibri" w:cs="Calibri"/>
+          <w:sz w:val="22"/>
+          <w:szCs w:val="22"/>
+        </w:rPr>
+        <w:t>, Machine</w:t>
+      </w:r>
+      <w:r>
+        <w:rPr>
+          <w:rFonts w:ascii="Calibri" w:eastAsia="Calibri" w:hAnsi="Calibri" w:cs="Calibri"/>
+          <w:sz w:val="22"/>
+          <w:szCs w:val="22"/>
+        </w:rPr>
+        <w:t xml:space="preserve"> </w:t>
+      </w:r>
+      <w:r>
+        <w:rPr>
+          <w:rFonts w:ascii="Calibri" w:eastAsia="Calibri" w:hAnsi="Calibri" w:cs="Calibri"/>
+          <w:sz w:val="22"/>
+          <w:szCs w:val="22"/>
+        </w:rPr>
+        <w:t>Organization</w:t>
       </w:r>
     </w:p>
     <w:p>
@@ -541,62 +584,20 @@
           <w:b/>
           <w:sz w:val="22"/>
           <w:szCs w:val="22"/>
-        </w:rPr>
-      </w:pPr>
-      <w:r>
-        <w:rPr>
-          <w:rFonts w:ascii="Calibri" w:eastAsia="Calibri" w:hAnsi="Calibri" w:cs="Calibri"/>
-          <w:b/>
-          <w:sz w:val="22"/>
-          <w:szCs w:val="22"/>
           <w:u w:val="single"/>
         </w:rPr>
-        <w:t>COURSES:</w:t>
-      </w:r>
-      <w:r>
-        <w:rPr>
-          <w:rFonts w:ascii="Calibri" w:eastAsia="Calibri" w:hAnsi="Calibri" w:cs="Calibri"/>
-          <w:b/>
-          <w:sz w:val="22"/>
-          <w:szCs w:val="22"/>
-        </w:rPr>
-        <w:tab/>
-      </w:r>
-      <w:r>
-        <w:rPr>
-          <w:rFonts w:ascii="Calibri" w:eastAsia="Calibri" w:hAnsi="Calibri" w:cs="Calibri"/>
-          <w:sz w:val="22"/>
-          <w:szCs w:val="22"/>
-        </w:rPr>
-        <w:t>Calculus I &amp; II, Linear Algebra, Intro to Engineering Design, GUI, NLP, Applied ML</w:t>
-      </w:r>
-      <w:r>
-        <w:rPr>
-          <w:rFonts w:ascii="Calibri" w:eastAsia="Calibri" w:hAnsi="Calibri" w:cs="Calibri"/>
-          <w:sz w:val="22"/>
-          <w:szCs w:val="22"/>
-        </w:rPr>
-        <w:t>, Machine</w:t>
-      </w:r>
-      <w:r>
-        <w:rPr>
-          <w:rFonts w:ascii="Calibri" w:eastAsia="Calibri" w:hAnsi="Calibri" w:cs="Calibri"/>
-          <w:sz w:val="22"/>
-          <w:szCs w:val="22"/>
-        </w:rPr>
-        <w:t xml:space="preserve"> </w:t>
-      </w:r>
-      <w:r>
-        <w:rPr>
-          <w:rFonts w:ascii="Calibri" w:eastAsia="Calibri" w:hAnsi="Calibri" w:cs="Calibri"/>
-          <w:sz w:val="22"/>
-          <w:szCs w:val="22"/>
-        </w:rPr>
-        <w:t>Organization</w:t>
-      </w:r>
+      </w:pPr>
     </w:p>
     <w:p>
       <w:pPr>
+        <w:ind w:left="1440" w:hanging="1440"/>
+        <w:rPr>
+          <w:rFonts w:ascii="Calibri" w:eastAsia="Calibri" w:hAnsi="Calibri" w:cs="Calibri"/>
+          <w:sz w:val="22"/>
+          <w:szCs w:val="22"/>
+        </w:rPr>
+      </w:pPr>
+      <w:r>
         <w:rPr>
           <w:rFonts w:ascii="Calibri" w:eastAsia="Calibri" w:hAnsi="Calibri" w:cs="Calibri"/>
           <w:b/>
@@ -604,7 +605,331 @@
           <w:szCs w:val="22"/>
           <w:u w:val="single"/>
         </w:rPr>
-      </w:pPr>
+        <w:t>TOOLS</w:t>
+      </w:r>
+      <w:r>
+        <w:rPr>
+          <w:rFonts w:ascii="Calibri" w:eastAsia="Calibri" w:hAnsi="Calibri" w:cs="Calibri"/>
+          <w:b/>
+          <w:sz w:val="22"/>
+          <w:szCs w:val="22"/>
+          <w:u w:val="single"/>
+        </w:rPr>
+        <w:t>:</w:t>
+      </w:r>
+      <w:r>
+        <w:rPr>
+          <w:rFonts w:ascii="Calibri" w:eastAsia="Calibri" w:hAnsi="Calibri" w:cs="Calibri"/>
+          <w:sz w:val="22"/>
+          <w:szCs w:val="22"/>
+        </w:rPr>
+        <w:tab/>
+        <w:t>C++,</w:t>
+      </w:r>
+      <w:r>
+        <w:rPr>
+          <w:rFonts w:ascii="Calibri" w:eastAsia="Calibri" w:hAnsi="Calibri" w:cs="Calibri"/>
+          <w:sz w:val="22"/>
+          <w:szCs w:val="22"/>
+        </w:rPr>
+        <w:t xml:space="preserve"> </w:t>
+      </w:r>
+      <w:r>
+        <w:rPr>
+          <w:rFonts w:ascii="Calibri" w:eastAsia="Calibri" w:hAnsi="Calibri" w:cs="Calibri"/>
+          <w:sz w:val="22"/>
+          <w:szCs w:val="22"/>
+        </w:rPr>
+        <w:t>Java,</w:t>
+      </w:r>
+      <w:r>
+        <w:rPr>
+          <w:rFonts w:ascii="Calibri" w:eastAsia="Calibri" w:hAnsi="Calibri" w:cs="Calibri"/>
+          <w:sz w:val="22"/>
+          <w:szCs w:val="22"/>
+        </w:rPr>
+        <w:t xml:space="preserve"> </w:t>
+      </w:r>
+      <w:r>
+        <w:rPr>
+          <w:rFonts w:ascii="Calibri" w:eastAsia="Calibri" w:hAnsi="Calibri" w:cs="Calibri"/>
+          <w:sz w:val="22"/>
+          <w:szCs w:val="22"/>
+        </w:rPr>
+        <w:t xml:space="preserve">JUnit, </w:t>
+      </w:r>
+      <w:r>
+        <w:rPr>
+          <w:rFonts w:ascii="Calibri" w:eastAsia="Calibri" w:hAnsi="Calibri" w:cs="Calibri"/>
+          <w:sz w:val="22"/>
+          <w:szCs w:val="22"/>
+        </w:rPr>
+        <w:t>Bash</w:t>
+      </w:r>
+      <w:r>
+        <w:rPr>
+          <w:rFonts w:ascii="Calibri" w:eastAsia="Calibri" w:hAnsi="Calibri" w:cs="Calibri"/>
+          <w:sz w:val="22"/>
+          <w:szCs w:val="22"/>
+        </w:rPr>
+        <w:t xml:space="preserve"> Shell</w:t>
+      </w:r>
+      <w:r>
+        <w:rPr>
+          <w:rFonts w:ascii="Calibri" w:eastAsia="Calibri" w:hAnsi="Calibri" w:cs="Calibri"/>
+          <w:sz w:val="22"/>
+          <w:szCs w:val="22"/>
+        </w:rPr>
+        <w:t>,</w:t>
+      </w:r>
+      <w:r>
+        <w:rPr>
+          <w:rFonts w:ascii="Calibri" w:eastAsia="Calibri" w:hAnsi="Calibri" w:cs="Calibri"/>
+          <w:sz w:val="22"/>
+          <w:szCs w:val="22"/>
+        </w:rPr>
+        <w:t xml:space="preserve"> </w:t>
+      </w:r>
+      <w:r>
+        <w:rPr>
+          <w:rFonts w:ascii="Calibri" w:eastAsia="Calibri" w:hAnsi="Calibri" w:cs="Calibri"/>
+          <w:sz w:val="22"/>
+          <w:szCs w:val="22"/>
+        </w:rPr>
+        <w:t>Python,</w:t>
+      </w:r>
+      <w:r>
+        <w:rPr>
+          <w:rFonts w:ascii="Calibri" w:eastAsia="Calibri" w:hAnsi="Calibri" w:cs="Calibri"/>
+          <w:sz w:val="22"/>
+          <w:szCs w:val="22"/>
+        </w:rPr>
+        <w:t xml:space="preserve"> </w:t>
+      </w:r>
+      <w:r>
+        <w:rPr>
+          <w:rFonts w:ascii="Calibri" w:eastAsia="Calibri" w:hAnsi="Calibri" w:cs="Calibri"/>
+          <w:sz w:val="22"/>
+          <w:szCs w:val="22"/>
+        </w:rPr>
+        <w:t>Shell</w:t>
+      </w:r>
+      <w:r>
+        <w:rPr>
+          <w:rFonts w:ascii="Calibri" w:eastAsia="Calibri" w:hAnsi="Calibri" w:cs="Calibri"/>
+          <w:sz w:val="22"/>
+          <w:szCs w:val="22"/>
+        </w:rPr>
+        <w:t xml:space="preserve"> Scripting</w:t>
+      </w:r>
+      <w:r>
+        <w:rPr>
+          <w:rFonts w:ascii="Calibri" w:eastAsia="Calibri" w:hAnsi="Calibri" w:cs="Calibri"/>
+          <w:sz w:val="22"/>
+          <w:szCs w:val="22"/>
+        </w:rPr>
+        <w:t>,</w:t>
+      </w:r>
+      <w:r>
+        <w:rPr>
+          <w:rFonts w:ascii="Calibri" w:eastAsia="Calibri" w:hAnsi="Calibri" w:cs="Calibri"/>
+          <w:sz w:val="22"/>
+          <w:szCs w:val="22"/>
+        </w:rPr>
+        <w:t xml:space="preserve"> M</w:t>
+      </w:r>
+      <w:r>
+        <w:rPr>
+          <w:rFonts w:ascii="Calibri" w:eastAsia="Calibri" w:hAnsi="Calibri" w:cs="Calibri"/>
+          <w:sz w:val="22"/>
+          <w:szCs w:val="22"/>
+        </w:rPr>
+        <w:t>ySQL</w:t>
+      </w:r>
+      <w:r>
+        <w:rPr>
+          <w:rFonts w:ascii="Calibri" w:eastAsia="Calibri" w:hAnsi="Calibri" w:cs="Calibri"/>
+          <w:sz w:val="22"/>
+          <w:szCs w:val="22"/>
+        </w:rPr>
+        <w:t xml:space="preserve">, </w:t>
+      </w:r>
+      <w:r>
+        <w:rPr>
+          <w:rFonts w:ascii="Calibri" w:eastAsia="Calibri" w:hAnsi="Calibri" w:cs="Calibri"/>
+          <w:sz w:val="22"/>
+          <w:szCs w:val="22"/>
+        </w:rPr>
+        <w:t>XML,</w:t>
+      </w:r>
+      <w:r>
+        <w:rPr>
+          <w:rFonts w:ascii="Calibri" w:eastAsia="Calibri" w:hAnsi="Calibri" w:cs="Calibri"/>
+          <w:sz w:val="22"/>
+          <w:szCs w:val="22"/>
+        </w:rPr>
+        <w:t xml:space="preserve"> </w:t>
+      </w:r>
+      <w:r>
+        <w:rPr>
+          <w:rFonts w:ascii="Calibri" w:eastAsia="Calibri" w:hAnsi="Calibri" w:cs="Calibri"/>
+          <w:sz w:val="22"/>
+          <w:szCs w:val="22"/>
+        </w:rPr>
+        <w:t>HTML,</w:t>
+      </w:r>
+      <w:r>
+        <w:rPr>
+          <w:rFonts w:ascii="Calibri" w:eastAsia="Calibri" w:hAnsi="Calibri" w:cs="Calibri"/>
+          <w:sz w:val="22"/>
+          <w:szCs w:val="22"/>
+        </w:rPr>
+        <w:t xml:space="preserve"> </w:t>
+      </w:r>
+      <w:r>
+        <w:rPr>
+          <w:rFonts w:ascii="Calibri" w:eastAsia="Calibri" w:hAnsi="Calibri" w:cs="Calibri"/>
+          <w:sz w:val="22"/>
+          <w:szCs w:val="22"/>
+        </w:rPr>
+        <w:t>CSS,</w:t>
+      </w:r>
+      <w:r>
+        <w:rPr>
+          <w:rFonts w:ascii="Calibri" w:eastAsia="Calibri" w:hAnsi="Calibri" w:cs="Calibri"/>
+          <w:sz w:val="22"/>
+          <w:szCs w:val="22"/>
+        </w:rPr>
+        <w:t xml:space="preserve"> </w:t>
+      </w:r>
+      <w:r>
+        <w:rPr>
+          <w:rFonts w:ascii="Calibri" w:eastAsia="Calibri" w:hAnsi="Calibri" w:cs="Calibri"/>
+          <w:sz w:val="22"/>
+          <w:szCs w:val="22"/>
+        </w:rPr>
+        <w:t>JavaScript,</w:t>
+      </w:r>
+      <w:r>
+        <w:rPr>
+          <w:rFonts w:ascii="Calibri" w:eastAsia="Calibri" w:hAnsi="Calibri" w:cs="Calibri"/>
+          <w:sz w:val="22"/>
+          <w:szCs w:val="22"/>
+        </w:rPr>
+        <w:t xml:space="preserve"> </w:t>
+      </w:r>
+      <w:r>
+        <w:rPr>
+          <w:rFonts w:ascii="Calibri" w:eastAsia="Calibri" w:hAnsi="Calibri" w:cs="Calibri"/>
+          <w:sz w:val="22"/>
+          <w:szCs w:val="22"/>
+        </w:rPr>
+        <w:t>REACT</w:t>
+      </w:r>
+      <w:r>
+        <w:rPr>
+          <w:rFonts w:ascii="Calibri" w:eastAsia="Calibri" w:hAnsi="Calibri" w:cs="Calibri"/>
+          <w:sz w:val="22"/>
+          <w:szCs w:val="22"/>
+        </w:rPr>
+        <w:t>, Git</w:t>
+      </w:r>
+      <w:r>
+        <w:rPr>
+          <w:rFonts w:ascii="Calibri" w:eastAsia="Calibri" w:hAnsi="Calibri" w:cs="Calibri"/>
+          <w:sz w:val="22"/>
+          <w:szCs w:val="22"/>
+        </w:rPr>
+        <w:t xml:space="preserve">, Pandas, </w:t>
+      </w:r>
+      <w:r>
+        <w:rPr>
+          <w:rFonts w:ascii="Calibri" w:eastAsia="Calibri" w:hAnsi="Calibri" w:cs="Calibri"/>
+          <w:sz w:val="22"/>
+          <w:szCs w:val="22"/>
+        </w:rPr>
+        <w:t>Mockito</w:t>
+      </w:r>
+      <w:r>
+        <w:rPr>
+          <w:rFonts w:ascii="Calibri" w:eastAsia="Calibri" w:hAnsi="Calibri" w:cs="Calibri"/>
+          <w:sz w:val="22"/>
+          <w:szCs w:val="22"/>
+        </w:rPr>
+        <w:t xml:space="preserve">, </w:t>
+      </w:r>
+      <w:r>
+        <w:rPr>
+          <w:rFonts w:ascii="Calibri" w:eastAsia="Calibri" w:hAnsi="Calibri" w:cs="Calibri"/>
+          <w:sz w:val="22"/>
+          <w:szCs w:val="22"/>
+        </w:rPr>
+        <w:t>Spring</w:t>
+      </w:r>
+      <w:r>
+        <w:rPr>
+          <w:rFonts w:ascii="Calibri" w:eastAsia="Calibri" w:hAnsi="Calibri" w:cs="Calibri"/>
+          <w:sz w:val="22"/>
+          <w:szCs w:val="22"/>
+        </w:rPr>
+        <w:t xml:space="preserve"> B</w:t>
+      </w:r>
+      <w:r>
+        <w:rPr>
+          <w:rFonts w:ascii="Calibri" w:eastAsia="Calibri" w:hAnsi="Calibri" w:cs="Calibri"/>
+          <w:sz w:val="22"/>
+          <w:szCs w:val="22"/>
+        </w:rPr>
+        <w:t>oot</w:t>
+      </w:r>
+      <w:r>
+        <w:rPr>
+          <w:rFonts w:ascii="Calibri" w:eastAsia="Calibri" w:hAnsi="Calibri" w:cs="Calibri"/>
+          <w:sz w:val="22"/>
+          <w:szCs w:val="22"/>
+        </w:rPr>
+        <w:t>, NumPy, Google Drive API</w:t>
+      </w:r>
+      <w:r>
+        <w:rPr>
+          <w:rFonts w:ascii="Calibri" w:eastAsia="Calibri" w:hAnsi="Calibri" w:cs="Calibri"/>
+          <w:sz w:val="22"/>
+          <w:szCs w:val="22"/>
+        </w:rPr>
+        <w:t xml:space="preserve">, </w:t>
+      </w:r>
+      <w:r>
+        <w:rPr>
+          <w:rFonts w:ascii="Calibri" w:eastAsia="Calibri" w:hAnsi="Calibri" w:cs="Calibri"/>
+          <w:sz w:val="22"/>
+          <w:szCs w:val="22"/>
+        </w:rPr>
+        <w:t>GitHub</w:t>
+      </w:r>
+      <w:r>
+        <w:rPr>
+          <w:rFonts w:ascii="Calibri" w:eastAsia="Calibri" w:hAnsi="Calibri" w:cs="Calibri"/>
+          <w:sz w:val="22"/>
+          <w:szCs w:val="22"/>
+        </w:rPr>
+        <w:t xml:space="preserve"> Actions</w:t>
+      </w:r>
+      <w:r>
+        <w:rPr>
+          <w:rFonts w:ascii="Calibri" w:eastAsia="Calibri" w:hAnsi="Calibri" w:cs="Calibri"/>
+          <w:sz w:val="22"/>
+          <w:szCs w:val="22"/>
+        </w:rPr>
+        <w:t xml:space="preserve">, Angular, </w:t>
+      </w:r>
+      <w:r>
+        <w:rPr>
+          <w:rFonts w:ascii="Calibri" w:eastAsia="Calibri" w:hAnsi="Calibri" w:cs="Calibri"/>
+          <w:sz w:val="22"/>
+          <w:szCs w:val="22"/>
+        </w:rPr>
+        <w:t>Typescript</w:t>
+      </w:r>
     </w:p>
     <w:p>
       <w:pPr>
@@ -615,361 +940,97 @@
           <w:szCs w:val="22"/>
         </w:rPr>
       </w:pPr>
-      <w:r>
-        <w:rPr>
-          <w:rFonts w:ascii="Calibri" w:eastAsia="Calibri" w:hAnsi="Calibri" w:cs="Calibri"/>
-          <w:b/>
-          <w:sz w:val="22"/>
-          <w:szCs w:val="22"/>
-          <w:u w:val="single"/>
-        </w:rPr>
-        <w:t>TOOLS</w:t>
-      </w:r>
-      <w:r>
-        <w:rPr>
-          <w:rFonts w:ascii="Calibri" w:eastAsia="Calibri" w:hAnsi="Calibri" w:cs="Calibri"/>
-          <w:b/>
-          <w:sz w:val="22"/>
-          <w:szCs w:val="22"/>
-          <w:u w:val="single"/>
-        </w:rPr>
-        <w:t>:</w:t>
-      </w:r>
-      <w:r>
-        <w:rPr>
-          <w:rFonts w:ascii="Calibri" w:eastAsia="Calibri" w:hAnsi="Calibri" w:cs="Calibri"/>
-          <w:sz w:val="22"/>
-          <w:szCs w:val="22"/>
-        </w:rPr>
-        <w:tab/>
-        <w:t>C++,</w:t>
-      </w:r>
-      <w:r>
-        <w:rPr>
-          <w:rFonts w:ascii="Calibri" w:eastAsia="Calibri" w:hAnsi="Calibri" w:cs="Calibri"/>
-          <w:sz w:val="22"/>
-          <w:szCs w:val="22"/>
-        </w:rPr>
-        <w:t xml:space="preserve"> </w:t>
-      </w:r>
-      <w:r>
-        <w:rPr>
-          <w:rFonts w:ascii="Calibri" w:eastAsia="Calibri" w:hAnsi="Calibri" w:cs="Calibri"/>
-          <w:sz w:val="22"/>
-          <w:szCs w:val="22"/>
-        </w:rPr>
-        <w:t>Java,</w:t>
-      </w:r>
-      <w:r>
-        <w:rPr>
-          <w:rFonts w:ascii="Calibri" w:eastAsia="Calibri" w:hAnsi="Calibri" w:cs="Calibri"/>
-          <w:sz w:val="22"/>
-          <w:szCs w:val="22"/>
-        </w:rPr>
-        <w:t xml:space="preserve"> </w:t>
-      </w:r>
-      <w:r>
-        <w:rPr>
-          <w:rFonts w:ascii="Calibri" w:eastAsia="Calibri" w:hAnsi="Calibri" w:cs="Calibri"/>
-          <w:sz w:val="22"/>
-          <w:szCs w:val="22"/>
-        </w:rPr>
-        <w:t xml:space="preserve">JUnit, </w:t>
-      </w:r>
-      <w:r>
-        <w:rPr>
-          <w:rFonts w:ascii="Calibri" w:eastAsia="Calibri" w:hAnsi="Calibri" w:cs="Calibri"/>
-          <w:sz w:val="22"/>
-          <w:szCs w:val="22"/>
-        </w:rPr>
-        <w:t>Bash</w:t>
-      </w:r>
-      <w:r>
-        <w:rPr>
-          <w:rFonts w:ascii="Calibri" w:eastAsia="Calibri" w:hAnsi="Calibri" w:cs="Calibri"/>
-          <w:sz w:val="22"/>
-          <w:szCs w:val="22"/>
-        </w:rPr>
-        <w:t xml:space="preserve"> Shell</w:t>
-      </w:r>
-      <w:r>
-        <w:rPr>
-          <w:rFonts w:ascii="Calibri" w:eastAsia="Calibri" w:hAnsi="Calibri" w:cs="Calibri"/>
-          <w:sz w:val="22"/>
-          <w:szCs w:val="22"/>
-        </w:rPr>
-        <w:t>,</w:t>
-      </w:r>
-      <w:r>
-        <w:rPr>
-          <w:rFonts w:ascii="Calibri" w:eastAsia="Calibri" w:hAnsi="Calibri" w:cs="Calibri"/>
-          <w:sz w:val="22"/>
-          <w:szCs w:val="22"/>
-        </w:rPr>
-        <w:t xml:space="preserve"> </w:t>
-      </w:r>
-      <w:r>
-        <w:rPr>
-          <w:rFonts w:ascii="Calibri" w:eastAsia="Calibri" w:hAnsi="Calibri" w:cs="Calibri"/>
-          <w:sz w:val="22"/>
-          <w:szCs w:val="22"/>
-        </w:rPr>
-        <w:t>Python,</w:t>
-      </w:r>
-      <w:r>
-        <w:rPr>
-          <w:rFonts w:ascii="Calibri" w:eastAsia="Calibri" w:hAnsi="Calibri" w:cs="Calibri"/>
-          <w:sz w:val="22"/>
-          <w:szCs w:val="22"/>
-        </w:rPr>
-        <w:t xml:space="preserve"> </w:t>
-      </w:r>
-      <w:r>
-        <w:rPr>
-          <w:rFonts w:ascii="Calibri" w:eastAsia="Calibri" w:hAnsi="Calibri" w:cs="Calibri"/>
-          <w:sz w:val="22"/>
-          <w:szCs w:val="22"/>
-        </w:rPr>
-        <w:t>Shell</w:t>
-      </w:r>
-      <w:r>
-        <w:rPr>
-          <w:rFonts w:ascii="Calibri" w:eastAsia="Calibri" w:hAnsi="Calibri" w:cs="Calibri"/>
-          <w:sz w:val="22"/>
-          <w:szCs w:val="22"/>
-        </w:rPr>
-        <w:t xml:space="preserve"> Scripting</w:t>
-      </w:r>
-      <w:r>
-        <w:rPr>
-          <w:rFonts w:ascii="Calibri" w:eastAsia="Calibri" w:hAnsi="Calibri" w:cs="Calibri"/>
-          <w:sz w:val="22"/>
-          <w:szCs w:val="22"/>
-        </w:rPr>
-        <w:t>,</w:t>
-      </w:r>
-      <w:r>
-        <w:rPr>
-          <w:rFonts w:ascii="Calibri" w:eastAsia="Calibri" w:hAnsi="Calibri" w:cs="Calibri"/>
-          <w:sz w:val="22"/>
-          <w:szCs w:val="22"/>
-        </w:rPr>
-        <w:t xml:space="preserve"> M</w:t>
-      </w:r>
-      <w:r>
-        <w:rPr>
-          <w:rFonts w:ascii="Calibri" w:eastAsia="Calibri" w:hAnsi="Calibri" w:cs="Calibri"/>
-          <w:sz w:val="22"/>
-          <w:szCs w:val="22"/>
-        </w:rPr>
-        <w:t>ySQL</w:t>
-      </w:r>
-      <w:r>
-        <w:rPr>
-          <w:rFonts w:ascii="Calibri" w:eastAsia="Calibri" w:hAnsi="Calibri" w:cs="Calibri"/>
-          <w:sz w:val="22"/>
-          <w:szCs w:val="22"/>
-        </w:rPr>
-        <w:t xml:space="preserve">, </w:t>
-      </w:r>
-      <w:r>
-        <w:rPr>
-          <w:rFonts w:ascii="Calibri" w:eastAsia="Calibri" w:hAnsi="Calibri" w:cs="Calibri"/>
-          <w:sz w:val="22"/>
-          <w:szCs w:val="22"/>
-        </w:rPr>
-        <w:t>XML,</w:t>
-      </w:r>
-      <w:r>
-        <w:rPr>
-          <w:rFonts w:ascii="Calibri" w:eastAsia="Calibri" w:hAnsi="Calibri" w:cs="Calibri"/>
-          <w:sz w:val="22"/>
-          <w:szCs w:val="22"/>
-        </w:rPr>
-        <w:t xml:space="preserve"> </w:t>
-      </w:r>
-      <w:r>
-        <w:rPr>
-          <w:rFonts w:ascii="Calibri" w:eastAsia="Calibri" w:hAnsi="Calibri" w:cs="Calibri"/>
-          <w:sz w:val="22"/>
-          <w:szCs w:val="22"/>
-        </w:rPr>
-        <w:t>HTML,</w:t>
-      </w:r>
-      <w:r>
-        <w:rPr>
-          <w:rFonts w:ascii="Calibri" w:eastAsia="Calibri" w:hAnsi="Calibri" w:cs="Calibri"/>
-          <w:sz w:val="22"/>
-          <w:szCs w:val="22"/>
-        </w:rPr>
-        <w:t xml:space="preserve"> </w:t>
-      </w:r>
-      <w:r>
-        <w:rPr>
-          <w:rFonts w:ascii="Calibri" w:eastAsia="Calibri" w:hAnsi="Calibri" w:cs="Calibri"/>
-          <w:sz w:val="22"/>
-          <w:szCs w:val="22"/>
-        </w:rPr>
-        <w:t>CSS,</w:t>
-      </w:r>
-      <w:r>
-        <w:rPr>
-          <w:rFonts w:ascii="Calibri" w:eastAsia="Calibri" w:hAnsi="Calibri" w:cs="Calibri"/>
-          <w:sz w:val="22"/>
-          <w:szCs w:val="22"/>
-        </w:rPr>
-        <w:t xml:space="preserve"> </w:t>
-      </w:r>
-      <w:r>
-        <w:rPr>
-          <w:rFonts w:ascii="Calibri" w:eastAsia="Calibri" w:hAnsi="Calibri" w:cs="Calibri"/>
-          <w:sz w:val="22"/>
-          <w:szCs w:val="22"/>
-        </w:rPr>
-        <w:t>JavaScript,</w:t>
-      </w:r>
-      <w:r>
-        <w:rPr>
-          <w:rFonts w:ascii="Calibri" w:eastAsia="Calibri" w:hAnsi="Calibri" w:cs="Calibri"/>
-          <w:sz w:val="22"/>
-          <w:szCs w:val="22"/>
-        </w:rPr>
-        <w:t xml:space="preserve"> </w:t>
-      </w:r>
-      <w:r>
-        <w:rPr>
-          <w:rFonts w:ascii="Calibri" w:eastAsia="Calibri" w:hAnsi="Calibri" w:cs="Calibri"/>
-          <w:sz w:val="22"/>
-          <w:szCs w:val="22"/>
-        </w:rPr>
-        <w:t>REACT</w:t>
-      </w:r>
-      <w:r>
-        <w:rPr>
-          <w:rFonts w:ascii="Calibri" w:eastAsia="Calibri" w:hAnsi="Calibri" w:cs="Calibri"/>
-          <w:sz w:val="22"/>
-          <w:szCs w:val="22"/>
-        </w:rPr>
-        <w:t>, Git</w:t>
-      </w:r>
-      <w:r>
-        <w:rPr>
-          <w:rFonts w:ascii="Calibri" w:eastAsia="Calibri" w:hAnsi="Calibri" w:cs="Calibri"/>
-          <w:sz w:val="22"/>
-          <w:szCs w:val="22"/>
-        </w:rPr>
-        <w:t>, Pandas, Dataframes, PySimpleGUI, NumPy, Google Drive API</w:t>
-      </w:r>
-      <w:r>
-        <w:rPr>
-          <w:rFonts w:ascii="Calibri" w:eastAsia="Calibri" w:hAnsi="Calibri" w:cs="Calibri"/>
-          <w:sz w:val="22"/>
-          <w:szCs w:val="22"/>
-        </w:rPr>
-        <w:t xml:space="preserve">, </w:t>
-      </w:r>
-      <w:r>
-        <w:rPr>
-          <w:rFonts w:ascii="Calibri" w:eastAsia="Calibri" w:hAnsi="Calibri" w:cs="Calibri"/>
-          <w:sz w:val="22"/>
-          <w:szCs w:val="22"/>
-        </w:rPr>
-        <w:t>GitHub</w:t>
-      </w:r>
-      <w:r>
-        <w:rPr>
-          <w:rFonts w:ascii="Calibri" w:eastAsia="Calibri" w:hAnsi="Calibri" w:cs="Calibri"/>
-          <w:sz w:val="22"/>
-          <w:szCs w:val="22"/>
-        </w:rPr>
-        <w:t xml:space="preserve"> Actions</w:t>
-      </w:r>
     </w:p>
     <w:p>
       <w:pPr>
         <w:ind w:left="1440" w:hanging="1440"/>
         <w:rPr>
           <w:rFonts w:ascii="Calibri" w:eastAsia="Calibri" w:hAnsi="Calibri" w:cs="Calibri"/>
+          <w:sz w:val="22"/>
+          <w:szCs w:val="22"/>
+        </w:rPr>
+      </w:pPr>
+      <w:r>
+        <w:rPr>
+          <w:rFonts w:ascii="Calibri" w:eastAsia="Calibri" w:hAnsi="Calibri" w:cs="Calibri"/>
           <w:b/>
           <w:sz w:val="22"/>
           <w:szCs w:val="22"/>
           <w:u w:val="single"/>
         </w:rPr>
-      </w:pPr>
+        <w:t>SKILLS</w:t>
+      </w:r>
+      <w:r>
+        <w:rPr>
+          <w:rFonts w:ascii="Calibri" w:eastAsia="Calibri" w:hAnsi="Calibri" w:cs="Calibri"/>
+          <w:b/>
+          <w:sz w:val="22"/>
+          <w:szCs w:val="22"/>
+          <w:u w:val="single"/>
+        </w:rPr>
+        <w:t>:</w:t>
+      </w:r>
+      <w:r>
+        <w:rPr>
+          <w:rFonts w:ascii="Calibri" w:eastAsia="Calibri" w:hAnsi="Calibri" w:cs="Calibri"/>
+          <w:b/>
+          <w:sz w:val="22"/>
+          <w:szCs w:val="22"/>
+        </w:rPr>
+        <w:tab/>
+      </w:r>
+      <w:r>
+        <w:rPr>
+          <w:rFonts w:ascii="Calibri" w:eastAsia="Calibri" w:hAnsi="Calibri" w:cs="Calibri"/>
+          <w:bCs/>
+          <w:sz w:val="22"/>
+          <w:szCs w:val="22"/>
+        </w:rPr>
+        <w:t>AWS, Linux, vim, vi, CATCH, TDD,</w:t>
+      </w:r>
+      <w:r>
+        <w:rPr>
+          <w:rFonts w:ascii="Calibri" w:eastAsia="Calibri" w:hAnsi="Calibri" w:cs="Calibri"/>
+          <w:bCs/>
+          <w:sz w:val="22"/>
+          <w:szCs w:val="22"/>
+        </w:rPr>
+        <w:t xml:space="preserve"> </w:t>
+      </w:r>
+      <w:r>
+        <w:rPr>
+          <w:rFonts w:ascii="Calibri" w:eastAsia="Calibri" w:hAnsi="Calibri" w:cs="Calibri"/>
+          <w:bCs/>
+          <w:sz w:val="22"/>
+          <w:szCs w:val="22"/>
+        </w:rPr>
+        <w:t>S</w:t>
+      </w:r>
+      <w:r>
+        <w:rPr>
+          <w:rFonts w:ascii="Calibri" w:eastAsia="Calibri" w:hAnsi="Calibri" w:cs="Calibri"/>
+          <w:sz w:val="22"/>
+          <w:szCs w:val="22"/>
+        </w:rPr>
+        <w:t>CRUM, Agile</w:t>
+      </w:r>
+      <w:r>
+        <w:rPr>
+          <w:rFonts w:ascii="Calibri" w:eastAsia="Calibri" w:hAnsi="Calibri" w:cs="Calibri"/>
+          <w:sz w:val="22"/>
+          <w:szCs w:val="22"/>
+        </w:rPr>
+        <w:t>, Feature Testing</w:t>
+      </w:r>
     </w:p>
     <w:p>
       <w:pPr>
-        <w:ind w:left="1440" w:hanging="1440"/>
-        <w:rPr>
-          <w:rFonts w:ascii="Calibri" w:eastAsia="Calibri" w:hAnsi="Calibri" w:cs="Calibri"/>
-          <w:sz w:val="22"/>
-          <w:szCs w:val="22"/>
-        </w:rPr>
-      </w:pPr>
-      <w:r>
-        <w:rPr>
-          <w:rFonts w:ascii="Calibri" w:eastAsia="Calibri" w:hAnsi="Calibri" w:cs="Calibri"/>
-          <w:b/>
-          <w:sz w:val="22"/>
-          <w:szCs w:val="22"/>
-          <w:u w:val="single"/>
-        </w:rPr>
-        <w:t>SKILLS</w:t>
-      </w:r>
-      <w:r>
-        <w:rPr>
-          <w:rFonts w:ascii="Calibri" w:eastAsia="Calibri" w:hAnsi="Calibri" w:cs="Calibri"/>
-          <w:b/>
-          <w:sz w:val="22"/>
-          <w:szCs w:val="22"/>
-          <w:u w:val="single"/>
-        </w:rPr>
-        <w:t>:</w:t>
-      </w:r>
-      <w:r>
-        <w:rPr>
-          <w:rFonts w:ascii="Calibri" w:eastAsia="Calibri" w:hAnsi="Calibri" w:cs="Calibri"/>
-          <w:b/>
-          <w:sz w:val="22"/>
-          <w:szCs w:val="22"/>
-        </w:rPr>
-        <w:tab/>
-      </w:r>
-      <w:r>
-        <w:rPr>
-          <w:rFonts w:ascii="Calibri" w:eastAsia="Calibri" w:hAnsi="Calibri" w:cs="Calibri"/>
-          <w:bCs/>
-          <w:sz w:val="22"/>
-          <w:szCs w:val="22"/>
-        </w:rPr>
-        <w:t>AWS, Linux, vim, vi, CATCH, TDD,</w:t>
-      </w:r>
-      <w:r>
-        <w:rPr>
-          <w:rFonts w:ascii="Calibri" w:eastAsia="Calibri" w:hAnsi="Calibri" w:cs="Calibri"/>
-          <w:bCs/>
-          <w:sz w:val="22"/>
-          <w:szCs w:val="22"/>
-        </w:rPr>
-        <w:t xml:space="preserve"> </w:t>
-      </w:r>
-      <w:r>
-        <w:rPr>
-          <w:rFonts w:ascii="Calibri" w:eastAsia="Calibri" w:hAnsi="Calibri" w:cs="Calibri"/>
-          <w:bCs/>
-          <w:sz w:val="22"/>
-          <w:szCs w:val="22"/>
-        </w:rPr>
-        <w:t>S</w:t>
-      </w:r>
-      <w:r>
-        <w:rPr>
-          <w:rFonts w:ascii="Calibri" w:eastAsia="Calibri" w:hAnsi="Calibri" w:cs="Calibri"/>
-          <w:sz w:val="22"/>
-          <w:szCs w:val="22"/>
-        </w:rPr>
-        <w:t>CRUM, Agile</w:t>
-      </w:r>
+        <w:rPr>
+          <w:rFonts w:ascii="Calibri" w:eastAsia="Calibri" w:hAnsi="Calibri" w:cs="Calibri"/>
+          <w:sz w:val="22"/>
+          <w:szCs w:val="22"/>
+        </w:rPr>
+      </w:pPr>
     </w:p>
     <w:p>
       <w:pPr>
@@ -979,162 +1040,145 @@
           <w:szCs w:val="22"/>
         </w:rPr>
       </w:pPr>
+      <w:r>
+        <w:rPr>
+          <w:rFonts w:ascii="Calibri" w:eastAsia="Calibri" w:hAnsi="Calibri" w:cs="Calibri"/>
+          <w:b/>
+          <w:sz w:val="22"/>
+          <w:szCs w:val="22"/>
+          <w:u w:val="single"/>
+        </w:rPr>
+        <w:t>ENGINEERING PROJECTS:</w:t>
+      </w:r>
     </w:p>
     <w:p>
       <w:pPr>
-        <w:rPr>
-          <w:rFonts w:ascii="Calibri" w:eastAsia="Calibri" w:hAnsi="Calibri" w:cs="Calibri"/>
-          <w:sz w:val="22"/>
-          <w:szCs w:val="22"/>
-        </w:rPr>
-      </w:pPr>
-      <w:r>
+        <w:ind w:left="360"/>
         <w:rPr>
           <w:rFonts w:ascii="Calibri" w:eastAsia="Calibri" w:hAnsi="Calibri" w:cs="Calibri"/>
           <w:b/>
           <w:sz w:val="22"/>
           <w:szCs w:val="22"/>
+        </w:rPr>
+      </w:pPr>
+      <w:r>
+        <w:rPr>
+          <w:rFonts w:ascii="Calibri" w:eastAsia="Calibri" w:hAnsi="Calibri" w:cs="Calibri"/>
+          <w:b/>
+          <w:sz w:val="22"/>
+          <w:szCs w:val="22"/>
+        </w:rPr>
+        <w:t>Search Engine</w:t>
+      </w:r>
+      <w:r>
+        <w:rPr>
+          <w:rFonts w:ascii="Calibri" w:eastAsia="Calibri" w:hAnsi="Calibri" w:cs="Calibri"/>
+          <w:b/>
+          <w:sz w:val="22"/>
+          <w:szCs w:val="22"/>
+        </w:rPr>
+        <w:tab/>
+      </w:r>
+      <w:r>
+        <w:rPr>
+          <w:rFonts w:ascii="Calibri" w:eastAsia="Calibri" w:hAnsi="Calibri" w:cs="Calibri"/>
+          <w:b/>
+          <w:sz w:val="22"/>
+          <w:szCs w:val="22"/>
+        </w:rPr>
+        <w:tab/>
+      </w:r>
+      <w:r>
+        <w:rPr>
+          <w:rFonts w:ascii="Calibri" w:eastAsia="Calibri" w:hAnsi="Calibri" w:cs="Calibri"/>
+          <w:b/>
+          <w:sz w:val="22"/>
+          <w:szCs w:val="22"/>
+        </w:rPr>
+        <w:tab/>
+      </w:r>
+      <w:r>
+        <w:rPr>
+          <w:rFonts w:ascii="Calibri" w:eastAsia="Calibri" w:hAnsi="Calibri" w:cs="Calibri"/>
+          <w:b/>
+          <w:sz w:val="22"/>
+          <w:szCs w:val="22"/>
+        </w:rPr>
+        <w:tab/>
+      </w:r>
+      <w:r>
+        <w:rPr>
+          <w:rFonts w:ascii="Calibri" w:eastAsia="Calibri" w:hAnsi="Calibri" w:cs="Calibri"/>
+          <w:b/>
+          <w:sz w:val="22"/>
+          <w:szCs w:val="22"/>
+        </w:rPr>
+        <w:tab/>
+      </w:r>
+      <w:r>
+        <w:rPr>
+          <w:rFonts w:ascii="Calibri" w:eastAsia="Calibri" w:hAnsi="Calibri" w:cs="Calibri"/>
+          <w:b/>
+          <w:sz w:val="22"/>
+          <w:szCs w:val="22"/>
+        </w:rPr>
+        <w:tab/>
+        <w:t xml:space="preserve">        </w:t>
+      </w:r>
+      <w:r>
+        <w:rPr>
+          <w:rFonts w:ascii="Calibri" w:eastAsia="Calibri" w:hAnsi="Calibri" w:cs="Calibri"/>
+          <w:b/>
+          <w:sz w:val="22"/>
+          <w:szCs w:val="22"/>
+        </w:rPr>
+        <w:tab/>
+      </w:r>
+      <w:r>
+        <w:rPr>
+          <w:rFonts w:ascii="Calibri" w:eastAsia="Calibri" w:hAnsi="Calibri" w:cs="Calibri"/>
+          <w:b/>
+          <w:sz w:val="22"/>
+          <w:szCs w:val="22"/>
+        </w:rPr>
+        <w:tab/>
+      </w:r>
+      <w:r>
+        <w:rPr>
+          <w:rFonts w:ascii="Calibri" w:eastAsia="Calibri" w:hAnsi="Calibri" w:cs="Calibri"/>
+          <w:b/>
+          <w:sz w:val="22"/>
+          <w:szCs w:val="22"/>
+        </w:rPr>
+        <w:tab/>
+      </w:r>
+      <w:r>
+        <w:rPr>
+          <w:rFonts w:ascii="Calibri" w:eastAsia="Calibri" w:hAnsi="Calibri" w:cs="Calibri"/>
+          <w:b/>
+          <w:sz w:val="22"/>
+          <w:szCs w:val="22"/>
+        </w:rPr>
+        <w:tab/>
+      </w:r>
+      <w:r>
+        <w:rPr>
+          <w:rFonts w:ascii="Calibri" w:eastAsia="Calibri" w:hAnsi="Calibri" w:cs="Calibri"/>
+          <w:b/>
+          <w:sz w:val="22"/>
+          <w:szCs w:val="22"/>
+        </w:rPr>
+        <w:tab/>
+        <w:t xml:space="preserve"> </w:t>
+      </w:r>
+      <w:r>
+        <w:rPr>
+          <w:rFonts w:ascii="Calibri" w:eastAsia="Calibri" w:hAnsi="Calibri" w:cs="Calibri"/>
+          <w:sz w:val="22"/>
+          <w:szCs w:val="22"/>
           <w:u w:val="single"/>
         </w:rPr>
-        <w:t>ENGINEERING PROJECTS:</w:t>
-      </w:r>
-    </w:p>
-    <w:p>
-      <w:pPr>
-        <w:ind w:left="360"/>
-        <w:rPr>
-          <w:rFonts w:ascii="Calibri" w:eastAsia="Calibri" w:hAnsi="Calibri" w:cs="Calibri"/>
-          <w:b/>
-          <w:sz w:val="22"/>
-          <w:szCs w:val="22"/>
-        </w:rPr>
-      </w:pPr>
-      <w:r>
-        <w:rPr>
-          <w:rFonts w:ascii="Calibri" w:eastAsia="Calibri" w:hAnsi="Calibri" w:cs="Calibri"/>
-          <w:b/>
-          <w:sz w:val="22"/>
-          <w:szCs w:val="22"/>
-        </w:rPr>
-        <w:t>Search Engine</w:t>
-      </w:r>
-      <w:r>
-        <w:rPr>
-          <w:rFonts w:ascii="Calibri" w:eastAsia="Calibri" w:hAnsi="Calibri" w:cs="Calibri"/>
-          <w:b/>
-          <w:sz w:val="22"/>
-          <w:szCs w:val="22"/>
-        </w:rPr>
-        <w:tab/>
-      </w:r>
-      <w:r>
-        <w:rPr>
-          <w:rFonts w:ascii="Calibri" w:eastAsia="Calibri" w:hAnsi="Calibri" w:cs="Calibri"/>
-          <w:b/>
-          <w:sz w:val="22"/>
-          <w:szCs w:val="22"/>
-        </w:rPr>
-        <w:tab/>
-      </w:r>
-      <w:r>
-        <w:rPr>
-          <w:rFonts w:ascii="Calibri" w:eastAsia="Calibri" w:hAnsi="Calibri" w:cs="Calibri"/>
-          <w:b/>
-          <w:sz w:val="22"/>
-          <w:szCs w:val="22"/>
-        </w:rPr>
-        <w:tab/>
-      </w:r>
-      <w:r>
-        <w:rPr>
-          <w:rFonts w:ascii="Calibri" w:eastAsia="Calibri" w:hAnsi="Calibri" w:cs="Calibri"/>
-          <w:b/>
-          <w:sz w:val="22"/>
-          <w:szCs w:val="22"/>
-        </w:rPr>
-        <w:tab/>
-      </w:r>
-      <w:r>
-        <w:rPr>
-          <w:rFonts w:ascii="Calibri" w:eastAsia="Calibri" w:hAnsi="Calibri" w:cs="Calibri"/>
-          <w:b/>
-          <w:sz w:val="22"/>
-          <w:szCs w:val="22"/>
-        </w:rPr>
-        <w:tab/>
-      </w:r>
-      <w:r>
-        <w:rPr>
-          <w:rFonts w:ascii="Calibri" w:eastAsia="Calibri" w:hAnsi="Calibri" w:cs="Calibri"/>
-          <w:b/>
-          <w:sz w:val="22"/>
-          <w:szCs w:val="22"/>
-        </w:rPr>
-        <w:tab/>
-        <w:t xml:space="preserve">        </w:t>
-      </w:r>
-      <w:r>
-        <w:rPr>
-          <w:rFonts w:ascii="Calibri" w:eastAsia="Calibri" w:hAnsi="Calibri" w:cs="Calibri"/>
-          <w:b/>
-          <w:sz w:val="22"/>
-          <w:szCs w:val="22"/>
-        </w:rPr>
-        <w:tab/>
-      </w:r>
-      <w:r>
-        <w:rPr>
-          <w:rFonts w:ascii="Calibri" w:eastAsia="Calibri" w:hAnsi="Calibri" w:cs="Calibri"/>
-          <w:b/>
-          <w:sz w:val="22"/>
-          <w:szCs w:val="22"/>
-        </w:rPr>
-        <w:tab/>
-      </w:r>
-      <w:r>
-        <w:rPr>
-          <w:rFonts w:ascii="Calibri" w:eastAsia="Calibri" w:hAnsi="Calibri" w:cs="Calibri"/>
-          <w:b/>
-          <w:sz w:val="22"/>
-          <w:szCs w:val="22"/>
-        </w:rPr>
-        <w:tab/>
-      </w:r>
-      <w:r>
-        <w:rPr>
-          <w:rFonts w:ascii="Calibri" w:eastAsia="Calibri" w:hAnsi="Calibri" w:cs="Calibri"/>
-          <w:b/>
-          <w:sz w:val="22"/>
-          <w:szCs w:val="22"/>
-        </w:rPr>
-        <w:tab/>
-      </w:r>
-      <w:r>
-        <w:rPr>
-          <w:rFonts w:ascii="Calibri" w:eastAsia="Calibri" w:hAnsi="Calibri" w:cs="Calibri"/>
-          <w:b/>
-          <w:sz w:val="22"/>
-          <w:szCs w:val="22"/>
-        </w:rPr>
-        <w:tab/>
-        <w:t xml:space="preserve">            </w:t>
-      </w:r>
-      <w:r>
-        <w:rPr>
-          <w:rFonts w:ascii="Calibri" w:eastAsia="Calibri" w:hAnsi="Calibri" w:cs="Calibri"/>
-          <w:sz w:val="22"/>
-          <w:szCs w:val="22"/>
-        </w:rPr>
         <w:t>Fall 2020</w:t>
-      </w:r>
-      <w:r>
-        <w:rPr>
-          <w:rFonts w:ascii="Calibri" w:eastAsia="Calibri" w:hAnsi="Calibri" w:cs="Calibri"/>
-          <w:b/>
-          <w:sz w:val="22"/>
-          <w:szCs w:val="22"/>
-        </w:rPr>
-        <w:tab/>
       </w:r>
     </w:p>
     <w:p>
@@ -1163,7 +1207,21 @@
           <w:sz w:val="22"/>
           <w:szCs w:val="22"/>
         </w:rPr>
-        <w:t xml:space="preserve"> search engine to search for most relevant terms within a corpus of scientific </w:t>
+        <w:t xml:space="preserve"> search engine to search for </w:t>
+      </w:r>
+      <w:r>
+        <w:rPr>
+          <w:sz w:val="22"/>
+          <w:szCs w:val="22"/>
+        </w:rPr>
+        <w:t xml:space="preserve">the </w:t>
+      </w:r>
+      <w:r>
+        <w:rPr>
+          <w:sz w:val="22"/>
+          <w:szCs w:val="22"/>
+        </w:rPr>
+        <w:t xml:space="preserve">most relevant terms within a corpus of scientific </w:t>
       </w:r>
       <w:r>
         <w:rPr>
@@ -1262,23 +1320,23 @@
           <w:sz w:val="22"/>
           <w:szCs w:val="22"/>
         </w:rPr>
-        <w:t xml:space="preserve"> to serve as back end for inverted file index of 100</w:t>
-      </w:r>
-      <w:r>
-        <w:rPr>
-          <w:rFonts w:ascii="Calibri" w:eastAsia="Calibri" w:hAnsi="Calibri" w:cs="Calibri"/>
-          <w:sz w:val="22"/>
-          <w:szCs w:val="22"/>
-        </w:rPr>
-        <w:t>,</w:t>
-      </w:r>
-      <w:r>
-        <w:rPr>
-          <w:rFonts w:ascii="Calibri" w:eastAsia="Calibri" w:hAnsi="Calibri" w:cs="Calibri"/>
-          <w:sz w:val="22"/>
-          <w:szCs w:val="22"/>
-        </w:rPr>
-        <w:t>000 scientific articles</w:t>
+        <w:t xml:space="preserve"> for </w:t>
+      </w:r>
+      <w:r>
+        <w:rPr>
+          <w:rFonts w:ascii="Calibri" w:eastAsia="Calibri" w:hAnsi="Calibri" w:cs="Calibri"/>
+          <w:sz w:val="22"/>
+          <w:szCs w:val="22"/>
+        </w:rPr>
+        <w:t xml:space="preserve">an </w:t>
+      </w:r>
+      <w:r>
+        <w:rPr>
+          <w:rFonts w:ascii="Calibri" w:eastAsia="Calibri" w:hAnsi="Calibri" w:cs="Calibri"/>
+          <w:sz w:val="22"/>
+          <w:szCs w:val="22"/>
+        </w:rPr>
+        <w:t>inverted file index</w:t>
       </w:r>
     </w:p>
     <w:p>
@@ -1308,6 +1366,14 @@
         </w:rPr>
         <w:t>Used term frequency analysis to return more relevant results of a search to a user</w:t>
       </w:r>
+      <w:r>
+        <w:rPr>
+          <w:rFonts w:ascii="Calibri" w:eastAsia="Calibri" w:hAnsi="Calibri" w:cs="Calibri"/>
+          <w:sz w:val="22"/>
+          <w:szCs w:val="22"/>
+        </w:rPr>
+        <w:t xml:space="preserve"> for 100,000 articles</w:t>
+      </w:r>
     </w:p>
     <w:p>
       <w:pPr>
@@ -1342,7 +1408,911 @@
           <w:sz w:val="22"/>
           <w:szCs w:val="22"/>
         </w:rPr>
-        <w:t xml:space="preserve"> the use of binary operators such as OR and NOT for the user to search with</w:t>
+        <w:t xml:space="preserve"> the use of binary operators such as OR</w:t>
+      </w:r>
+      <w:r>
+        <w:rPr>
+          <w:rFonts w:ascii="Calibri" w:eastAsia="Calibri" w:hAnsi="Calibri" w:cs="Calibri"/>
+          <w:sz w:val="22"/>
+          <w:szCs w:val="22"/>
+        </w:rPr>
+        <w:t xml:space="preserve">, </w:t>
+      </w:r>
+      <w:r>
+        <w:rPr>
+          <w:rFonts w:ascii="Calibri" w:eastAsia="Calibri" w:hAnsi="Calibri" w:cs="Calibri"/>
+          <w:sz w:val="22"/>
+          <w:szCs w:val="22"/>
+        </w:rPr>
+        <w:t>NOT</w:t>
+      </w:r>
+      <w:r>
+        <w:rPr>
+          <w:rFonts w:ascii="Calibri" w:eastAsia="Calibri" w:hAnsi="Calibri" w:cs="Calibri"/>
+          <w:sz w:val="22"/>
+          <w:szCs w:val="22"/>
+        </w:rPr>
+        <w:t>, AND</w:t>
+      </w:r>
+      <w:r>
+        <w:rPr>
+          <w:rFonts w:ascii="Calibri" w:eastAsia="Calibri" w:hAnsi="Calibri" w:cs="Calibri"/>
+          <w:sz w:val="22"/>
+          <w:szCs w:val="22"/>
+        </w:rPr>
+        <w:t xml:space="preserve"> </w:t>
+      </w:r>
+      <w:r>
+        <w:rPr>
+          <w:rFonts w:ascii="Calibri" w:eastAsia="Calibri" w:hAnsi="Calibri" w:cs="Calibri"/>
+          <w:sz w:val="22"/>
+          <w:szCs w:val="22"/>
+        </w:rPr>
+        <w:t>in the terminal UI for the user to search with</w:t>
+      </w:r>
+    </w:p>
+    <w:p>
+      <w:pPr>
+        <w:jc w:val="right"/>
+        <w:rPr>
+          <w:rFonts w:ascii="Calibri" w:eastAsia="Calibri" w:hAnsi="Calibri" w:cs="Calibri"/>
+          <w:b/>
+          <w:sz w:val="22"/>
+          <w:szCs w:val="22"/>
+        </w:rPr>
+      </w:pPr>
+      <w:r>
+        <w:rPr>
+          <w:rFonts w:ascii="Calibri" w:eastAsia="Calibri" w:hAnsi="Calibri" w:cs="Calibri"/>
+          <w:sz w:val="22"/>
+          <w:szCs w:val="22"/>
+        </w:rPr>
+        <w:t xml:space="preserve">        </w:t>
+      </w:r>
+      <w:r>
+        <w:rPr>
+          <w:rFonts w:ascii="Calibri" w:eastAsia="Calibri" w:hAnsi="Calibri" w:cs="Calibri"/>
+          <w:b/>
+          <w:sz w:val="22"/>
+          <w:szCs w:val="22"/>
+        </w:rPr>
+        <w:t>ENGR 1357 Vending Machine</w:t>
+      </w:r>
+      <w:r>
+        <w:rPr>
+          <w:rFonts w:ascii="Calibri" w:eastAsia="Calibri" w:hAnsi="Calibri" w:cs="Calibri"/>
+          <w:b/>
+          <w:sz w:val="22"/>
+          <w:szCs w:val="22"/>
+        </w:rPr>
+        <w:tab/>
+      </w:r>
+      <w:r>
+        <w:rPr>
+          <w:rFonts w:ascii="Calibri" w:eastAsia="Calibri" w:hAnsi="Calibri" w:cs="Calibri"/>
+          <w:b/>
+          <w:sz w:val="22"/>
+          <w:szCs w:val="22"/>
+        </w:rPr>
+        <w:tab/>
+      </w:r>
+      <w:r>
+        <w:rPr>
+          <w:rFonts w:ascii="Calibri" w:eastAsia="Calibri" w:hAnsi="Calibri" w:cs="Calibri"/>
+          <w:b/>
+          <w:sz w:val="22"/>
+          <w:szCs w:val="22"/>
+        </w:rPr>
+        <w:tab/>
+      </w:r>
+      <w:r>
+        <w:rPr>
+          <w:rFonts w:ascii="Calibri" w:eastAsia="Calibri" w:hAnsi="Calibri" w:cs="Calibri"/>
+          <w:b/>
+          <w:sz w:val="22"/>
+          <w:szCs w:val="22"/>
+        </w:rPr>
+        <w:tab/>
+        <w:t xml:space="preserve">                                                                          </w:t>
+      </w:r>
+      <w:r>
+        <w:rPr>
+          <w:rFonts w:ascii="Calibri" w:eastAsia="Calibri" w:hAnsi="Calibri" w:cs="Calibri"/>
+          <w:sz w:val="22"/>
+          <w:szCs w:val="22"/>
+          <w:u w:val="single"/>
+        </w:rPr>
+        <w:t>Fall 2021</w:t>
+      </w:r>
+      <w:r>
+        <w:rPr>
+          <w:rFonts w:ascii="Calibri" w:eastAsia="Calibri" w:hAnsi="Calibri" w:cs="Calibri"/>
+          <w:b/>
+          <w:sz w:val="22"/>
+          <w:szCs w:val="22"/>
+        </w:rPr>
+        <w:tab/>
+      </w:r>
+    </w:p>
+    <w:p>
+      <w:pPr>
+        <w:numPr>
+          <w:ilvl w:val="0"/>
+          <w:numId w:val="1"/>
+        </w:numPr>
+        <w:rPr>
+          <w:rFonts w:ascii="Calibri" w:eastAsia="Calibri" w:hAnsi="Calibri" w:cs="Calibri"/>
+          <w:sz w:val="22"/>
+          <w:szCs w:val="22"/>
+        </w:rPr>
+      </w:pPr>
+      <w:r>
+        <w:rPr>
+          <w:rFonts w:ascii="Calibri" w:eastAsia="Calibri" w:hAnsi="Calibri" w:cs="Calibri"/>
+          <w:sz w:val="22"/>
+          <w:szCs w:val="22"/>
+        </w:rPr>
+        <w:t>Implemented a control system for a maker lab hardware vending machin</w:t>
+      </w:r>
+      <w:r>
+        <w:rPr>
+          <w:rFonts w:ascii="Calibri" w:eastAsia="Calibri" w:hAnsi="Calibri" w:cs="Calibri"/>
+          <w:sz w:val="22"/>
+          <w:szCs w:val="22"/>
+        </w:rPr>
+        <w:t>e in a classroom setting</w:t>
+      </w:r>
+    </w:p>
+    <w:p>
+      <w:pPr>
+        <w:numPr>
+          <w:ilvl w:val="0"/>
+          <w:numId w:val="1"/>
+        </w:numPr>
+        <w:rPr>
+          <w:rFonts w:ascii="Calibri" w:eastAsia="Calibri" w:hAnsi="Calibri" w:cs="Calibri"/>
+          <w:sz w:val="22"/>
+          <w:szCs w:val="22"/>
+        </w:rPr>
+      </w:pPr>
+      <w:r>
+        <w:rPr>
+          <w:rFonts w:ascii="Calibri" w:eastAsia="Calibri" w:hAnsi="Calibri" w:cs="Calibri"/>
+          <w:sz w:val="22"/>
+          <w:szCs w:val="22"/>
+        </w:rPr>
+        <w:t xml:space="preserve">Produced a </w:t>
+      </w:r>
+      <w:r>
+        <w:rPr>
+          <w:rFonts w:ascii="Calibri" w:eastAsia="Calibri" w:hAnsi="Calibri" w:cs="Calibri"/>
+          <w:sz w:val="22"/>
+          <w:szCs w:val="22"/>
+        </w:rPr>
+        <w:t xml:space="preserve">platform that used </w:t>
+      </w:r>
+      <w:r>
+        <w:rPr>
+          <w:rFonts w:ascii="Calibri" w:eastAsia="Calibri" w:hAnsi="Calibri" w:cs="Calibri"/>
+          <w:sz w:val="22"/>
+          <w:szCs w:val="22"/>
+        </w:rPr>
+        <w:t xml:space="preserve">a </w:t>
+      </w:r>
+      <w:r>
+        <w:rPr>
+          <w:rFonts w:ascii="Calibri" w:eastAsia="Calibri" w:hAnsi="Calibri" w:cs="Calibri"/>
+          <w:sz w:val="22"/>
+          <w:szCs w:val="22"/>
+        </w:rPr>
+        <w:t>Raspberry Pi for UI</w:t>
+      </w:r>
+      <w:r>
+        <w:rPr>
+          <w:rFonts w:ascii="Calibri" w:eastAsia="Calibri" w:hAnsi="Calibri" w:cs="Calibri"/>
+          <w:sz w:val="22"/>
+          <w:szCs w:val="22"/>
+        </w:rPr>
+        <w:t xml:space="preserve"> and backend, while using </w:t>
+      </w:r>
+      <w:r>
+        <w:rPr>
+          <w:rFonts w:ascii="Calibri" w:eastAsia="Calibri" w:hAnsi="Calibri" w:cs="Calibri"/>
+          <w:sz w:val="22"/>
+          <w:szCs w:val="22"/>
+        </w:rPr>
+        <w:t>Arduino for motor control</w:t>
+      </w:r>
+    </w:p>
+    <w:p>
+      <w:pPr>
+        <w:numPr>
+          <w:ilvl w:val="0"/>
+          <w:numId w:val="1"/>
+        </w:numPr>
+        <w:rPr>
+          <w:rFonts w:ascii="Calibri" w:eastAsia="Calibri" w:hAnsi="Calibri" w:cs="Calibri"/>
+          <w:sz w:val="22"/>
+          <w:szCs w:val="22"/>
+        </w:rPr>
+      </w:pPr>
+      <w:r>
+        <w:rPr>
+          <w:rFonts w:ascii="Calibri" w:eastAsia="Calibri" w:hAnsi="Calibri" w:cs="Calibri"/>
+          <w:sz w:val="22"/>
+          <w:szCs w:val="22"/>
+        </w:rPr>
+        <w:t xml:space="preserve">Designed </w:t>
+      </w:r>
+      <w:r>
+        <w:rPr>
+          <w:rFonts w:ascii="Calibri" w:eastAsia="Calibri" w:hAnsi="Calibri" w:cs="Calibri"/>
+          <w:sz w:val="22"/>
+          <w:szCs w:val="22"/>
+        </w:rPr>
+        <w:t>team</w:t>
+      </w:r>
+      <w:r>
+        <w:rPr>
+          <w:rFonts w:ascii="Calibri" w:eastAsia="Calibri" w:hAnsi="Calibri" w:cs="Calibri"/>
+          <w:sz w:val="22"/>
+          <w:szCs w:val="22"/>
+        </w:rPr>
+        <w:t xml:space="preserve"> </w:t>
+      </w:r>
+      <w:r>
+        <w:rPr>
+          <w:rFonts w:ascii="Calibri" w:eastAsia="Calibri" w:hAnsi="Calibri" w:cs="Calibri"/>
+          <w:sz w:val="22"/>
+          <w:szCs w:val="22"/>
+        </w:rPr>
+        <w:t xml:space="preserve">accounting </w:t>
+      </w:r>
+      <w:r>
+        <w:rPr>
+          <w:rFonts w:ascii="Calibri" w:eastAsia="Calibri" w:hAnsi="Calibri" w:cs="Calibri"/>
+          <w:sz w:val="22"/>
+          <w:szCs w:val="22"/>
+        </w:rPr>
+        <w:t>software</w:t>
+      </w:r>
+      <w:r>
+        <w:rPr>
+          <w:rFonts w:ascii="Calibri" w:eastAsia="Calibri" w:hAnsi="Calibri" w:cs="Calibri"/>
+          <w:sz w:val="22"/>
+          <w:szCs w:val="22"/>
+        </w:rPr>
+        <w:t xml:space="preserve"> </w:t>
+      </w:r>
+      <w:r>
+        <w:rPr>
+          <w:rFonts w:ascii="Calibri" w:eastAsia="Calibri" w:hAnsi="Calibri" w:cs="Calibri"/>
+          <w:sz w:val="22"/>
+          <w:szCs w:val="22"/>
+        </w:rPr>
+        <w:t>for</w:t>
+      </w:r>
+      <w:r>
+        <w:rPr>
+          <w:rFonts w:ascii="Calibri" w:eastAsia="Calibri" w:hAnsi="Calibri" w:cs="Calibri"/>
+          <w:sz w:val="22"/>
+          <w:szCs w:val="22"/>
+        </w:rPr>
+        <w:t xml:space="preserve"> </w:t>
+      </w:r>
+      <w:r>
+        <w:rPr>
+          <w:rFonts w:ascii="Calibri" w:eastAsia="Calibri" w:hAnsi="Calibri" w:cs="Calibri"/>
+          <w:sz w:val="22"/>
+          <w:szCs w:val="22"/>
+        </w:rPr>
+        <w:t xml:space="preserve">hardware </w:t>
+      </w:r>
+      <w:r>
+        <w:rPr>
+          <w:rFonts w:ascii="Calibri" w:eastAsia="Calibri" w:hAnsi="Calibri" w:cs="Calibri"/>
+          <w:sz w:val="22"/>
+          <w:szCs w:val="22"/>
+        </w:rPr>
+        <w:t>distribution to</w:t>
+      </w:r>
+      <w:r>
+        <w:rPr>
+          <w:rFonts w:ascii="Calibri" w:eastAsia="Calibri" w:hAnsi="Calibri" w:cs="Calibri"/>
+          <w:sz w:val="22"/>
+          <w:szCs w:val="22"/>
+        </w:rPr>
+        <w:t xml:space="preserve"> </w:t>
+      </w:r>
+      <w:r>
+        <w:rPr>
+          <w:rFonts w:ascii="Calibri" w:eastAsia="Calibri" w:hAnsi="Calibri" w:cs="Calibri"/>
+          <w:sz w:val="22"/>
+          <w:szCs w:val="22"/>
+        </w:rPr>
+        <w:t xml:space="preserve">over </w:t>
+      </w:r>
+      <w:r>
+        <w:rPr>
+          <w:rFonts w:ascii="Calibri" w:eastAsia="Calibri" w:hAnsi="Calibri" w:cs="Calibri"/>
+          <w:sz w:val="22"/>
+          <w:szCs w:val="22"/>
+        </w:rPr>
+        <w:t xml:space="preserve">120 students </w:t>
+      </w:r>
+      <w:r>
+        <w:rPr>
+          <w:rFonts w:ascii="Calibri" w:eastAsia="Calibri" w:hAnsi="Calibri" w:cs="Calibri"/>
+          <w:sz w:val="22"/>
+          <w:szCs w:val="22"/>
+        </w:rPr>
+        <w:t xml:space="preserve">via </w:t>
+      </w:r>
+      <w:r>
+        <w:rPr>
+          <w:rFonts w:ascii="Calibri" w:eastAsia="Calibri" w:hAnsi="Calibri" w:cs="Calibri"/>
+          <w:sz w:val="22"/>
+          <w:szCs w:val="22"/>
+        </w:rPr>
+        <w:t>Google Drive API</w:t>
+      </w:r>
+    </w:p>
+    <w:p>
+      <w:pPr>
+        <w:rPr>
+          <w:rFonts w:ascii="Calibri" w:eastAsia="Calibri" w:hAnsi="Calibri" w:cs="Calibri"/>
+          <w:sz w:val="22"/>
+          <w:szCs w:val="22"/>
+          <w:u w:val="single"/>
+        </w:rPr>
+      </w:pPr>
+      <w:r>
+        <w:rPr>
+          <w:rFonts w:ascii="Calibri" w:eastAsia="Calibri" w:hAnsi="Calibri" w:cs="Calibri"/>
+          <w:sz w:val="22"/>
+          <w:szCs w:val="22"/>
+        </w:rPr>
+        <w:t xml:space="preserve">        </w:t>
+      </w:r>
+      <w:r>
+        <w:rPr>
+          <w:rFonts w:ascii="Calibri" w:eastAsia="Calibri" w:hAnsi="Calibri" w:cs="Calibri"/>
+          <w:b/>
+          <w:bCs/>
+          <w:sz w:val="22"/>
+          <w:szCs w:val="22"/>
+        </w:rPr>
+        <w:t xml:space="preserve"> </w:t>
+      </w:r>
+      <w:r>
+        <w:rPr>
+          <w:rFonts w:ascii="Calibri" w:eastAsia="Calibri" w:hAnsi="Calibri" w:cs="Calibri"/>
+          <w:b/>
+          <w:bCs/>
+          <w:sz w:val="22"/>
+          <w:szCs w:val="22"/>
+        </w:rPr>
+        <w:t xml:space="preserve">Ranch Management </w:t>
+      </w:r>
+      <w:r>
+        <w:rPr>
+          <w:rFonts w:ascii="Calibri" w:eastAsia="Calibri" w:hAnsi="Calibri" w:cs="Calibri"/>
+          <w:b/>
+          <w:bCs/>
+          <w:sz w:val="22"/>
+          <w:szCs w:val="22"/>
+        </w:rPr>
+        <w:t>Website</w:t>
+      </w:r>
+      <w:r>
+        <w:rPr>
+          <w:rFonts w:ascii="Calibri" w:eastAsia="Calibri" w:hAnsi="Calibri" w:cs="Calibri"/>
+          <w:b/>
+          <w:bCs/>
+          <w:sz w:val="22"/>
+          <w:szCs w:val="22"/>
+        </w:rPr>
+        <w:tab/>
+      </w:r>
+      <w:r>
+        <w:rPr>
+          <w:rFonts w:ascii="Calibri" w:eastAsia="Calibri" w:hAnsi="Calibri" w:cs="Calibri"/>
+          <w:b/>
+          <w:bCs/>
+          <w:sz w:val="22"/>
+          <w:szCs w:val="22"/>
+        </w:rPr>
+        <w:tab/>
+      </w:r>
+      <w:r>
+        <w:rPr>
+          <w:rFonts w:ascii="Calibri" w:eastAsia="Calibri" w:hAnsi="Calibri" w:cs="Calibri"/>
+          <w:b/>
+          <w:bCs/>
+          <w:sz w:val="22"/>
+          <w:szCs w:val="22"/>
+        </w:rPr>
+        <w:tab/>
+      </w:r>
+      <w:r>
+        <w:rPr>
+          <w:rFonts w:ascii="Calibri" w:eastAsia="Calibri" w:hAnsi="Calibri" w:cs="Calibri"/>
+          <w:b/>
+          <w:bCs/>
+          <w:sz w:val="22"/>
+          <w:szCs w:val="22"/>
+        </w:rPr>
+        <w:tab/>
+      </w:r>
+      <w:r>
+        <w:rPr>
+          <w:rFonts w:ascii="Calibri" w:eastAsia="Calibri" w:hAnsi="Calibri" w:cs="Calibri"/>
+          <w:b/>
+          <w:bCs/>
+          <w:sz w:val="22"/>
+          <w:szCs w:val="22"/>
+        </w:rPr>
+        <w:tab/>
+      </w:r>
+      <w:r>
+        <w:rPr>
+          <w:rFonts w:ascii="Calibri" w:eastAsia="Calibri" w:hAnsi="Calibri" w:cs="Calibri"/>
+          <w:b/>
+          <w:bCs/>
+          <w:sz w:val="22"/>
+          <w:szCs w:val="22"/>
+        </w:rPr>
+        <w:tab/>
+      </w:r>
+      <w:r>
+        <w:rPr>
+          <w:rFonts w:ascii="Calibri" w:eastAsia="Calibri" w:hAnsi="Calibri" w:cs="Calibri"/>
+          <w:b/>
+          <w:bCs/>
+          <w:sz w:val="22"/>
+          <w:szCs w:val="22"/>
+        </w:rPr>
+        <w:tab/>
+      </w:r>
+      <w:r>
+        <w:rPr>
+          <w:rFonts w:ascii="Calibri" w:eastAsia="Calibri" w:hAnsi="Calibri" w:cs="Calibri"/>
+          <w:b/>
+          <w:bCs/>
+          <w:sz w:val="22"/>
+          <w:szCs w:val="22"/>
+        </w:rPr>
+        <w:tab/>
+      </w:r>
+      <w:r>
+        <w:rPr>
+          <w:rFonts w:ascii="Calibri" w:eastAsia="Calibri" w:hAnsi="Calibri" w:cs="Calibri"/>
+          <w:b/>
+          <w:bCs/>
+          <w:sz w:val="22"/>
+          <w:szCs w:val="22"/>
+        </w:rPr>
+        <w:tab/>
+      </w:r>
+      <w:r>
+        <w:rPr>
+          <w:rFonts w:ascii="Calibri" w:eastAsia="Calibri" w:hAnsi="Calibri" w:cs="Calibri"/>
+          <w:b/>
+          <w:bCs/>
+          <w:sz w:val="22"/>
+          <w:szCs w:val="22"/>
+        </w:rPr>
+        <w:t xml:space="preserve"> </w:t>
+      </w:r>
+      <w:r>
+        <w:rPr>
+          <w:rFonts w:ascii="Calibri" w:eastAsia="Calibri" w:hAnsi="Calibri" w:cs="Calibri"/>
+          <w:sz w:val="22"/>
+          <w:szCs w:val="22"/>
+          <w:u w:val="single"/>
+        </w:rPr>
+        <w:t>Spring 2022</w:t>
+      </w:r>
+      <w:r>
+        <w:rPr>
+          <w:rFonts w:ascii="Calibri" w:eastAsia="Calibri" w:hAnsi="Calibri" w:cs="Calibri"/>
+          <w:b/>
+          <w:bCs/>
+          <w:sz w:val="22"/>
+          <w:szCs w:val="22"/>
+          <w:u w:val="single"/>
+        </w:rPr>
+        <w:t xml:space="preserve"> </w:t>
+      </w:r>
+    </w:p>
+    <w:p>
+      <w:pPr>
+        <w:pStyle w:val="ListParagraph"/>
+        <w:numPr>
+          <w:ilvl w:val="0"/>
+          <w:numId w:val="9"/>
+        </w:numPr>
+        <w:rPr>
+          <w:rFonts w:ascii="Calibri" w:eastAsia="Calibri" w:hAnsi="Calibri" w:cs="Calibri"/>
+          <w:sz w:val="22"/>
+          <w:szCs w:val="22"/>
+        </w:rPr>
+      </w:pPr>
+      <w:r>
+        <w:rPr>
+          <w:rFonts w:ascii="Calibri" w:eastAsia="Calibri" w:hAnsi="Calibri" w:cs="Calibri"/>
+          <w:sz w:val="22"/>
+          <w:szCs w:val="22"/>
+        </w:rPr>
+        <w:t>Wor</w:t>
+      </w:r>
+      <w:r>
+        <w:rPr>
+          <w:rFonts w:ascii="Calibri" w:eastAsia="Calibri" w:hAnsi="Calibri" w:cs="Calibri"/>
+          <w:sz w:val="22"/>
+          <w:szCs w:val="22"/>
+        </w:rPr>
+        <w:t>ke</w:t>
+      </w:r>
+      <w:r>
+        <w:rPr>
+          <w:rFonts w:ascii="Calibri" w:eastAsia="Calibri" w:hAnsi="Calibri" w:cs="Calibri"/>
+          <w:sz w:val="22"/>
+          <w:szCs w:val="22"/>
+        </w:rPr>
+        <w:t xml:space="preserve">d in a group to </w:t>
+      </w:r>
+      <w:r>
+        <w:rPr>
+          <w:rFonts w:ascii="Calibri" w:eastAsia="Calibri" w:hAnsi="Calibri" w:cs="Calibri"/>
+          <w:sz w:val="22"/>
+          <w:szCs w:val="22"/>
+        </w:rPr>
+        <w:t>i</w:t>
+      </w:r>
+      <w:r>
+        <w:rPr>
+          <w:rFonts w:ascii="Calibri" w:eastAsia="Calibri" w:hAnsi="Calibri" w:cs="Calibri"/>
+          <w:sz w:val="22"/>
+          <w:szCs w:val="22"/>
+        </w:rPr>
+        <w:t>mplement</w:t>
+      </w:r>
+      <w:r>
+        <w:rPr>
+          <w:rFonts w:ascii="Calibri" w:eastAsia="Calibri" w:hAnsi="Calibri" w:cs="Calibri"/>
+          <w:sz w:val="22"/>
+          <w:szCs w:val="22"/>
+        </w:rPr>
+        <w:t xml:space="preserve"> </w:t>
+      </w:r>
+      <w:r>
+        <w:rPr>
+          <w:rFonts w:ascii="Calibri" w:eastAsia="Calibri" w:hAnsi="Calibri" w:cs="Calibri"/>
+          <w:sz w:val="22"/>
+          <w:szCs w:val="22"/>
+        </w:rPr>
+        <w:t xml:space="preserve">a website for the management of </w:t>
+      </w:r>
+      <w:r>
+        <w:rPr>
+          <w:rFonts w:ascii="Calibri" w:eastAsia="Calibri" w:hAnsi="Calibri" w:cs="Calibri"/>
+          <w:sz w:val="22"/>
+          <w:szCs w:val="22"/>
+        </w:rPr>
+        <w:t>animals and ranch-related events</w:t>
+      </w:r>
+    </w:p>
+    <w:p>
+      <w:pPr>
+        <w:pStyle w:val="ListParagraph"/>
+        <w:numPr>
+          <w:ilvl w:val="0"/>
+          <w:numId w:val="9"/>
+        </w:numPr>
+        <w:rPr>
+          <w:rFonts w:ascii="Calibri" w:eastAsia="Calibri" w:hAnsi="Calibri" w:cs="Calibri"/>
+          <w:sz w:val="22"/>
+          <w:szCs w:val="22"/>
+        </w:rPr>
+      </w:pPr>
+      <w:r>
+        <w:rPr>
+          <w:rFonts w:ascii="Calibri" w:eastAsia="Calibri" w:hAnsi="Calibri" w:cs="Calibri"/>
+          <w:sz w:val="22"/>
+          <w:szCs w:val="22"/>
+        </w:rPr>
+        <w:t xml:space="preserve">Created </w:t>
+      </w:r>
+      <w:r>
+        <w:rPr>
+          <w:rFonts w:ascii="Calibri" w:eastAsia="Calibri" w:hAnsi="Calibri" w:cs="Calibri"/>
+          <w:sz w:val="22"/>
+          <w:szCs w:val="22"/>
+        </w:rPr>
+        <w:t>the project in</w:t>
+      </w:r>
+      <w:r>
+        <w:rPr>
+          <w:rFonts w:ascii="Calibri" w:eastAsia="Calibri" w:hAnsi="Calibri" w:cs="Calibri"/>
+          <w:sz w:val="22"/>
+          <w:szCs w:val="22"/>
+        </w:rPr>
+        <w:t xml:space="preserve"> JavaScript and REACT for the frontend, </w:t>
+      </w:r>
+      <w:r>
+        <w:rPr>
+          <w:rFonts w:ascii="Calibri" w:eastAsia="Calibri" w:hAnsi="Calibri" w:cs="Calibri"/>
+          <w:sz w:val="22"/>
+          <w:szCs w:val="22"/>
+        </w:rPr>
+        <w:t xml:space="preserve">using Nodejs for the backend with </w:t>
+      </w:r>
+      <w:r>
+        <w:rPr>
+          <w:rFonts w:ascii="Calibri" w:eastAsia="Calibri" w:hAnsi="Calibri" w:cs="Calibri"/>
+          <w:sz w:val="22"/>
+          <w:szCs w:val="22"/>
+        </w:rPr>
+        <w:t>M</w:t>
+      </w:r>
+      <w:r>
+        <w:rPr>
+          <w:rFonts w:ascii="Calibri" w:eastAsia="Calibri" w:hAnsi="Calibri" w:cs="Calibri"/>
+          <w:sz w:val="22"/>
+          <w:szCs w:val="22"/>
+        </w:rPr>
+        <w:t>ySQL</w:t>
+      </w:r>
+    </w:p>
+    <w:p>
+      <w:pPr>
+        <w:pStyle w:val="ListParagraph"/>
+        <w:numPr>
+          <w:ilvl w:val="0"/>
+          <w:numId w:val="9"/>
+        </w:numPr>
+        <w:rPr>
+          <w:rFonts w:ascii="Calibri" w:eastAsia="Calibri" w:hAnsi="Calibri" w:cs="Calibri"/>
+          <w:sz w:val="22"/>
+          <w:szCs w:val="22"/>
+        </w:rPr>
+      </w:pPr>
+      <w:r>
+        <w:rPr>
+          <w:rFonts w:ascii="Calibri" w:eastAsia="Calibri" w:hAnsi="Calibri" w:cs="Calibri"/>
+          <w:sz w:val="22"/>
+          <w:szCs w:val="22"/>
+        </w:rPr>
+        <w:t xml:space="preserve">Deployed </w:t>
+      </w:r>
+      <w:r>
+        <w:rPr>
+          <w:rFonts w:ascii="Calibri" w:eastAsia="Calibri" w:hAnsi="Calibri" w:cs="Calibri"/>
+          <w:sz w:val="22"/>
+          <w:szCs w:val="22"/>
+        </w:rPr>
+        <w:t xml:space="preserve">the </w:t>
+      </w:r>
+      <w:r>
+        <w:rPr>
+          <w:rFonts w:ascii="Calibri" w:eastAsia="Calibri" w:hAnsi="Calibri" w:cs="Calibri"/>
+          <w:sz w:val="22"/>
+          <w:szCs w:val="22"/>
+        </w:rPr>
+        <w:t>project</w:t>
+      </w:r>
+      <w:r>
+        <w:rPr>
+          <w:rFonts w:ascii="Calibri" w:eastAsia="Calibri" w:hAnsi="Calibri" w:cs="Calibri"/>
+          <w:sz w:val="22"/>
+          <w:szCs w:val="22"/>
+        </w:rPr>
+        <w:t xml:space="preserve"> </w:t>
+      </w:r>
+      <w:r>
+        <w:rPr>
+          <w:rFonts w:ascii="Calibri" w:eastAsia="Calibri" w:hAnsi="Calibri" w:cs="Calibri"/>
+          <w:sz w:val="22"/>
+          <w:szCs w:val="22"/>
+        </w:rPr>
+        <w:t xml:space="preserve">to </w:t>
+      </w:r>
+      <w:r>
+        <w:rPr>
+          <w:rFonts w:ascii="Calibri" w:eastAsia="Calibri" w:hAnsi="Calibri" w:cs="Calibri"/>
+          <w:sz w:val="22"/>
+          <w:szCs w:val="22"/>
+        </w:rPr>
+        <w:t>an AWS EC2 instance</w:t>
+      </w:r>
+      <w:r>
+        <w:rPr>
+          <w:rFonts w:ascii="Calibri" w:eastAsia="Calibri" w:hAnsi="Calibri" w:cs="Calibri"/>
+          <w:sz w:val="22"/>
+          <w:szCs w:val="22"/>
+        </w:rPr>
+        <w:t xml:space="preserve"> </w:t>
+      </w:r>
+      <w:r>
+        <w:rPr>
+          <w:rFonts w:ascii="Calibri" w:eastAsia="Calibri" w:hAnsi="Calibri" w:cs="Calibri"/>
+          <w:sz w:val="22"/>
+          <w:szCs w:val="22"/>
+        </w:rPr>
+        <w:t>with CI/CD</w:t>
+      </w:r>
+      <w:r>
+        <w:rPr>
+          <w:rFonts w:ascii="Calibri" w:eastAsia="Calibri" w:hAnsi="Calibri" w:cs="Calibri"/>
+          <w:sz w:val="22"/>
+          <w:szCs w:val="22"/>
+        </w:rPr>
+        <w:t xml:space="preserve">, </w:t>
+      </w:r>
+      <w:r>
+        <w:rPr>
+          <w:rFonts w:ascii="Calibri" w:eastAsia="Calibri" w:hAnsi="Calibri" w:cs="Calibri"/>
+          <w:sz w:val="22"/>
+          <w:szCs w:val="22"/>
+        </w:rPr>
+        <w:t>and made</w:t>
+      </w:r>
+      <w:r>
+        <w:rPr>
+          <w:rFonts w:ascii="Calibri" w:eastAsia="Calibri" w:hAnsi="Calibri" w:cs="Calibri"/>
+          <w:sz w:val="22"/>
+          <w:szCs w:val="22"/>
+        </w:rPr>
+        <w:t xml:space="preserve"> it publicly accessible on the internet</w:t>
+      </w:r>
+      <w:r>
+        <w:rPr>
+          <w:rFonts w:ascii="Calibri" w:eastAsia="Calibri" w:hAnsi="Calibri" w:cs="Calibri"/>
+          <w:sz w:val="22"/>
+          <w:szCs w:val="22"/>
+        </w:rPr>
+        <w:t xml:space="preserve"> </w:t>
+      </w:r>
+    </w:p>
+    <w:p>
+      <w:pPr>
+        <w:rPr>
+          <w:rFonts w:ascii="Calibri" w:eastAsia="Calibri" w:hAnsi="Calibri" w:cs="Calibri"/>
+          <w:sz w:val="22"/>
+          <w:szCs w:val="22"/>
+        </w:rPr>
+      </w:pPr>
+    </w:p>
+    <w:p>
+      <w:pPr>
+        <w:rPr>
+          <w:rFonts w:ascii="Calibri" w:eastAsia="Calibri" w:hAnsi="Calibri" w:cs="Calibri"/>
+          <w:b/>
+          <w:sz w:val="22"/>
+          <w:szCs w:val="22"/>
+        </w:rPr>
+      </w:pPr>
+      <w:r>
+        <w:rPr>
+          <w:rFonts w:ascii="Calibri" w:eastAsia="Calibri" w:hAnsi="Calibri" w:cs="Calibri"/>
+          <w:b/>
+          <w:sz w:val="22"/>
+          <w:szCs w:val="22"/>
+          <w:u w:val="single"/>
+        </w:rPr>
+        <w:t>EXPERIENCE:</w:t>
+      </w:r>
+      <w:r>
+        <w:rPr>
+          <w:rFonts w:ascii="Calibri" w:eastAsia="Calibri" w:hAnsi="Calibri" w:cs="Calibri"/>
+          <w:b/>
+          <w:sz w:val="22"/>
+          <w:szCs w:val="22"/>
+        </w:rPr>
+        <w:t xml:space="preserve"> </w:t>
+      </w:r>
+    </w:p>
+    <w:p>
+      <w:pPr>
+        <w:pStyle w:val="Heading5"/>
+        <w:spacing w:before="0" w:after="0"/>
+        <w:ind w:left="360"/>
+        <w:rPr>
+          <w:sz w:val="22"/>
+          <w:szCs w:val="22"/>
+        </w:rPr>
+      </w:pPr>
+      <w:r>
+        <w:rPr>
+          <w:i w:val="0"/>
+          <w:sz w:val="22"/>
+          <w:szCs w:val="22"/>
+        </w:rPr>
+        <w:t xml:space="preserve">McKesson, </w:t>
+      </w:r>
+      <w:r>
+        <w:rPr>
+          <w:b w:val="0"/>
+          <w:sz w:val="22"/>
+          <w:szCs w:val="22"/>
+        </w:rPr>
+        <w:t>Autonomy</w:t>
+      </w:r>
+      <w:r>
+        <w:rPr>
+          <w:b w:val="0"/>
+          <w:sz w:val="22"/>
+          <w:szCs w:val="22"/>
+        </w:rPr>
+        <w:t xml:space="preserve"> and Mobility Software Engineering Intern</w:t>
+      </w:r>
+      <w:r>
+        <w:rPr>
+          <w:sz w:val="22"/>
+          <w:szCs w:val="22"/>
+        </w:rPr>
+        <w:t xml:space="preserve">, </w:t>
+      </w:r>
+      <w:r>
+        <w:rPr>
+          <w:b w:val="0"/>
+          <w:i w:val="0"/>
+          <w:sz w:val="22"/>
+          <w:szCs w:val="22"/>
+        </w:rPr>
+        <w:t>Irving, TX</w:t>
+      </w:r>
+      <w:r>
+        <w:rPr>
+          <w:b w:val="0"/>
+          <w:sz w:val="22"/>
+          <w:szCs w:val="22"/>
+        </w:rPr>
+        <w:t xml:space="preserve"> </w:t>
+      </w:r>
+      <w:r>
+        <w:rPr>
+          <w:b w:val="0"/>
+          <w:sz w:val="22"/>
+          <w:szCs w:val="22"/>
+        </w:rPr>
+        <w:tab/>
+      </w:r>
+      <w:r>
+        <w:rPr>
+          <w:b w:val="0"/>
+          <w:sz w:val="22"/>
+          <w:szCs w:val="22"/>
+        </w:rPr>
+        <w:tab/>
+        <w:t xml:space="preserve">                </w:t>
+      </w:r>
+      <w:r>
+        <w:rPr>
+          <w:b w:val="0"/>
+          <w:sz w:val="22"/>
+          <w:szCs w:val="22"/>
+        </w:rPr>
+        <w:tab/>
+      </w:r>
+      <w:r>
+        <w:rPr>
+          <w:b w:val="0"/>
+          <w:sz w:val="22"/>
+          <w:szCs w:val="22"/>
+        </w:rPr>
+        <w:t xml:space="preserve"> </w:t>
+      </w:r>
+      <w:r>
+        <w:rPr>
+          <w:b w:val="0"/>
+          <w:i w:val="0"/>
+          <w:sz w:val="22"/>
+          <w:szCs w:val="22"/>
+          <w:u w:val="single"/>
+        </w:rPr>
+        <w:t>Summer 2021</w:t>
       </w:r>
     </w:p>
     <w:p>
@@ -1360,735 +2330,42 @@
         </w:pBdr>
         <w:rPr>
           <w:rFonts w:ascii="Calibri" w:eastAsia="Calibri" w:hAnsi="Calibri" w:cs="Calibri"/>
-          <w:sz w:val="22"/>
-          <w:szCs w:val="22"/>
-        </w:rPr>
-      </w:pPr>
-      <w:r>
-        <w:rPr>
-          <w:rFonts w:ascii="Calibri" w:eastAsia="Calibri" w:hAnsi="Calibri" w:cs="Calibri"/>
-          <w:sz w:val="22"/>
-          <w:szCs w:val="22"/>
-        </w:rPr>
-        <w:t>Achieved</w:t>
-      </w:r>
-      <w:r>
-        <w:rPr>
-          <w:rFonts w:ascii="Calibri" w:eastAsia="Calibri" w:hAnsi="Calibri" w:cs="Calibri"/>
-          <w:sz w:val="22"/>
-          <w:szCs w:val="22"/>
-        </w:rPr>
-        <w:t xml:space="preserve"> searching of the corpus by Author or by Word</w:t>
-      </w:r>
-    </w:p>
-    <w:p>
-      <w:pPr>
-        <w:jc w:val="right"/>
-        <w:rPr>
-          <w:rFonts w:ascii="Calibri" w:eastAsia="Calibri" w:hAnsi="Calibri" w:cs="Calibri"/>
-          <w:b/>
-          <w:sz w:val="22"/>
-          <w:szCs w:val="22"/>
-        </w:rPr>
-      </w:pPr>
-      <w:r>
-        <w:rPr>
-          <w:rFonts w:ascii="Calibri" w:eastAsia="Calibri" w:hAnsi="Calibri" w:cs="Calibri"/>
-          <w:sz w:val="22"/>
-          <w:szCs w:val="22"/>
-        </w:rPr>
-        <w:t xml:space="preserve">        </w:t>
-      </w:r>
-      <w:r>
-        <w:rPr>
-          <w:rFonts w:ascii="Calibri" w:eastAsia="Calibri" w:hAnsi="Calibri" w:cs="Calibri"/>
-          <w:b/>
-          <w:sz w:val="22"/>
-          <w:szCs w:val="22"/>
-        </w:rPr>
-        <w:t>ENGR 1357 Vending Machine</w:t>
-      </w:r>
-      <w:r>
-        <w:rPr>
-          <w:rFonts w:ascii="Calibri" w:eastAsia="Calibri" w:hAnsi="Calibri" w:cs="Calibri"/>
-          <w:b/>
-          <w:sz w:val="22"/>
-          <w:szCs w:val="22"/>
-        </w:rPr>
-        <w:tab/>
-      </w:r>
-      <w:r>
-        <w:rPr>
-          <w:rFonts w:ascii="Calibri" w:eastAsia="Calibri" w:hAnsi="Calibri" w:cs="Calibri"/>
-          <w:b/>
-          <w:sz w:val="22"/>
-          <w:szCs w:val="22"/>
-        </w:rPr>
-        <w:tab/>
-      </w:r>
-      <w:r>
-        <w:rPr>
-          <w:rFonts w:ascii="Calibri" w:eastAsia="Calibri" w:hAnsi="Calibri" w:cs="Calibri"/>
-          <w:b/>
-          <w:sz w:val="22"/>
-          <w:szCs w:val="22"/>
-        </w:rPr>
-        <w:tab/>
-      </w:r>
-      <w:r>
-        <w:rPr>
-          <w:rFonts w:ascii="Calibri" w:eastAsia="Calibri" w:hAnsi="Calibri" w:cs="Calibri"/>
-          <w:b/>
-          <w:sz w:val="22"/>
-          <w:szCs w:val="22"/>
-        </w:rPr>
-        <w:tab/>
-        <w:t xml:space="preserve">                                                                                   </w:t>
-      </w:r>
-      <w:r>
-        <w:rPr>
-          <w:rFonts w:ascii="Calibri" w:eastAsia="Calibri" w:hAnsi="Calibri" w:cs="Calibri"/>
-          <w:sz w:val="22"/>
-          <w:szCs w:val="22"/>
-        </w:rPr>
-        <w:t>Fall 2021</w:t>
-      </w:r>
-      <w:r>
-        <w:rPr>
-          <w:rFonts w:ascii="Calibri" w:eastAsia="Calibri" w:hAnsi="Calibri" w:cs="Calibri"/>
-          <w:b/>
-          <w:sz w:val="22"/>
-          <w:szCs w:val="22"/>
-        </w:rPr>
-        <w:tab/>
-      </w:r>
-    </w:p>
-    <w:p>
-      <w:pPr>
-        <w:numPr>
-          <w:ilvl w:val="0"/>
-          <w:numId w:val="1"/>
-        </w:numPr>
-        <w:rPr>
-          <w:rFonts w:ascii="Calibri" w:eastAsia="Calibri" w:hAnsi="Calibri" w:cs="Calibri"/>
-          <w:sz w:val="22"/>
-          <w:szCs w:val="22"/>
-        </w:rPr>
-      </w:pPr>
-      <w:r>
-        <w:rPr>
-          <w:rFonts w:ascii="Calibri" w:eastAsia="Calibri" w:hAnsi="Calibri" w:cs="Calibri"/>
-          <w:sz w:val="22"/>
-          <w:szCs w:val="22"/>
-        </w:rPr>
-        <w:t>Implemented a control system for a maker lab hardware vending machine</w:t>
-      </w:r>
-    </w:p>
-    <w:p>
-      <w:pPr>
-        <w:numPr>
-          <w:ilvl w:val="0"/>
-          <w:numId w:val="1"/>
-        </w:numPr>
-        <w:rPr>
-          <w:rFonts w:ascii="Calibri" w:eastAsia="Calibri" w:hAnsi="Calibri" w:cs="Calibri"/>
-          <w:sz w:val="22"/>
-          <w:szCs w:val="22"/>
-        </w:rPr>
-      </w:pPr>
-      <w:r>
-        <w:rPr>
-          <w:rFonts w:ascii="Calibri" w:eastAsia="Calibri" w:hAnsi="Calibri" w:cs="Calibri"/>
-          <w:sz w:val="22"/>
-          <w:szCs w:val="22"/>
-        </w:rPr>
-        <w:t>Targeted platform that used Raspberry Pi for UI</w:t>
-      </w:r>
-      <w:r>
-        <w:rPr>
-          <w:rFonts w:ascii="Calibri" w:eastAsia="Calibri" w:hAnsi="Calibri" w:cs="Calibri"/>
-          <w:sz w:val="22"/>
-          <w:szCs w:val="22"/>
-        </w:rPr>
-        <w:t xml:space="preserve">/Backend </w:t>
-      </w:r>
-      <w:r>
-        <w:rPr>
-          <w:rFonts w:ascii="Calibri" w:eastAsia="Calibri" w:hAnsi="Calibri" w:cs="Calibri"/>
-          <w:sz w:val="22"/>
-          <w:szCs w:val="22"/>
-        </w:rPr>
-        <w:t>and Arduino for motor control</w:t>
-      </w:r>
-    </w:p>
-    <w:p>
-      <w:pPr>
-        <w:numPr>
-          <w:ilvl w:val="0"/>
-          <w:numId w:val="1"/>
-        </w:numPr>
-        <w:rPr>
-          <w:rFonts w:ascii="Calibri" w:eastAsia="Calibri" w:hAnsi="Calibri" w:cs="Calibri"/>
-          <w:sz w:val="22"/>
-          <w:szCs w:val="22"/>
-        </w:rPr>
-      </w:pPr>
-      <w:r>
-        <w:rPr>
-          <w:rFonts w:ascii="Calibri" w:eastAsia="Calibri" w:hAnsi="Calibri" w:cs="Calibri"/>
-          <w:sz w:val="22"/>
-          <w:szCs w:val="22"/>
-        </w:rPr>
-        <w:t xml:space="preserve">Designed </w:t>
-      </w:r>
-      <w:r>
-        <w:rPr>
-          <w:rFonts w:ascii="Calibri" w:eastAsia="Calibri" w:hAnsi="Calibri" w:cs="Calibri"/>
-          <w:sz w:val="22"/>
-          <w:szCs w:val="22"/>
-        </w:rPr>
-        <w:t>team</w:t>
-      </w:r>
-      <w:r>
-        <w:rPr>
-          <w:rFonts w:ascii="Calibri" w:eastAsia="Calibri" w:hAnsi="Calibri" w:cs="Calibri"/>
-          <w:sz w:val="22"/>
-          <w:szCs w:val="22"/>
-        </w:rPr>
-        <w:t xml:space="preserve"> </w:t>
-      </w:r>
-      <w:r>
-        <w:rPr>
-          <w:rFonts w:ascii="Calibri" w:eastAsia="Calibri" w:hAnsi="Calibri" w:cs="Calibri"/>
-          <w:sz w:val="22"/>
-          <w:szCs w:val="22"/>
-        </w:rPr>
-        <w:t xml:space="preserve">accounting </w:t>
-      </w:r>
-      <w:r>
-        <w:rPr>
-          <w:rFonts w:ascii="Calibri" w:eastAsia="Calibri" w:hAnsi="Calibri" w:cs="Calibri"/>
-          <w:sz w:val="22"/>
-          <w:szCs w:val="22"/>
-        </w:rPr>
-        <w:t>software</w:t>
-      </w:r>
-      <w:r>
-        <w:rPr>
-          <w:rFonts w:ascii="Calibri" w:eastAsia="Calibri" w:hAnsi="Calibri" w:cs="Calibri"/>
-          <w:sz w:val="22"/>
-          <w:szCs w:val="22"/>
-        </w:rPr>
-        <w:t xml:space="preserve"> to </w:t>
-      </w:r>
-      <w:r>
-        <w:rPr>
-          <w:rFonts w:ascii="Calibri" w:eastAsia="Calibri" w:hAnsi="Calibri" w:cs="Calibri"/>
-          <w:sz w:val="22"/>
-          <w:szCs w:val="22"/>
-        </w:rPr>
-        <w:t xml:space="preserve">manage </w:t>
-      </w:r>
-      <w:r>
-        <w:rPr>
-          <w:rFonts w:ascii="Calibri" w:eastAsia="Calibri" w:hAnsi="Calibri" w:cs="Calibri"/>
-          <w:sz w:val="22"/>
-          <w:szCs w:val="22"/>
-        </w:rPr>
-        <w:t>hardware use</w:t>
-      </w:r>
-      <w:r>
-        <w:rPr>
-          <w:rFonts w:ascii="Calibri" w:eastAsia="Calibri" w:hAnsi="Calibri" w:cs="Calibri"/>
-          <w:sz w:val="22"/>
-          <w:szCs w:val="22"/>
-        </w:rPr>
-        <w:t xml:space="preserve"> and distribution to</w:t>
-      </w:r>
-      <w:r>
-        <w:rPr>
-          <w:rFonts w:ascii="Calibri" w:eastAsia="Calibri" w:hAnsi="Calibri" w:cs="Calibri"/>
-          <w:sz w:val="22"/>
-          <w:szCs w:val="22"/>
-        </w:rPr>
-        <w:t xml:space="preserve"> </w:t>
-      </w:r>
-      <w:r>
-        <w:rPr>
-          <w:rFonts w:ascii="Calibri" w:eastAsia="Calibri" w:hAnsi="Calibri" w:cs="Calibri"/>
-          <w:sz w:val="22"/>
-          <w:szCs w:val="22"/>
-        </w:rPr>
-        <w:t xml:space="preserve">over </w:t>
-      </w:r>
-      <w:r>
-        <w:rPr>
-          <w:rFonts w:ascii="Calibri" w:eastAsia="Calibri" w:hAnsi="Calibri" w:cs="Calibri"/>
-          <w:sz w:val="22"/>
-          <w:szCs w:val="22"/>
-        </w:rPr>
-        <w:t>120 students using Google Sheets accessed</w:t>
-      </w:r>
-      <w:r>
-        <w:rPr>
-          <w:rFonts w:ascii="Calibri" w:eastAsia="Calibri" w:hAnsi="Calibri" w:cs="Calibri"/>
-          <w:sz w:val="22"/>
-          <w:szCs w:val="22"/>
-        </w:rPr>
-        <w:t xml:space="preserve"> via Google Drive API</w:t>
-      </w:r>
-      <w:r>
-        <w:rPr>
-          <w:rFonts w:ascii="Calibri" w:eastAsia="Calibri" w:hAnsi="Calibri" w:cs="Calibri"/>
-          <w:sz w:val="22"/>
-          <w:szCs w:val="22"/>
-        </w:rPr>
-        <w:t xml:space="preserve">. </w:t>
-      </w:r>
-    </w:p>
-    <w:p>
-      <w:pPr>
-        <w:rPr>
-          <w:rFonts w:ascii="Calibri" w:eastAsia="Calibri" w:hAnsi="Calibri" w:cs="Calibri"/>
-          <w:sz w:val="22"/>
-          <w:szCs w:val="22"/>
-        </w:rPr>
-      </w:pPr>
-      <w:r>
-        <w:rPr>
-          <w:rFonts w:ascii="Calibri" w:eastAsia="Calibri" w:hAnsi="Calibri" w:cs="Calibri"/>
-          <w:sz w:val="22"/>
-          <w:szCs w:val="22"/>
-        </w:rPr>
-        <w:t xml:space="preserve">        </w:t>
-      </w:r>
-      <w:r>
-        <w:rPr>
-          <w:rFonts w:ascii="Calibri" w:eastAsia="Calibri" w:hAnsi="Calibri" w:cs="Calibri"/>
-          <w:b/>
-          <w:bCs/>
-          <w:sz w:val="22"/>
-          <w:szCs w:val="22"/>
-        </w:rPr>
-        <w:t xml:space="preserve"> </w:t>
-      </w:r>
-      <w:r>
-        <w:rPr>
-          <w:rFonts w:ascii="Calibri" w:eastAsia="Calibri" w:hAnsi="Calibri" w:cs="Calibri"/>
-          <w:b/>
-          <w:bCs/>
-          <w:sz w:val="22"/>
-          <w:szCs w:val="22"/>
-        </w:rPr>
-        <w:t>Restaurant Management Website</w:t>
-      </w:r>
-      <w:r>
-        <w:rPr>
-          <w:rFonts w:ascii="Calibri" w:eastAsia="Calibri" w:hAnsi="Calibri" w:cs="Calibri"/>
-          <w:b/>
-          <w:bCs/>
-          <w:sz w:val="22"/>
-          <w:szCs w:val="22"/>
-        </w:rPr>
-        <w:tab/>
-      </w:r>
-      <w:r>
-        <w:rPr>
-          <w:rFonts w:ascii="Calibri" w:eastAsia="Calibri" w:hAnsi="Calibri" w:cs="Calibri"/>
-          <w:b/>
-          <w:bCs/>
-          <w:sz w:val="22"/>
-          <w:szCs w:val="22"/>
-        </w:rPr>
-        <w:tab/>
-      </w:r>
-      <w:r>
-        <w:rPr>
-          <w:rFonts w:ascii="Calibri" w:eastAsia="Calibri" w:hAnsi="Calibri" w:cs="Calibri"/>
-          <w:b/>
-          <w:bCs/>
-          <w:sz w:val="22"/>
-          <w:szCs w:val="22"/>
-        </w:rPr>
-        <w:tab/>
-      </w:r>
-      <w:r>
-        <w:rPr>
-          <w:rFonts w:ascii="Calibri" w:eastAsia="Calibri" w:hAnsi="Calibri" w:cs="Calibri"/>
-          <w:b/>
-          <w:bCs/>
-          <w:sz w:val="22"/>
-          <w:szCs w:val="22"/>
-        </w:rPr>
-        <w:tab/>
-      </w:r>
-      <w:r>
-        <w:rPr>
-          <w:rFonts w:ascii="Calibri" w:eastAsia="Calibri" w:hAnsi="Calibri" w:cs="Calibri"/>
-          <w:b/>
-          <w:bCs/>
-          <w:sz w:val="22"/>
-          <w:szCs w:val="22"/>
-        </w:rPr>
-        <w:tab/>
-      </w:r>
-      <w:r>
-        <w:rPr>
-          <w:rFonts w:ascii="Calibri" w:eastAsia="Calibri" w:hAnsi="Calibri" w:cs="Calibri"/>
-          <w:b/>
-          <w:bCs/>
-          <w:sz w:val="22"/>
-          <w:szCs w:val="22"/>
-        </w:rPr>
-        <w:tab/>
-      </w:r>
-      <w:r>
-        <w:rPr>
-          <w:rFonts w:ascii="Calibri" w:eastAsia="Calibri" w:hAnsi="Calibri" w:cs="Calibri"/>
-          <w:b/>
-          <w:bCs/>
-          <w:sz w:val="22"/>
-          <w:szCs w:val="22"/>
-        </w:rPr>
-        <w:tab/>
-      </w:r>
-      <w:r>
-        <w:rPr>
-          <w:rFonts w:ascii="Calibri" w:eastAsia="Calibri" w:hAnsi="Calibri" w:cs="Calibri"/>
-          <w:b/>
-          <w:bCs/>
-          <w:sz w:val="22"/>
-          <w:szCs w:val="22"/>
-        </w:rPr>
-        <w:tab/>
-      </w:r>
-      <w:r>
-        <w:rPr>
-          <w:rFonts w:ascii="Calibri" w:eastAsia="Calibri" w:hAnsi="Calibri" w:cs="Calibri"/>
-          <w:b/>
-          <w:bCs/>
-          <w:sz w:val="22"/>
-          <w:szCs w:val="22"/>
-        </w:rPr>
-        <w:tab/>
-      </w:r>
-      <w:r>
-        <w:rPr>
-          <w:rFonts w:ascii="Calibri" w:eastAsia="Calibri" w:hAnsi="Calibri" w:cs="Calibri"/>
-          <w:b/>
-          <w:bCs/>
-          <w:sz w:val="22"/>
-          <w:szCs w:val="22"/>
-        </w:rPr>
-        <w:tab/>
-      </w:r>
-    </w:p>
-    <w:p>
-      <w:pPr>
-        <w:pStyle w:val="ListParagraph"/>
-        <w:numPr>
-          <w:ilvl w:val="0"/>
-          <w:numId w:val="9"/>
-        </w:numPr>
-        <w:rPr>
-          <w:rFonts w:ascii="Calibri" w:eastAsia="Calibri" w:hAnsi="Calibri" w:cs="Calibri"/>
-          <w:sz w:val="22"/>
-          <w:szCs w:val="22"/>
-        </w:rPr>
-      </w:pPr>
-      <w:r>
-        <w:rPr>
-          <w:rFonts w:ascii="Calibri" w:eastAsia="Calibri" w:hAnsi="Calibri" w:cs="Calibri"/>
-          <w:sz w:val="22"/>
-          <w:szCs w:val="22"/>
-        </w:rPr>
-        <w:t xml:space="preserve">Word in a group to </w:t>
-      </w:r>
-      <w:r>
-        <w:rPr>
-          <w:rFonts w:ascii="Calibri" w:eastAsia="Calibri" w:hAnsi="Calibri" w:cs="Calibri"/>
-          <w:sz w:val="22"/>
-          <w:szCs w:val="22"/>
-        </w:rPr>
-        <w:t>Implement</w:t>
-      </w:r>
-      <w:r>
-        <w:rPr>
-          <w:rFonts w:ascii="Calibri" w:eastAsia="Calibri" w:hAnsi="Calibri" w:cs="Calibri"/>
-          <w:sz w:val="22"/>
-          <w:szCs w:val="22"/>
-        </w:rPr>
-        <w:t xml:space="preserve"> </w:t>
-      </w:r>
-      <w:r>
-        <w:rPr>
-          <w:rFonts w:ascii="Calibri" w:eastAsia="Calibri" w:hAnsi="Calibri" w:cs="Calibri"/>
-          <w:sz w:val="22"/>
-          <w:szCs w:val="22"/>
-        </w:rPr>
-        <w:t>a website for the management of stock</w:t>
-      </w:r>
-      <w:r>
-        <w:rPr>
-          <w:rFonts w:ascii="Calibri" w:eastAsia="Calibri" w:hAnsi="Calibri" w:cs="Calibri"/>
-          <w:sz w:val="22"/>
-          <w:szCs w:val="22"/>
-        </w:rPr>
-        <w:t xml:space="preserve"> </w:t>
-      </w:r>
-      <w:r>
-        <w:rPr>
-          <w:rFonts w:ascii="Calibri" w:eastAsia="Calibri" w:hAnsi="Calibri" w:cs="Calibri"/>
-          <w:sz w:val="22"/>
-          <w:szCs w:val="22"/>
-        </w:rPr>
-        <w:t xml:space="preserve">and resupply </w:t>
-      </w:r>
-      <w:r>
-        <w:rPr>
-          <w:rFonts w:ascii="Calibri" w:eastAsia="Calibri" w:hAnsi="Calibri" w:cs="Calibri"/>
-          <w:sz w:val="22"/>
-          <w:szCs w:val="22"/>
-        </w:rPr>
-        <w:t>in a restaurant</w:t>
-      </w:r>
-    </w:p>
-    <w:p>
-      <w:pPr>
-        <w:pStyle w:val="ListParagraph"/>
-        <w:numPr>
-          <w:ilvl w:val="0"/>
-          <w:numId w:val="9"/>
-        </w:numPr>
-        <w:rPr>
-          <w:rFonts w:ascii="Calibri" w:eastAsia="Calibri" w:hAnsi="Calibri" w:cs="Calibri"/>
-          <w:sz w:val="22"/>
-          <w:szCs w:val="22"/>
-        </w:rPr>
-      </w:pPr>
-      <w:r>
-        <w:rPr>
-          <w:rFonts w:ascii="Calibri" w:eastAsia="Calibri" w:hAnsi="Calibri" w:cs="Calibri"/>
-          <w:sz w:val="22"/>
-          <w:szCs w:val="22"/>
-        </w:rPr>
-        <w:t xml:space="preserve">Created in JavaScript and REACT for the frontend, and MySQL for the backend </w:t>
-      </w:r>
-      <w:r>
-        <w:rPr>
-          <w:rFonts w:ascii="Calibri" w:eastAsia="Calibri" w:hAnsi="Calibri" w:cs="Calibri"/>
-          <w:sz w:val="22"/>
-          <w:szCs w:val="22"/>
-        </w:rPr>
-        <w:t>d</w:t>
-      </w:r>
-      <w:r>
-        <w:rPr>
-          <w:rFonts w:ascii="Calibri" w:eastAsia="Calibri" w:hAnsi="Calibri" w:cs="Calibri"/>
-          <w:sz w:val="22"/>
-          <w:szCs w:val="22"/>
-        </w:rPr>
-        <w:t>atabase</w:t>
-      </w:r>
-    </w:p>
-    <w:p>
-      <w:pPr>
-        <w:pStyle w:val="ListParagraph"/>
-        <w:numPr>
-          <w:ilvl w:val="0"/>
-          <w:numId w:val="9"/>
-        </w:numPr>
-        <w:rPr>
-          <w:rFonts w:ascii="Calibri" w:eastAsia="Calibri" w:hAnsi="Calibri" w:cs="Calibri"/>
-          <w:sz w:val="22"/>
-          <w:szCs w:val="22"/>
-        </w:rPr>
-      </w:pPr>
-      <w:r>
-        <w:rPr>
-          <w:rFonts w:ascii="Calibri" w:eastAsia="Calibri" w:hAnsi="Calibri" w:cs="Calibri"/>
-          <w:sz w:val="22"/>
-          <w:szCs w:val="22"/>
-        </w:rPr>
-        <w:t xml:space="preserve">Deployed </w:t>
-      </w:r>
-      <w:r>
-        <w:rPr>
-          <w:rFonts w:ascii="Calibri" w:eastAsia="Calibri" w:hAnsi="Calibri" w:cs="Calibri"/>
-          <w:sz w:val="22"/>
-          <w:szCs w:val="22"/>
-        </w:rPr>
-        <w:t xml:space="preserve">the frontend </w:t>
-      </w:r>
-      <w:r>
-        <w:rPr>
-          <w:rFonts w:ascii="Calibri" w:eastAsia="Calibri" w:hAnsi="Calibri" w:cs="Calibri"/>
-          <w:sz w:val="22"/>
-          <w:szCs w:val="22"/>
-        </w:rPr>
-        <w:t xml:space="preserve">to </w:t>
-      </w:r>
-      <w:r>
-        <w:rPr>
-          <w:rFonts w:ascii="Calibri" w:eastAsia="Calibri" w:hAnsi="Calibri" w:cs="Calibri"/>
-          <w:sz w:val="22"/>
-          <w:szCs w:val="22"/>
-        </w:rPr>
-        <w:t>an AWS EC2 instance, and the backend to an AWS RDS</w:t>
-      </w:r>
-    </w:p>
-    <w:p>
-      <w:pPr>
-        <w:pStyle w:val="ListParagraph"/>
-        <w:numPr>
-          <w:ilvl w:val="0"/>
-          <w:numId w:val="9"/>
-        </w:numPr>
-        <w:rPr>
-          <w:rFonts w:ascii="Calibri" w:eastAsia="Calibri" w:hAnsi="Calibri" w:cs="Calibri"/>
-          <w:sz w:val="22"/>
-          <w:szCs w:val="22"/>
-        </w:rPr>
-      </w:pPr>
-      <w:r>
-        <w:rPr>
-          <w:rFonts w:ascii="Calibri" w:eastAsia="Calibri" w:hAnsi="Calibri" w:cs="Calibri"/>
-          <w:sz w:val="22"/>
-          <w:szCs w:val="22"/>
-        </w:rPr>
-        <w:t>Launched</w:t>
-      </w:r>
-      <w:r>
-        <w:rPr>
-          <w:rFonts w:ascii="Calibri" w:eastAsia="Calibri" w:hAnsi="Calibri" w:cs="Calibri"/>
-          <w:sz w:val="22"/>
-          <w:szCs w:val="22"/>
-        </w:rPr>
-        <w:t xml:space="preserve"> CI/CD with GitHub Actions</w:t>
-      </w:r>
-    </w:p>
-    <w:p>
-      <w:pPr>
-        <w:rPr>
-          <w:rFonts w:ascii="Calibri" w:eastAsia="Calibri" w:hAnsi="Calibri" w:cs="Calibri"/>
-          <w:b/>
-          <w:sz w:val="22"/>
-          <w:szCs w:val="22"/>
-        </w:rPr>
-      </w:pPr>
-    </w:p>
-    <w:p>
-      <w:pPr>
-        <w:rPr>
-          <w:rFonts w:ascii="Calibri" w:eastAsia="Calibri" w:hAnsi="Calibri" w:cs="Calibri"/>
-          <w:b/>
-          <w:sz w:val="22"/>
-          <w:szCs w:val="22"/>
-        </w:rPr>
-      </w:pPr>
-      <w:r>
-        <w:rPr>
-          <w:rFonts w:ascii="Calibri" w:eastAsia="Calibri" w:hAnsi="Calibri" w:cs="Calibri"/>
-          <w:b/>
-          <w:sz w:val="22"/>
-          <w:szCs w:val="22"/>
-          <w:u w:val="single"/>
-        </w:rPr>
-        <w:t>EXPERIENCE:</w:t>
-      </w:r>
-      <w:r>
-        <w:rPr>
-          <w:rFonts w:ascii="Calibri" w:eastAsia="Calibri" w:hAnsi="Calibri" w:cs="Calibri"/>
-          <w:b/>
-          <w:sz w:val="22"/>
-          <w:szCs w:val="22"/>
-        </w:rPr>
-        <w:t xml:space="preserve"> </w:t>
-      </w:r>
-    </w:p>
-    <w:p>
-      <w:pPr>
-        <w:pStyle w:val="Heading5"/>
-        <w:spacing w:before="0" w:after="0"/>
-        <w:ind w:left="360"/>
-        <w:rPr>
-          <w:sz w:val="22"/>
-          <w:szCs w:val="22"/>
-        </w:rPr>
-      </w:pPr>
-      <w:r>
-        <w:rPr>
-          <w:i w:val="0"/>
-          <w:sz w:val="22"/>
-          <w:szCs w:val="22"/>
-        </w:rPr>
-        <w:t xml:space="preserve">McKesson, </w:t>
-      </w:r>
-      <w:r>
-        <w:rPr>
-          <w:b w:val="0"/>
-          <w:sz w:val="22"/>
-          <w:szCs w:val="22"/>
-        </w:rPr>
-        <w:t>Autonomy</w:t>
-      </w:r>
-      <w:r>
-        <w:rPr>
-          <w:b w:val="0"/>
-          <w:sz w:val="22"/>
-          <w:szCs w:val="22"/>
-        </w:rPr>
-        <w:t xml:space="preserve"> and Mobility Software Engineering Internship</w:t>
-      </w:r>
-      <w:r>
-        <w:rPr>
-          <w:sz w:val="22"/>
-          <w:szCs w:val="22"/>
-        </w:rPr>
-        <w:t xml:space="preserve">, </w:t>
-      </w:r>
-      <w:r>
-        <w:rPr>
-          <w:b w:val="0"/>
-          <w:i w:val="0"/>
-          <w:sz w:val="22"/>
-          <w:szCs w:val="22"/>
-        </w:rPr>
-        <w:t>Irving, TX</w:t>
-      </w:r>
-      <w:r>
-        <w:rPr>
-          <w:b w:val="0"/>
-          <w:sz w:val="22"/>
-          <w:szCs w:val="22"/>
-        </w:rPr>
-        <w:t xml:space="preserve"> </w:t>
-      </w:r>
-      <w:r>
-        <w:rPr>
-          <w:b w:val="0"/>
-          <w:sz w:val="22"/>
-          <w:szCs w:val="22"/>
-        </w:rPr>
-        <w:tab/>
-      </w:r>
-      <w:r>
-        <w:rPr>
-          <w:b w:val="0"/>
-          <w:sz w:val="22"/>
-          <w:szCs w:val="22"/>
-        </w:rPr>
-        <w:tab/>
-        <w:t xml:space="preserve">                 </w:t>
-      </w:r>
-      <w:r>
-        <w:rPr>
-          <w:b w:val="0"/>
-          <w:i w:val="0"/>
-          <w:sz w:val="22"/>
-          <w:szCs w:val="22"/>
-        </w:rPr>
-        <w:t>Summer 2021</w:t>
+          <w:strike/>
+          <w:sz w:val="22"/>
+          <w:szCs w:val="22"/>
+        </w:rPr>
+      </w:pPr>
+      <w:r>
+        <w:rPr>
+          <w:rFonts w:ascii="Calibri" w:eastAsia="Calibri" w:hAnsi="Calibri" w:cs="Calibri"/>
+          <w:sz w:val="22"/>
+          <w:szCs w:val="22"/>
+        </w:rPr>
+        <w:t xml:space="preserve">Participated in daily standups </w:t>
+      </w:r>
+      <w:r>
+        <w:rPr>
+          <w:rFonts w:ascii="Calibri" w:eastAsia="Calibri" w:hAnsi="Calibri" w:cs="Calibri"/>
+          <w:sz w:val="22"/>
+          <w:szCs w:val="22"/>
+        </w:rPr>
+        <w:t xml:space="preserve">of </w:t>
+      </w:r>
+      <w:r>
+        <w:rPr>
+          <w:rFonts w:ascii="Calibri" w:eastAsia="Calibri" w:hAnsi="Calibri" w:cs="Calibri"/>
+          <w:sz w:val="22"/>
+          <w:szCs w:val="22"/>
+        </w:rPr>
+        <w:t>a SCRUM AGILE environment</w:t>
+      </w:r>
+      <w:r>
+        <w:rPr>
+          <w:rFonts w:ascii="Calibri" w:eastAsia="Calibri" w:hAnsi="Calibri" w:cs="Calibri"/>
+          <w:sz w:val="22"/>
+          <w:szCs w:val="22"/>
+        </w:rPr>
+        <w:t xml:space="preserve"> in a team of 7 Software Engineers</w:t>
       </w:r>
     </w:p>
     <w:p>
@@ -2105,16 +2382,302 @@
           <w:between w:val="nil"/>
         </w:pBdr>
         <w:rPr>
+          <w:rFonts w:ascii="Calibri" w:eastAsia="Calibri" w:hAnsi="Calibri" w:cs="Calibri"/>
+          <w:sz w:val="22"/>
+          <w:szCs w:val="22"/>
+        </w:rPr>
+      </w:pPr>
+      <w:r>
+        <w:rPr>
+          <w:rFonts w:ascii="Calibri" w:eastAsia="Calibri" w:hAnsi="Calibri" w:cs="Calibri"/>
+          <w:sz w:val="22"/>
+          <w:szCs w:val="22"/>
+        </w:rPr>
+        <w:t xml:space="preserve">Added source code to the </w:t>
+      </w:r>
+      <w:r>
+        <w:rPr>
+          <w:rFonts w:ascii="Calibri" w:eastAsia="Calibri" w:hAnsi="Calibri" w:cs="Calibri"/>
+          <w:sz w:val="22"/>
+          <w:szCs w:val="22"/>
+        </w:rPr>
+        <w:t xml:space="preserve">main </w:t>
+      </w:r>
+      <w:r>
+        <w:rPr>
+          <w:rFonts w:ascii="Calibri" w:eastAsia="Calibri" w:hAnsi="Calibri" w:cs="Calibri"/>
+          <w:sz w:val="22"/>
+          <w:szCs w:val="22"/>
+        </w:rPr>
+        <w:t xml:space="preserve">codebase </w:t>
+      </w:r>
+      <w:r>
+        <w:rPr>
+          <w:rFonts w:ascii="Calibri" w:eastAsia="Calibri" w:hAnsi="Calibri" w:cs="Calibri"/>
+          <w:sz w:val="22"/>
+          <w:szCs w:val="22"/>
+        </w:rPr>
+        <w:t>of ESIT Core, McKesson’s multi-purpose data streamlining service</w:t>
+      </w:r>
+      <w:r>
+        <w:rPr>
+          <w:rFonts w:ascii="Calibri" w:eastAsia="Calibri" w:hAnsi="Calibri" w:cs="Calibri"/>
+          <w:sz w:val="22"/>
+          <w:szCs w:val="22"/>
+        </w:rPr>
+        <w:t xml:space="preserve"> </w:t>
+      </w:r>
+    </w:p>
+    <w:p>
+      <w:pPr>
+        <w:numPr>
+          <w:ilvl w:val="0"/>
+          <w:numId w:val="1"/>
+        </w:numPr>
+        <w:rPr>
+          <w:rFonts w:ascii="Calibri" w:eastAsia="Calibri" w:hAnsi="Calibri" w:cs="Calibri"/>
+          <w:sz w:val="22"/>
+          <w:szCs w:val="22"/>
+        </w:rPr>
+      </w:pPr>
+      <w:r>
+        <w:rPr>
+          <w:rFonts w:ascii="Calibri" w:eastAsia="Calibri" w:hAnsi="Calibri" w:cs="Calibri"/>
+          <w:sz w:val="22"/>
+          <w:szCs w:val="22"/>
+        </w:rPr>
+        <w:t xml:space="preserve">Implemented a </w:t>
+      </w:r>
+      <w:r>
+        <w:rPr>
+          <w:rFonts w:ascii="Calibri" w:eastAsia="Calibri" w:hAnsi="Calibri" w:cs="Calibri"/>
+          <w:sz w:val="22"/>
+          <w:szCs w:val="22"/>
+        </w:rPr>
+        <w:t>logging diagnostic utility</w:t>
+      </w:r>
+      <w:r>
+        <w:rPr>
+          <w:rFonts w:ascii="Calibri" w:eastAsia="Calibri" w:hAnsi="Calibri" w:cs="Calibri"/>
+          <w:sz w:val="22"/>
+          <w:szCs w:val="22"/>
+        </w:rPr>
+        <w:t xml:space="preserve"> using Context Dependency Injection</w:t>
+      </w:r>
+    </w:p>
+    <w:p>
+      <w:pPr>
+        <w:numPr>
+          <w:ilvl w:val="0"/>
+          <w:numId w:val="1"/>
+        </w:numPr>
+        <w:rPr>
+          <w:rFonts w:ascii="Calibri" w:eastAsia="Calibri" w:hAnsi="Calibri" w:cs="Calibri"/>
+          <w:sz w:val="22"/>
+          <w:szCs w:val="22"/>
+        </w:rPr>
+      </w:pPr>
+      <w:r>
+        <w:rPr>
+          <w:rFonts w:ascii="Calibri" w:eastAsia="Calibri" w:hAnsi="Calibri" w:cs="Calibri"/>
+          <w:sz w:val="22"/>
+          <w:szCs w:val="22"/>
+        </w:rPr>
+        <w:t>Formed</w:t>
+      </w:r>
+      <w:r>
+        <w:rPr>
+          <w:rFonts w:ascii="Calibri" w:eastAsia="Calibri" w:hAnsi="Calibri" w:cs="Calibri"/>
+          <w:sz w:val="22"/>
+          <w:szCs w:val="22"/>
+        </w:rPr>
+        <w:t xml:space="preserve"> various JUnit tests </w:t>
+      </w:r>
+      <w:r>
+        <w:rPr>
+          <w:rFonts w:ascii="Calibri" w:eastAsia="Calibri" w:hAnsi="Calibri" w:cs="Calibri"/>
+          <w:sz w:val="22"/>
+          <w:szCs w:val="22"/>
+        </w:rPr>
+        <w:t>to</w:t>
+      </w:r>
+      <w:r>
+        <w:rPr>
+          <w:rFonts w:ascii="Calibri" w:eastAsia="Calibri" w:hAnsi="Calibri" w:cs="Calibri"/>
+          <w:sz w:val="22"/>
+          <w:szCs w:val="22"/>
+        </w:rPr>
+        <w:t xml:space="preserve"> meet </w:t>
+      </w:r>
+      <w:r>
+        <w:rPr>
+          <w:rFonts w:ascii="Calibri" w:eastAsia="Calibri" w:hAnsi="Calibri" w:cs="Calibri"/>
+          <w:sz w:val="22"/>
+          <w:szCs w:val="22"/>
+        </w:rPr>
+        <w:t>specific</w:t>
+      </w:r>
+      <w:r>
+        <w:rPr>
+          <w:rFonts w:ascii="Calibri" w:eastAsia="Calibri" w:hAnsi="Calibri" w:cs="Calibri"/>
+          <w:sz w:val="22"/>
+          <w:szCs w:val="22"/>
+        </w:rPr>
+        <w:t xml:space="preserve"> acceptance criteria</w:t>
+      </w:r>
+    </w:p>
+    <w:p>
+      <w:pPr>
+        <w:rPr>
+          <w:rFonts w:ascii="Calibri" w:eastAsia="Calibri" w:hAnsi="Calibri" w:cs="Calibri"/>
+          <w:sz w:val="22"/>
+          <w:szCs w:val="22"/>
+        </w:rPr>
+      </w:pPr>
+    </w:p>
+    <w:p>
+      <w:pPr>
+        <w:pStyle w:val="Heading5"/>
+        <w:spacing w:before="0" w:after="0"/>
+        <w:ind w:left="360"/>
+        <w:rPr>
+          <w:sz w:val="22"/>
+          <w:szCs w:val="22"/>
+        </w:rPr>
+      </w:pPr>
+      <w:r>
+        <w:rPr>
+          <w:i w:val="0"/>
+          <w:sz w:val="22"/>
+          <w:szCs w:val="22"/>
+        </w:rPr>
+        <w:t>Capital One</w:t>
+      </w:r>
+      <w:r>
+        <w:rPr>
+          <w:i w:val="0"/>
+          <w:sz w:val="22"/>
+          <w:szCs w:val="22"/>
+        </w:rPr>
+        <w:t xml:space="preserve">, </w:t>
+      </w:r>
+      <w:r>
+        <w:rPr>
+          <w:b w:val="0"/>
+          <w:sz w:val="22"/>
+          <w:szCs w:val="22"/>
+        </w:rPr>
+        <w:t>Software Engineering Intern</w:t>
+      </w:r>
+      <w:r>
+        <w:rPr>
+          <w:sz w:val="22"/>
+          <w:szCs w:val="22"/>
+        </w:rPr>
+        <w:t xml:space="preserve">, </w:t>
+      </w:r>
+      <w:r>
+        <w:rPr>
+          <w:b w:val="0"/>
+          <w:i w:val="0"/>
+          <w:sz w:val="22"/>
+          <w:szCs w:val="22"/>
+        </w:rPr>
+        <w:t>Plano</w:t>
+      </w:r>
+      <w:r>
+        <w:rPr>
+          <w:b w:val="0"/>
+          <w:i w:val="0"/>
+          <w:sz w:val="22"/>
+          <w:szCs w:val="22"/>
+        </w:rPr>
+        <w:t>, TX</w:t>
+      </w:r>
+      <w:r>
+        <w:rPr>
+          <w:b w:val="0"/>
+          <w:sz w:val="22"/>
+          <w:szCs w:val="22"/>
+        </w:rPr>
+        <w:t xml:space="preserve"> </w:t>
+      </w:r>
+      <w:r>
+        <w:rPr>
+          <w:b w:val="0"/>
+          <w:sz w:val="22"/>
+          <w:szCs w:val="22"/>
+        </w:rPr>
+        <w:tab/>
+      </w:r>
+      <w:r>
+        <w:rPr>
+          <w:b w:val="0"/>
+          <w:sz w:val="22"/>
+          <w:szCs w:val="22"/>
+        </w:rPr>
+        <w:tab/>
+        <w:t xml:space="preserve">               </w:t>
+      </w:r>
+      <w:r>
+        <w:rPr>
+          <w:b w:val="0"/>
+          <w:sz w:val="22"/>
+          <w:szCs w:val="22"/>
+        </w:rPr>
+        <w:tab/>
+      </w:r>
+      <w:r>
+        <w:rPr>
+          <w:b w:val="0"/>
+          <w:sz w:val="22"/>
+          <w:szCs w:val="22"/>
+        </w:rPr>
+        <w:tab/>
+      </w:r>
+      <w:r>
+        <w:rPr>
+          <w:b w:val="0"/>
+          <w:sz w:val="22"/>
+          <w:szCs w:val="22"/>
+        </w:rPr>
+        <w:tab/>
+      </w:r>
+      <w:r>
+        <w:rPr>
+          <w:b w:val="0"/>
+          <w:sz w:val="22"/>
+          <w:szCs w:val="22"/>
+        </w:rPr>
+        <w:tab/>
+      </w:r>
+      <w:r>
+        <w:rPr>
+          <w:b w:val="0"/>
+          <w:sz w:val="22"/>
+          <w:szCs w:val="22"/>
+        </w:rPr>
+        <w:t xml:space="preserve"> </w:t>
+      </w:r>
+      <w:r>
+        <w:rPr>
+          <w:b w:val="0"/>
+          <w:i w:val="0"/>
+          <w:sz w:val="22"/>
+          <w:szCs w:val="22"/>
           <w:u w:val="single"/>
         </w:rPr>
-      </w:pPr>
-      <w:r>
-        <w:rPr>
-          <w:rFonts w:ascii="Calibri" w:eastAsia="Calibri" w:hAnsi="Calibri" w:cs="Calibri"/>
-          <w:sz w:val="22"/>
-          <w:szCs w:val="22"/>
-        </w:rPr>
-        <w:t>Worked in a team of 7 Software Engineers on ESIT Core data management system.</w:t>
+        <w:t>Summer 202</w:t>
+      </w:r>
+      <w:r>
+        <w:rPr>
+          <w:b w:val="0"/>
+          <w:i w:val="0"/>
+          <w:sz w:val="22"/>
+          <w:szCs w:val="22"/>
+          <w:u w:val="single"/>
+        </w:rPr>
+        <w:t>2</w:t>
       </w:r>
     </w:p>
     <w:p>
@@ -2143,39 +2706,31 @@
           <w:sz w:val="22"/>
           <w:szCs w:val="22"/>
         </w:rPr>
-        <w:t xml:space="preserve">Participated in daily standups </w:t>
-      </w:r>
-      <w:r>
-        <w:rPr>
-          <w:rFonts w:ascii="Calibri" w:eastAsia="Calibri" w:hAnsi="Calibri" w:cs="Calibri"/>
-          <w:sz w:val="22"/>
-          <w:szCs w:val="22"/>
-        </w:rPr>
-        <w:t xml:space="preserve">of </w:t>
-      </w:r>
-      <w:r>
-        <w:rPr>
-          <w:rFonts w:ascii="Calibri" w:eastAsia="Calibri" w:hAnsi="Calibri" w:cs="Calibri"/>
-          <w:sz w:val="22"/>
-          <w:szCs w:val="22"/>
-        </w:rPr>
-        <w:t xml:space="preserve">a SCRUM AGILE environment, with </w:t>
-      </w:r>
-      <w:r>
-        <w:rPr>
-          <w:rFonts w:ascii="Calibri" w:eastAsia="Calibri" w:hAnsi="Calibri" w:cs="Calibri"/>
-          <w:sz w:val="22"/>
-          <w:szCs w:val="22"/>
-        </w:rPr>
-        <w:t>2-week</w:t>
-      </w:r>
-      <w:r>
-        <w:rPr>
-          <w:rFonts w:ascii="Calibri" w:eastAsia="Calibri" w:hAnsi="Calibri" w:cs="Calibri"/>
-          <w:sz w:val="22"/>
-          <w:szCs w:val="22"/>
-        </w:rPr>
-        <w:t xml:space="preserve"> sprints</w:t>
+        <w:t xml:space="preserve">Participated in daily standups of a SCRUM AGILE environment in a team of </w:t>
+      </w:r>
+      <w:r>
+        <w:rPr>
+          <w:rFonts w:ascii="Calibri" w:eastAsia="Calibri" w:hAnsi="Calibri" w:cs="Calibri"/>
+          <w:sz w:val="22"/>
+          <w:szCs w:val="22"/>
+        </w:rPr>
+        <w:t>5</w:t>
+      </w:r>
+      <w:r>
+        <w:rPr>
+          <w:rFonts w:ascii="Calibri" w:eastAsia="Calibri" w:hAnsi="Calibri" w:cs="Calibri"/>
+          <w:sz w:val="22"/>
+          <w:szCs w:val="22"/>
+        </w:rPr>
+        <w:t xml:space="preserve"> </w:t>
+      </w:r>
+      <w:r>
+        <w:rPr>
+          <w:rFonts w:ascii="Calibri" w:eastAsia="Calibri" w:hAnsi="Calibri" w:cs="Calibri"/>
+          <w:sz w:val="22"/>
+          <w:szCs w:val="22"/>
+        </w:rPr>
+        <w:t>Interns</w:t>
       </w:r>
     </w:p>
     <w:p>
@@ -2203,39 +2758,15 @@
           <w:sz w:val="22"/>
           <w:szCs w:val="22"/>
         </w:rPr>
-        <w:t xml:space="preserve">Added source code to the </w:t>
-      </w:r>
-      <w:r>
-        <w:rPr>
-          <w:rFonts w:ascii="Calibri" w:eastAsia="Calibri" w:hAnsi="Calibri" w:cs="Calibri"/>
-          <w:sz w:val="22"/>
-          <w:szCs w:val="22"/>
-        </w:rPr>
-        <w:t xml:space="preserve">main </w:t>
-      </w:r>
-      <w:r>
-        <w:rPr>
-          <w:rFonts w:ascii="Calibri" w:eastAsia="Calibri" w:hAnsi="Calibri" w:cs="Calibri"/>
-          <w:sz w:val="22"/>
-          <w:szCs w:val="22"/>
-        </w:rPr>
-        <w:t xml:space="preserve">codebase </w:t>
-      </w:r>
-      <w:r>
-        <w:rPr>
-          <w:rFonts w:ascii="Calibri" w:eastAsia="Calibri" w:hAnsi="Calibri" w:cs="Calibri"/>
-          <w:sz w:val="22"/>
-          <w:szCs w:val="22"/>
-        </w:rPr>
-        <w:t>of ESIT Core, McKesson’s multi-purpose data streamlining service</w:t>
-      </w:r>
-      <w:r>
-        <w:rPr>
-          <w:rFonts w:ascii="Calibri" w:eastAsia="Calibri" w:hAnsi="Calibri" w:cs="Calibri"/>
-          <w:sz w:val="22"/>
-          <w:szCs w:val="22"/>
-        </w:rPr>
-        <w:t xml:space="preserve"> </w:t>
+        <w:t xml:space="preserve">Added source code to </w:t>
+      </w:r>
+      <w:r>
+        <w:rPr>
+          <w:rFonts w:ascii="Calibri" w:eastAsia="Calibri" w:hAnsi="Calibri" w:cs="Calibri"/>
+          <w:sz w:val="22"/>
+          <w:szCs w:val="22"/>
+        </w:rPr>
+        <w:t>DocViewer, Capital One’s management platform for auto loan funding</w:t>
       </w:r>
     </w:p>
     <w:p>
@@ -2244,35 +2775,58 @@
           <w:ilvl w:val="0"/>
           <w:numId w:val="1"/>
         </w:numPr>
-        <w:rPr>
-          <w:rFonts w:ascii="Calibri" w:eastAsia="Calibri" w:hAnsi="Calibri" w:cs="Calibri"/>
-          <w:sz w:val="22"/>
-          <w:szCs w:val="22"/>
-        </w:rPr>
-      </w:pPr>
-      <w:r>
-        <w:rPr>
-          <w:rFonts w:ascii="Calibri" w:eastAsia="Calibri" w:hAnsi="Calibri" w:cs="Calibri"/>
-          <w:sz w:val="22"/>
-          <w:szCs w:val="22"/>
-        </w:rPr>
-        <w:t xml:space="preserve">Implemented a </w:t>
-      </w:r>
-      <w:r>
-        <w:rPr>
-          <w:rFonts w:ascii="Calibri" w:eastAsia="Calibri" w:hAnsi="Calibri" w:cs="Calibri"/>
-          <w:sz w:val="22"/>
-          <w:szCs w:val="22"/>
-        </w:rPr>
-        <w:t>logging diagnostic utility</w:t>
-      </w:r>
-      <w:r>
-        <w:rPr>
-          <w:rFonts w:ascii="Calibri" w:eastAsia="Calibri" w:hAnsi="Calibri" w:cs="Calibri"/>
-          <w:sz w:val="22"/>
-          <w:szCs w:val="22"/>
-        </w:rPr>
-        <w:t xml:space="preserve"> using Context Dependency Injection</w:t>
+        <w:pBdr>
+          <w:top w:val="nil"/>
+          <w:left w:val="nil"/>
+          <w:bottom w:val="nil"/>
+          <w:right w:val="nil"/>
+          <w:between w:val="nil"/>
+        </w:pBdr>
+        <w:rPr>
+          <w:rFonts w:ascii="Calibri" w:eastAsia="Calibri" w:hAnsi="Calibri" w:cs="Calibri"/>
+          <w:sz w:val="22"/>
+          <w:szCs w:val="22"/>
+        </w:rPr>
+      </w:pPr>
+      <w:r>
+        <w:rPr>
+          <w:rFonts w:ascii="Calibri" w:eastAsia="Calibri" w:hAnsi="Calibri" w:cs="Calibri"/>
+          <w:sz w:val="22"/>
+          <w:szCs w:val="22"/>
+        </w:rPr>
+        <w:t xml:space="preserve">Deployed a microservice utilizing an OCR </w:t>
+      </w:r>
+      <w:r>
+        <w:rPr>
+          <w:rFonts w:ascii="Calibri" w:eastAsia="Calibri" w:hAnsi="Calibri" w:cs="Calibri"/>
+          <w:sz w:val="22"/>
+          <w:szCs w:val="22"/>
+        </w:rPr>
+        <w:t>API</w:t>
+      </w:r>
+      <w:r>
+        <w:rPr>
+          <w:rFonts w:ascii="Calibri" w:eastAsia="Calibri" w:hAnsi="Calibri" w:cs="Calibri"/>
+          <w:sz w:val="22"/>
+          <w:szCs w:val="22"/>
+        </w:rPr>
+        <w:t xml:space="preserve"> </w:t>
+      </w:r>
+      <w:r>
+        <w:rPr>
+          <w:rFonts w:ascii="Calibri" w:eastAsia="Calibri" w:hAnsi="Calibri" w:cs="Calibri"/>
+          <w:sz w:val="22"/>
+          <w:szCs w:val="22"/>
+        </w:rPr>
+        <w:t>to</w:t>
+      </w:r>
+      <w:r>
+        <w:rPr>
+          <w:rFonts w:ascii="Calibri" w:eastAsia="Calibri" w:hAnsi="Calibri" w:cs="Calibri"/>
+          <w:sz w:val="22"/>
+          <w:szCs w:val="22"/>
+        </w:rPr>
+        <w:t xml:space="preserve"> enable word searching in scanned documents</w:t>
       </w:r>
     </w:p>
     <w:p>
@@ -2281,27 +2835,26 @@
           <w:ilvl w:val="0"/>
           <w:numId w:val="1"/>
         </w:numPr>
-        <w:rPr>
-          <w:rFonts w:ascii="Calibri" w:eastAsia="Calibri" w:hAnsi="Calibri" w:cs="Calibri"/>
-          <w:sz w:val="22"/>
-          <w:szCs w:val="22"/>
-        </w:rPr>
-      </w:pPr>
-      <w:r>
-        <w:rPr>
-          <w:rFonts w:ascii="Calibri" w:eastAsia="Calibri" w:hAnsi="Calibri" w:cs="Calibri"/>
-          <w:sz w:val="22"/>
-          <w:szCs w:val="22"/>
-        </w:rPr>
-        <w:t>Formed</w:t>
-      </w:r>
-      <w:r>
-        <w:rPr>
-          <w:rFonts w:ascii="Calibri" w:eastAsia="Calibri" w:hAnsi="Calibri" w:cs="Calibri"/>
-          <w:sz w:val="22"/>
-          <w:szCs w:val="22"/>
-        </w:rPr>
-        <w:t xml:space="preserve"> various JUnit tests in order to meet the acceptance criteria</w:t>
+        <w:pBdr>
+          <w:top w:val="nil"/>
+          <w:left w:val="nil"/>
+          <w:bottom w:val="nil"/>
+          <w:right w:val="nil"/>
+          <w:between w:val="nil"/>
+        </w:pBdr>
+        <w:rPr>
+          <w:rFonts w:ascii="Calibri" w:eastAsia="Calibri" w:hAnsi="Calibri" w:cs="Calibri"/>
+          <w:sz w:val="22"/>
+          <w:szCs w:val="22"/>
+        </w:rPr>
+      </w:pPr>
+      <w:r>
+        <w:rPr>
+          <w:rFonts w:ascii="Calibri" w:eastAsia="Calibri" w:hAnsi="Calibri" w:cs="Calibri"/>
+          <w:sz w:val="22"/>
+          <w:szCs w:val="22"/>
+        </w:rPr>
+        <w:t>Wrote regex and logic to mask personal information from stored data and data traffic</w:t>
       </w:r>
     </w:p>
     <w:p>
@@ -2310,63 +2863,142 @@
           <w:ilvl w:val="0"/>
           <w:numId w:val="1"/>
         </w:numPr>
-        <w:rPr>
-          <w:rFonts w:ascii="Calibri" w:eastAsia="Calibri" w:hAnsi="Calibri" w:cs="Calibri"/>
-          <w:sz w:val="22"/>
-          <w:szCs w:val="22"/>
-        </w:rPr>
-      </w:pPr>
-      <w:r>
-        <w:rPr>
-          <w:rFonts w:ascii="Calibri" w:eastAsia="Calibri" w:hAnsi="Calibri" w:cs="Calibri"/>
-          <w:sz w:val="22"/>
-          <w:szCs w:val="22"/>
-        </w:rPr>
-        <w:t>Adapted</w:t>
-      </w:r>
-      <w:r>
-        <w:rPr>
-          <w:rFonts w:ascii="Calibri" w:eastAsia="Calibri" w:hAnsi="Calibri" w:cs="Calibri"/>
-          <w:sz w:val="22"/>
-          <w:szCs w:val="22"/>
-        </w:rPr>
-        <w:t xml:space="preserve"> an easily expandable, object-oriented approach to injecting loggers into various areas of a code base, to allow for a </w:t>
-      </w:r>
-      <w:r>
-        <w:rPr>
-          <w:rFonts w:ascii="Calibri" w:eastAsia="Calibri" w:hAnsi="Calibri" w:cs="Calibri"/>
-          <w:sz w:val="22"/>
-          <w:szCs w:val="22"/>
-        </w:rPr>
-        <w:t>smoother</w:t>
-      </w:r>
-      <w:r>
-        <w:rPr>
-          <w:rFonts w:ascii="Calibri" w:eastAsia="Calibri" w:hAnsi="Calibri" w:cs="Calibri"/>
-          <w:sz w:val="22"/>
-          <w:szCs w:val="22"/>
-        </w:rPr>
-        <w:t xml:space="preserve"> and future-proof approach to debugging</w:t>
-      </w:r>
-      <w:r>
-        <w:rPr>
-          <w:rFonts w:ascii="Calibri" w:eastAsia="Calibri" w:hAnsi="Calibri" w:cs="Calibri"/>
-          <w:sz w:val="22"/>
-          <w:szCs w:val="22"/>
-        </w:rPr>
-        <w:t xml:space="preserve"> java code</w:t>
-      </w:r>
-      <w:r>
-        <w:rPr>
-          <w:rFonts w:ascii="Calibri" w:eastAsia="Calibri" w:hAnsi="Calibri" w:cs="Calibri"/>
-          <w:sz w:val="22"/>
-          <w:szCs w:val="22"/>
-        </w:rPr>
-        <w:br/>
+        <w:pBdr>
+          <w:top w:val="nil"/>
+          <w:left w:val="nil"/>
+          <w:bottom w:val="nil"/>
+          <w:right w:val="nil"/>
+          <w:between w:val="nil"/>
+        </w:pBdr>
+        <w:rPr>
+          <w:rFonts w:ascii="Calibri" w:eastAsia="Calibri" w:hAnsi="Calibri" w:cs="Calibri"/>
+          <w:sz w:val="22"/>
+          <w:szCs w:val="22"/>
+        </w:rPr>
+      </w:pPr>
+      <w:r>
+        <w:rPr>
+          <w:rFonts w:ascii="Calibri" w:eastAsia="Calibri" w:hAnsi="Calibri" w:cs="Calibri"/>
+          <w:sz w:val="22"/>
+          <w:szCs w:val="22"/>
+        </w:rPr>
+        <w:t xml:space="preserve">Completed </w:t>
+      </w:r>
+      <w:r>
+        <w:rPr>
+          <w:rFonts w:ascii="Calibri" w:eastAsia="Calibri" w:hAnsi="Calibri" w:cs="Calibri"/>
+          <w:sz w:val="22"/>
+          <w:szCs w:val="22"/>
+        </w:rPr>
+        <w:t>end-to-end</w:t>
+      </w:r>
+      <w:r>
+        <w:rPr>
+          <w:rFonts w:ascii="Calibri" w:eastAsia="Calibri" w:hAnsi="Calibri" w:cs="Calibri"/>
+          <w:sz w:val="22"/>
+          <w:szCs w:val="22"/>
+        </w:rPr>
+        <w:t xml:space="preserve"> testing with feature testing</w:t>
+      </w:r>
+      <w:r>
+        <w:rPr>
+          <w:rFonts w:ascii="Calibri" w:eastAsia="Calibri" w:hAnsi="Calibri" w:cs="Calibri"/>
+          <w:sz w:val="22"/>
+          <w:szCs w:val="22"/>
+        </w:rPr>
+        <w:t xml:space="preserve"> deployed to Sandbox</w:t>
       </w:r>
     </w:p>
     <w:p>
       <w:pPr>
+        <w:numPr>
+          <w:ilvl w:val="0"/>
+          <w:numId w:val="1"/>
+        </w:numPr>
+        <w:pBdr>
+          <w:top w:val="nil"/>
+          <w:left w:val="nil"/>
+          <w:bottom w:val="nil"/>
+          <w:right w:val="nil"/>
+          <w:between w:val="nil"/>
+        </w:pBdr>
+        <w:rPr>
+          <w:rFonts w:ascii="Calibri" w:eastAsia="Calibri" w:hAnsi="Calibri" w:cs="Calibri"/>
+          <w:sz w:val="22"/>
+          <w:szCs w:val="22"/>
+        </w:rPr>
+      </w:pPr>
+      <w:r>
+        <w:rPr>
+          <w:rFonts w:ascii="Calibri" w:eastAsia="Calibri" w:hAnsi="Calibri" w:cs="Calibri"/>
+          <w:sz w:val="22"/>
+          <w:szCs w:val="22"/>
+        </w:rPr>
+        <w:t xml:space="preserve">Edited production-level code in Angular </w:t>
+      </w:r>
+      <w:r>
+        <w:rPr>
+          <w:rFonts w:ascii="Calibri" w:eastAsia="Calibri" w:hAnsi="Calibri" w:cs="Calibri"/>
+          <w:sz w:val="22"/>
+          <w:szCs w:val="22"/>
+        </w:rPr>
+        <w:t>to</w:t>
+      </w:r>
+      <w:r>
+        <w:rPr>
+          <w:rFonts w:ascii="Calibri" w:eastAsia="Calibri" w:hAnsi="Calibri" w:cs="Calibri"/>
+          <w:sz w:val="22"/>
+          <w:szCs w:val="22"/>
+        </w:rPr>
+        <w:t xml:space="preserve"> add new components necessary for the searching process</w:t>
+      </w:r>
+    </w:p>
+    <w:p>
+      <w:pPr>
+        <w:numPr>
+          <w:ilvl w:val="0"/>
+          <w:numId w:val="1"/>
+        </w:numPr>
+        <w:pBdr>
+          <w:top w:val="nil"/>
+          <w:left w:val="nil"/>
+          <w:bottom w:val="nil"/>
+          <w:right w:val="nil"/>
+          <w:between w:val="nil"/>
+        </w:pBdr>
+        <w:rPr>
+          <w:rFonts w:ascii="Calibri" w:eastAsia="Calibri" w:hAnsi="Calibri" w:cs="Calibri"/>
+          <w:sz w:val="22"/>
+          <w:szCs w:val="22"/>
+        </w:rPr>
+      </w:pPr>
+      <w:r>
+        <w:rPr>
+          <w:rFonts w:ascii="Calibri" w:eastAsia="Calibri" w:hAnsi="Calibri" w:cs="Calibri"/>
+          <w:sz w:val="22"/>
+          <w:szCs w:val="22"/>
+        </w:rPr>
+        <w:t>Reviewed and processed over 60 pull requests for various features and changes</w:t>
+      </w:r>
+    </w:p>
+    <w:p>
+      <w:pPr>
+        <w:pBdr>
+          <w:top w:val="nil"/>
+          <w:left w:val="nil"/>
+          <w:bottom w:val="nil"/>
+          <w:right w:val="nil"/>
+          <w:between w:val="nil"/>
+        </w:pBdr>
+        <w:rPr>
+          <w:rFonts w:ascii="Calibri" w:eastAsia="Calibri" w:hAnsi="Calibri" w:cs="Calibri"/>
+          <w:sz w:val="22"/>
+          <w:szCs w:val="22"/>
+        </w:rPr>
+      </w:pPr>
+    </w:p>
+    <w:p>
+      <w:pPr>
         <w:ind w:left="360"/>
         <w:rPr>
           <w:rFonts w:ascii="Calibri" w:eastAsia="Calibri" w:hAnsi="Calibri" w:cs="Calibri"/>
@@ -2458,7 +3090,16 @@
           <w:szCs w:val="22"/>
         </w:rPr>
         <w:tab/>
-        <w:t xml:space="preserve">       Aug 2020 – Current</w:t>
+        <w:t xml:space="preserve">       </w:t>
+      </w:r>
+      <w:r>
+        <w:rPr>
+          <w:rFonts w:ascii="Calibri" w:eastAsia="Calibri" w:hAnsi="Calibri" w:cs="Calibri"/>
+          <w:sz w:val="22"/>
+          <w:szCs w:val="22"/>
+          <w:u w:val="single"/>
+        </w:rPr>
+        <w:t>Aug 2020 – Current</w:t>
       </w:r>
     </w:p>
     <w:p>
@@ -2528,7 +3169,39 @@
           <w:sz w:val="22"/>
           <w:szCs w:val="22"/>
         </w:rPr>
-        <w:t>Mentored one team each semester in leadership and interpersonal communication development</w:t>
+        <w:t xml:space="preserve">Mentored </w:t>
+      </w:r>
+      <w:r>
+        <w:rPr>
+          <w:rFonts w:asciiTheme="majorHAnsi" w:hAnsiTheme="majorHAnsi" w:cstheme="majorHAnsi"/>
+          <w:sz w:val="22"/>
+          <w:szCs w:val="22"/>
+        </w:rPr>
+        <w:t>multiple</w:t>
+      </w:r>
+      <w:r>
+        <w:rPr>
+          <w:rFonts w:asciiTheme="majorHAnsi" w:hAnsiTheme="majorHAnsi" w:cstheme="majorHAnsi"/>
+          <w:sz w:val="22"/>
+          <w:szCs w:val="22"/>
+        </w:rPr>
+        <w:t xml:space="preserve"> team</w:t>
+      </w:r>
+      <w:r>
+        <w:rPr>
+          <w:rFonts w:asciiTheme="majorHAnsi" w:hAnsiTheme="majorHAnsi" w:cstheme="majorHAnsi"/>
+          <w:sz w:val="22"/>
+          <w:szCs w:val="22"/>
+        </w:rPr>
+        <w:t>s</w:t>
+      </w:r>
+      <w:r>
+        <w:rPr>
+          <w:rFonts w:asciiTheme="majorHAnsi" w:hAnsiTheme="majorHAnsi" w:cstheme="majorHAnsi"/>
+          <w:sz w:val="22"/>
+          <w:szCs w:val="22"/>
+        </w:rPr>
+        <w:t xml:space="preserve"> each semester in leadership and interpersonal communication development</w:t>
       </w:r>
     </w:p>
     <w:p>
@@ -2560,7 +3233,39 @@
           <w:sz w:val="22"/>
           <w:szCs w:val="22"/>
         </w:rPr>
-        <w:t>Monitored a team’s progress on meeting deadlines, and assisted with technical and leadership issues</w:t>
+        <w:t xml:space="preserve">Monitored </w:t>
+      </w:r>
+      <w:r>
+        <w:rPr>
+          <w:rFonts w:asciiTheme="majorHAnsi" w:hAnsiTheme="majorHAnsi" w:cstheme="majorHAnsi"/>
+          <w:sz w:val="22"/>
+          <w:szCs w:val="22"/>
+        </w:rPr>
+        <w:t>the</w:t>
+      </w:r>
+      <w:r>
+        <w:rPr>
+          <w:rFonts w:asciiTheme="majorHAnsi" w:hAnsiTheme="majorHAnsi" w:cstheme="majorHAnsi"/>
+          <w:sz w:val="22"/>
+          <w:szCs w:val="22"/>
+        </w:rPr>
+        <w:t xml:space="preserve"> teams</w:t>
+      </w:r>
+      <w:r>
+        <w:rPr>
+          <w:rFonts w:asciiTheme="majorHAnsi" w:hAnsiTheme="majorHAnsi" w:cstheme="majorHAnsi"/>
+          <w:sz w:val="22"/>
+          <w:szCs w:val="22"/>
+        </w:rPr>
+        <w:t>’</w:t>
+      </w:r>
+      <w:r>
+        <w:rPr>
+          <w:rFonts w:asciiTheme="majorHAnsi" w:hAnsiTheme="majorHAnsi" w:cstheme="majorHAnsi"/>
+          <w:sz w:val="22"/>
+          <w:szCs w:val="22"/>
+        </w:rPr>
+        <w:t xml:space="preserve"> progress on meeting deadlines, and assisted with technical and leadership issues</w:t>
       </w:r>
     </w:p>
     <w:p>
@@ -2648,7 +3353,23 @@
           <w:sz w:val="22"/>
           <w:szCs w:val="22"/>
         </w:rPr>
-        <w:t xml:space="preserve"> on a robot which students build from scratch</w:t>
+        <w:t xml:space="preserve"> on a robot </w:t>
+      </w:r>
+      <w:r>
+        <w:rPr>
+          <w:rFonts w:asciiTheme="majorHAnsi" w:hAnsiTheme="majorHAnsi" w:cstheme="majorHAnsi"/>
+          <w:sz w:val="22"/>
+          <w:szCs w:val="22"/>
+        </w:rPr>
+        <w:t>that</w:t>
+      </w:r>
+      <w:r>
+        <w:rPr>
+          <w:rFonts w:asciiTheme="majorHAnsi" w:hAnsiTheme="majorHAnsi" w:cstheme="majorHAnsi"/>
+          <w:sz w:val="22"/>
+          <w:szCs w:val="22"/>
+        </w:rPr>
+        <w:t xml:space="preserve"> students build from scratch</w:t>
       </w:r>
     </w:p>
     <w:p>
@@ -2695,6 +3416,8 @@
       <w:r>
         <w:rPr>
           <w:rFonts w:asciiTheme="majorHAnsi" w:hAnsiTheme="majorHAnsi" w:cstheme="majorHAnsi"/>
+          <w:i/>
+          <w:iCs/>
           <w:sz w:val="22"/>
           <w:szCs w:val="22"/>
         </w:rPr>
@@ -2703,6 +3426,8 @@
       <w:r>
         <w:rPr>
           <w:rFonts w:asciiTheme="majorHAnsi" w:hAnsiTheme="majorHAnsi" w:cstheme="majorHAnsi"/>
+          <w:i/>
+          <w:iCs/>
           <w:sz w:val="22"/>
           <w:szCs w:val="22"/>
         </w:rPr>
@@ -2738,7 +3463,31 @@
           <w:sz w:val="22"/>
           <w:szCs w:val="22"/>
         </w:rPr>
-        <w:t>Teach students in lab periods about various coding practices</w:t>
+        <w:t>T</w:t>
+      </w:r>
+      <w:r>
+        <w:rPr>
+          <w:rFonts w:asciiTheme="majorHAnsi" w:hAnsiTheme="majorHAnsi" w:cstheme="majorHAnsi"/>
+          <w:sz w:val="22"/>
+          <w:szCs w:val="22"/>
+        </w:rPr>
+        <w:t>aught</w:t>
+      </w:r>
+      <w:r>
+        <w:rPr>
+          <w:rFonts w:asciiTheme="majorHAnsi" w:hAnsiTheme="majorHAnsi" w:cstheme="majorHAnsi"/>
+          <w:sz w:val="22"/>
+          <w:szCs w:val="22"/>
+        </w:rPr>
+        <w:t xml:space="preserve"> students in lab periods about various </w:t>
+      </w:r>
+      <w:r>
+        <w:rPr>
+          <w:rFonts w:asciiTheme="majorHAnsi" w:hAnsiTheme="majorHAnsi" w:cstheme="majorHAnsi"/>
+          <w:sz w:val="22"/>
+          <w:szCs w:val="22"/>
+        </w:rPr>
+        <w:t>topics in software, including best practices and concepts</w:t>
       </w:r>
     </w:p>
     <w:p>
@@ -2770,7 +3519,7 @@
           <w:sz w:val="22"/>
           <w:szCs w:val="22"/>
         </w:rPr>
-        <w:t>Assist students in debugging a multitude of different memory errors</w:t>
+        <w:t>Assist</w:t>
       </w:r>
       <w:r>
         <w:rPr>
@@ -2778,7 +3527,31 @@
           <w:sz w:val="22"/>
           <w:szCs w:val="22"/>
         </w:rPr>
-        <w:t xml:space="preserve"> in C++</w:t>
+        <w:t>ed</w:t>
+      </w:r>
+      <w:r>
+        <w:rPr>
+          <w:rFonts w:asciiTheme="majorHAnsi" w:hAnsiTheme="majorHAnsi" w:cstheme="majorHAnsi"/>
+          <w:sz w:val="22"/>
+          <w:szCs w:val="22"/>
+        </w:rPr>
+        <w:t xml:space="preserve"> students in debugging </w:t>
+      </w:r>
+      <w:r>
+        <w:rPr>
+          <w:rFonts w:asciiTheme="majorHAnsi" w:hAnsiTheme="majorHAnsi" w:cstheme="majorHAnsi"/>
+          <w:sz w:val="22"/>
+          <w:szCs w:val="22"/>
+        </w:rPr>
+        <w:t>any</w:t>
+      </w:r>
+      <w:r>
+        <w:rPr>
+          <w:rFonts w:asciiTheme="majorHAnsi" w:hAnsiTheme="majorHAnsi" w:cstheme="majorHAnsi"/>
+          <w:sz w:val="22"/>
+          <w:szCs w:val="22"/>
+        </w:rPr>
+        <w:t xml:space="preserve"> errors they run into while completing projects</w:t>
       </w:r>
     </w:p>
     <w:p>
@@ -2810,24 +3583,24 @@
           <w:sz w:val="22"/>
           <w:szCs w:val="22"/>
         </w:rPr>
-        <w:t>Assist professors in grading and evaluating students, teams, and their projects</w:t>
-      </w:r>
-    </w:p>
-    <w:p>
-      <w:pPr>
-        <w:pBdr>
-          <w:top w:val="nil"/>
-          <w:left w:val="nil"/>
-          <w:bottom w:val="nil"/>
-          <w:right w:val="nil"/>
-          <w:between w:val="nil"/>
-        </w:pBdr>
-        <w:rPr>
-          <w:rFonts w:ascii="Calibri" w:eastAsia="Calibri" w:hAnsi="Calibri" w:cs="Calibri"/>
-          <w:sz w:val="22"/>
-          <w:szCs w:val="22"/>
-        </w:rPr>
-      </w:pPr>
+        <w:t>Assist</w:t>
+      </w:r>
+      <w:r>
+        <w:rPr>
+          <w:rFonts w:asciiTheme="majorHAnsi" w:hAnsiTheme="majorHAnsi" w:cstheme="majorHAnsi"/>
+          <w:sz w:val="22"/>
+          <w:szCs w:val="22"/>
+        </w:rPr>
+        <w:t>ed</w:t>
+      </w:r>
+      <w:r>
+        <w:rPr>
+          <w:rFonts w:asciiTheme="majorHAnsi" w:hAnsiTheme="majorHAnsi" w:cstheme="majorHAnsi"/>
+          <w:sz w:val="22"/>
+          <w:szCs w:val="22"/>
+        </w:rPr>
+        <w:t xml:space="preserve"> professors in grading and evaluating students, teams, and their projects</w:t>
+      </w:r>
     </w:p>
     <w:sectPr>
       <w:pgSz w:w="12240" w:h="15840"/>
@@ -2840,7 +3613,7 @@
 </file>
 
 <file path=word/numbering.xml><?xml version="1.0" encoding="utf-8"?>
-<w:numbering xmlns:wpc="http://schemas.microsoft.com/office/word/2010/wordprocessingCanvas" xmlns:cx="http://schemas.microsoft.com/office/drawing/2014/chartex" xmlns:cx1="http://schemas.microsoft.com/office/drawing/2015/9/8/chartex" xmlns:cx2="http://schemas.microsoft.com/office/drawing/2015/10/21/chartex" xmlns:cx3="http://schemas.microsoft.com/office/drawing/2016/5/9/chartex" xmlns:cx4="http://schemas.microsoft.com/office/drawing/2016/5/10/chartex" xmlns:cx5="http://schemas.microsoft.com/office/drawing/2016/5/11/chartex" xmlns:cx6="http://schemas.microsoft.com/office/drawing/2016/5/12/chartex" xmlns:cx7="http://schemas.microsoft.com/office/drawing/2016/5/13/chartex" xmlns:cx8="http://schemas.microsoft.com/office/drawing/2016/5/14/chartex" xmlns:mc="http://schemas.openxmlformats.org/markup-compatibility/2006" xmlns:aink="http://schemas.microsoft.com/office/drawing/2016/ink" xmlns:am3d="http://schemas.microsoft.com/office/drawing/2017/model3d" xmlns:o="urn:schemas-microsoft-com:office:office" xmlns:r="http://schemas.openxmlformats.org/officeDocument/2006/relationships" xmlns:m="http://schemas.openxmlformats.org/officeDocument/2006/math" xmlns:v="urn:schemas-microsoft-com:vml" xmlns:wp14="http://schemas.microsoft.com/office/word/2010/wordprocessingDrawing" xmlns:wp="http://schemas.openxmlformats.org/drawingml/2006/wordprocessingDrawing" xmlns:w10="urn:schemas-microsoft-com:office:word" xmlns:w="http://schemas.openxmlformats.org/wordprocessingml/2006/main" xmlns:w14="http://schemas.microsoft.com/office/word/2010/wordml" xmlns:w15="http://schemas.microsoft.com/office/word/2012/wordml" xmlns:w16cex="http://schemas.microsoft.com/office/word/2018/wordml/cex" xmlns:w16cid="http://schemas.microsoft.com/office/word/2016/wordml/cid" xmlns:w16="http://schemas.microsoft.com/office/word/2018/wordml" xmlns:w16sdtdh="http://schemas.microsoft.com/office/word/2020/wordml/sdtdatahash" xmlns:w16se="http://schemas.microsoft.com/office/word/2015/wordml/symex" xmlns:wpg="http://schemas.microsoft.com/office/word/2010/wordprocessingGroup" xmlns:wpi="http://schemas.microsoft.com/office/word/2010/wordprocessingInk" xmlns:wne="http://schemas.microsoft.com/office/word/2006/wordml" xmlns:wps="http://schemas.microsoft.com/office/word/2010/wordprocessingShape" mc:Ignorable="w14 w15 w16se w16cid w16 w16cex w16sdtdh wp14">
+<w:numbering xmlns:wpc="http://schemas.microsoft.com/office/word/2010/wordprocessingCanvas" xmlns:cx="http://schemas.microsoft.com/office/drawing/2014/chartex" xmlns:cx1="http://schemas.microsoft.com/office/drawing/2015/9/8/chartex" xmlns:cx2="http://schemas.microsoft.com/office/drawing/2015/10/21/chartex" xmlns:cx3="http://schemas.microsoft.com/office/drawing/2016/5/9/chartex" xmlns:cx4="http://schemas.microsoft.com/office/drawing/2016/5/10/chartex" xmlns:cx5="http://schemas.microsoft.com/office/drawing/2016/5/11/chartex" xmlns:cx6="http://schemas.microsoft.com/office/drawing/2016/5/12/chartex" xmlns:cx7="http://schemas.microsoft.com/office/drawing/2016/5/13/chartex" xmlns:cx8="http://schemas.microsoft.com/office/drawing/2016/5/14/chartex" xmlns:mc="http://schemas.openxmlformats.org/markup-compatibility/2006" xmlns:aink="http://schemas.microsoft.com/office/drawing/2016/ink" xmlns:am3d="http://schemas.microsoft.com/office/drawing/2017/model3d" xmlns:o="urn:schemas-microsoft-com:office:office" xmlns:oel="http://schemas.microsoft.com/office/2019/extlst" xmlns:r="http://schemas.openxmlformats.org/officeDocument/2006/relationships" xmlns:m="http://schemas.openxmlformats.org/officeDocument/2006/math" xmlns:v="urn:schemas-microsoft-com:vml" xmlns:wp14="http://schemas.microsoft.com/office/word/2010/wordprocessingDrawing" xmlns:wp="http://schemas.openxmlformats.org/drawingml/2006/wordprocessingDrawing" xmlns:w10="urn:schemas-microsoft-com:office:word" xmlns:w="http://schemas.openxmlformats.org/wordprocessingml/2006/main" xmlns:w14="http://schemas.microsoft.com/office/word/2010/wordml" xmlns:w15="http://schemas.microsoft.com/office/word/2012/wordml" xmlns:w16cex="http://schemas.microsoft.com/office/word/2018/wordml/cex" xmlns:w16cid="http://schemas.microsoft.com/office/word/2016/wordml/cid" xmlns:w16="http://schemas.microsoft.com/office/word/2018/wordml" xmlns:w16sdtdh="http://schemas.microsoft.com/office/word/2020/wordml/sdtdatahash" xmlns:w16se="http://schemas.microsoft.com/office/word/2015/wordml/symex" xmlns:wpg="http://schemas.microsoft.com/office/word/2010/wordprocessingGroup" xmlns:wpi="http://schemas.microsoft.com/office/word/2010/wordprocessingInk" xmlns:wne="http://schemas.microsoft.com/office/word/2006/wordml" xmlns:wps="http://schemas.microsoft.com/office/word/2010/wordprocessingShape" mc:Ignorable="w14 w15 w16se w16cid w16 w16cex w16sdtdh wp14">
   <w:abstractNum w:abstractNumId="0" w15:restartNumberingAfterBreak="0">
     <w:nsid w:val="14D14CAF"/>
     <w:multiLevelType w:val="multilevel"/>
@@ -3856,31 +4629,31 @@
       </w:pPr>
     </w:lvl>
   </w:abstractNum>
-  <w:num w:numId="1">
+  <w:num w:numId="1" w16cid:durableId="379017604">
     <w:abstractNumId w:val="4"/>
   </w:num>
-  <w:num w:numId="2">
+  <w:num w:numId="2" w16cid:durableId="868224299">
     <w:abstractNumId w:val="3"/>
   </w:num>
-  <w:num w:numId="3">
+  <w:num w:numId="3" w16cid:durableId="1840844661">
     <w:abstractNumId w:val="8"/>
   </w:num>
-  <w:num w:numId="4">
+  <w:num w:numId="4" w16cid:durableId="796878893">
     <w:abstractNumId w:val="6"/>
   </w:num>
-  <w:num w:numId="5">
+  <w:num w:numId="5" w16cid:durableId="1141310401">
     <w:abstractNumId w:val="1"/>
   </w:num>
-  <w:num w:numId="6">
+  <w:num w:numId="6" w16cid:durableId="1569343348">
     <w:abstractNumId w:val="7"/>
   </w:num>
-  <w:num w:numId="7">
+  <w:num w:numId="7" w16cid:durableId="417678631">
     <w:abstractNumId w:val="5"/>
   </w:num>
-  <w:num w:numId="8">
+  <w:num w:numId="8" w16cid:durableId="1850103137">
     <w:abstractNumId w:val="2"/>
   </w:num>
-  <w:num w:numId="9">
+  <w:num w:numId="9" w16cid:durableId="751199585">
     <w:abstractNumId w:val="0"/>
   </w:num>
 </w:numbering>
@@ -4786,4 +5559,24 @@
   </a:objectDefaults>
   <a:extraClrSchemeLst/>
 </a:theme>
+</file>
+
+<file path=word/webextensions/taskpanes.xml><?xml version="1.0" encoding="utf-8"?>
+<wetp:taskpanes xmlns:wetp="http://schemas.microsoft.com/office/webextensions/taskpanes/2010/11">
+  <wetp:taskpane dockstate="right" visibility="0" width="350" row="0">
+    <wetp:webextensionref xmlns:r="http://schemas.openxmlformats.org/officeDocument/2006/relationships" r:id="rId1"/>
+  </wetp:taskpane>
+</wetp:taskpanes>
+</file>
+
+<file path=word/webextensions/webextension1.xml><?xml version="1.0" encoding="utf-8"?>
+<we:webextension xmlns:we="http://schemas.microsoft.com/office/webextensions/webextension/2010/11" id="{A9C9BC4A-3866-744C-9D99-28E4FC9C67EF}">
+  <we:reference id="f518cb36-c901-4d52-a9e7-4331342e485d" version="1.2.0.0" store="EXCatalog" storeType="EXCatalog"/>
+  <we:alternateReferences>
+    <we:reference id="WA200001011" version="1.2.0.0" store="en-US" storeType="OMEX"/>
+  </we:alternateReferences>
+  <we:properties/>
+  <we:bindings/>
+  <we:snapshot xmlns:r="http://schemas.openxmlformats.org/officeDocument/2006/relationships"/>
+</we:webextension>
 </file>
</xml_diff>